<commit_message>
updated per sample heat map supplementary figure and put it in draft
</commit_message>
<xml_diff>
--- a/Drafts/Draft_Jun15_2020.docx
+++ b/Drafts/Draft_Jun15_2020.docx
@@ -16495,6 +16495,22 @@
       <w:pPr>
         <w:rPr>
           <w:rFonts w:ascii="Times New Roman" w:hAnsi="Times New Roman" w:cs="Times New Roman"/>
+          <w:bCs/>
+        </w:rPr>
+      </w:pPr>
+    </w:p>
+    <w:p>
+      <w:pPr>
+        <w:rPr>
+          <w:rFonts w:ascii="Times New Roman" w:hAnsi="Times New Roman" w:cs="Times New Roman"/>
+          <w:bCs/>
+        </w:rPr>
+      </w:pPr>
+    </w:p>
+    <w:p>
+      <w:pPr>
+        <w:rPr>
+          <w:rFonts w:ascii="Times New Roman" w:hAnsi="Times New Roman" w:cs="Times New Roman"/>
           <w:b/>
         </w:rPr>
       </w:pPr>
@@ -16514,6 +16530,92 @@
           <w:b/>
         </w:rPr>
       </w:pPr>
+      <w:r>
+        <w:rPr>
+          <w:rFonts w:ascii="Times New Roman" w:hAnsi="Times New Roman" w:cs="Times New Roman"/>
+          <w:b/>
+          <w:noProof/>
+        </w:rPr>
+        <w:lastRenderedPageBreak/>
+        <w:drawing>
+          <wp:inline distT="0" distB="0" distL="0" distR="0" wp14:anchorId="32F5C7B1" wp14:editId="70ED0F47">
+            <wp:extent cx="5943600" cy="3399790"/>
+            <wp:effectExtent l="0" t="0" r="0" b="0"/>
+            <wp:docPr id="5" name="Picture 5"/>
+            <wp:cNvGraphicFramePr>
+              <a:graphicFrameLocks xmlns:a="http://schemas.openxmlformats.org/drawingml/2006/main" noChangeAspect="1"/>
+            </wp:cNvGraphicFramePr>
+            <a:graphic xmlns:a="http://schemas.openxmlformats.org/drawingml/2006/main">
+              <a:graphicData uri="http://schemas.openxmlformats.org/drawingml/2006/picture">
+                <pic:pic xmlns:pic="http://schemas.openxmlformats.org/drawingml/2006/picture">
+                  <pic:nvPicPr>
+                    <pic:cNvPr id="5" name="supp_sample_heat_map.pdf"/>
+                    <pic:cNvPicPr/>
+                  </pic:nvPicPr>
+                  <pic:blipFill>
+                    <a:blip r:embed="rId21">
+                      <a:extLst>
+                        <a:ext uri="{28A0092B-C50C-407E-A947-70E740481C1C}">
+                          <a14:useLocalDpi xmlns:a14="http://schemas.microsoft.com/office/drawing/2010/main" val="0"/>
+                        </a:ext>
+                      </a:extLst>
+                    </a:blip>
+                    <a:stretch>
+                      <a:fillRect/>
+                    </a:stretch>
+                  </pic:blipFill>
+                  <pic:spPr>
+                    <a:xfrm>
+                      <a:off x="0" y="0"/>
+                      <a:ext cx="5943600" cy="3399790"/>
+                    </a:xfrm>
+                    <a:prstGeom prst="rect">
+                      <a:avLst/>
+                    </a:prstGeom>
+                  </pic:spPr>
+                </pic:pic>
+              </a:graphicData>
+            </a:graphic>
+          </wp:inline>
+        </w:drawing>
+      </w:r>
+    </w:p>
+    <w:p>
+      <w:pPr>
+        <w:rPr>
+          <w:rFonts w:ascii="Times New Roman" w:hAnsi="Times New Roman" w:cs="Times New Roman"/>
+          <w:bCs/>
+        </w:rPr>
+      </w:pPr>
+      <w:r>
+        <w:rPr>
+          <w:rFonts w:ascii="Times New Roman" w:hAnsi="Times New Roman" w:cs="Times New Roman"/>
+          <w:bCs/>
+        </w:rPr>
+        <w:t>Supp Figure (</w:t>
+      </w:r>
+      <w:commentRangeStart w:id="6"/>
+      <w:r>
+        <w:rPr>
+          <w:rFonts w:ascii="Times New Roman" w:hAnsi="Times New Roman" w:cs="Times New Roman"/>
+          <w:bCs/>
+        </w:rPr>
+        <w:t xml:space="preserve">alternative to above, potentially): </w:t>
+      </w:r>
+      <w:commentRangeEnd w:id="6"/>
+      <w:r>
+        <w:rPr>
+          <w:rStyle w:val="CommentReference"/>
+        </w:rPr>
+        <w:commentReference w:id="6"/>
+      </w:r>
+      <w:r>
+        <w:rPr>
+          <w:rFonts w:ascii="Times New Roman" w:hAnsi="Times New Roman" w:cs="Times New Roman"/>
+          <w:bCs/>
+        </w:rPr>
+        <w:t xml:space="preserve">For natural environment consumers, per sample presence, abundance, and total richness of each diet family did not change with surface sterilization treatment. </w:t>
+      </w:r>
     </w:p>
     <w:p>
       <w:pPr>
@@ -16666,6 +16768,22 @@
       </w:r>
     </w:p>
   </w:comment>
+  <w:comment w:id="6" w:author="Ana Miller-Ter Kuile" w:date="2020-06-16T11:14:00Z" w:initials="AMK">
+    <w:p>
+      <w:pPr>
+        <w:pStyle w:val="CommentText"/>
+      </w:pPr>
+      <w:r>
+        <w:rPr>
+          <w:rStyle w:val="CommentReference"/>
+        </w:rPr>
+        <w:annotationRef/>
+      </w:r>
+      <w:r>
+        <w:t xml:space="preserve">This is not abundance-sorted currently, but could be </w:t>
+      </w:r>
+    </w:p>
+  </w:comment>
 </w:comments>
 </file>
 
@@ -16676,6 +16794,7 @@
   <w15:commentEx w15:paraId="54D47FD0" w15:done="0"/>
   <w15:commentEx w15:paraId="7C1655FB" w15:done="0"/>
   <w15:commentEx w15:paraId="2972F583" w15:done="0"/>
+  <w15:commentEx w15:paraId="046F7676" w15:done="0"/>
 </w15:commentsEx>
 </file>
 
@@ -16686,6 +16805,7 @@
   <w16cex:commentExtensible w16cex:durableId="2292170A" w16cex:dateUtc="2020-06-15T20:49:00Z"/>
   <w16cex:commentExtensible w16cex:durableId="22931AA6" w16cex:dateUtc="2020-06-16T15:17:00Z"/>
   <w16cex:commentExtensible w16cex:durableId="226E2E67" w16cex:dateUtc="2020-05-19T15:07:00Z"/>
+  <w16cex:commentExtensible w16cex:durableId="229327FE" w16cex:dateUtc="2020-06-16T16:14:00Z"/>
 </w16cex:commentsExtensible>
 </file>
 
@@ -16696,6 +16816,7 @@
   <w16cid:commentId w16cid:paraId="54D47FD0" w16cid:durableId="2292170A"/>
   <w16cid:commentId w16cid:paraId="7C1655FB" w16cid:durableId="22931AA6"/>
   <w16cid:commentId w16cid:paraId="2972F583" w16cid:durableId="226E2E67"/>
+  <w16cid:commentId w16cid:paraId="046F7676" w16cid:durableId="229327FE"/>
 </w16cid:commentsIds>
 </file>
 

</xml_diff>

<commit_message>
cleaned draft of too many paranthetical statements and began MER cover letter
</commit_message>
<xml_diff>
--- a/Drafts/Draft_Jun15_2020.docx
+++ b/Drafts/Draft_Jun15_2020.docx
@@ -205,112 +205,122 @@
       <w:pPr>
         <w:rPr>
           <w:rFonts w:ascii="Times New Roman" w:hAnsi="Times New Roman" w:cs="Times New Roman"/>
-          <w:bCs/>
-        </w:rPr>
-      </w:pPr>
-      <w:r>
-        <w:rPr>
-          <w:rFonts w:ascii="Times New Roman" w:hAnsi="Times New Roman" w:cs="Times New Roman"/>
           <w:b/>
         </w:rPr>
-        <w:t xml:space="preserve">Keywords: </w:t>
+      </w:pPr>
+      <w:r>
+        <w:rPr>
+          <w:rFonts w:ascii="Times New Roman" w:hAnsi="Times New Roman" w:cs="Times New Roman"/>
+          <w:b/>
+        </w:rPr>
+        <w:t>Abstract (</w:t>
+      </w:r>
+      <w:r>
+        <w:rPr>
+          <w:rFonts w:ascii="Times New Roman" w:hAnsi="Times New Roman" w:cs="Times New Roman"/>
+          <w:b/>
+        </w:rPr>
+        <w:t xml:space="preserve">≤ </w:t>
+      </w:r>
+      <w:r>
+        <w:rPr>
+          <w:rFonts w:ascii="Times New Roman" w:hAnsi="Times New Roman" w:cs="Times New Roman"/>
+          <w:b/>
+        </w:rPr>
+        <w:t>250 words)</w:t>
       </w:r>
     </w:p>
     <w:p>
       <w:pPr>
         <w:rPr>
           <w:rFonts w:ascii="Times New Roman" w:hAnsi="Times New Roman" w:cs="Times New Roman"/>
-          <w:b/>
-        </w:rPr>
-      </w:pPr>
+          <w:bCs/>
+        </w:rPr>
+      </w:pPr>
+      <w:r>
+        <w:rPr>
+          <w:rFonts w:ascii="Times New Roman" w:hAnsi="Times New Roman" w:cs="Times New Roman"/>
+          <w:bCs/>
+        </w:rPr>
+        <w:t>Background: Consumptive interactions shape ecosystems</w:t>
+      </w:r>
+      <w:r>
+        <w:rPr>
+          <w:rFonts w:ascii="Times New Roman" w:hAnsi="Times New Roman" w:cs="Times New Roman"/>
+          <w:bCs/>
+        </w:rPr>
+        <w:t xml:space="preserve"> and </w:t>
+      </w:r>
+      <w:r>
+        <w:rPr>
+          <w:rFonts w:ascii="Times New Roman" w:hAnsi="Times New Roman" w:cs="Times New Roman"/>
+          <w:bCs/>
+        </w:rPr>
+        <w:t xml:space="preserve">DNA metabarcoding is an emerging tool to </w:t>
+      </w:r>
+      <w:r>
+        <w:rPr>
+          <w:rFonts w:ascii="Times New Roman" w:hAnsi="Times New Roman" w:cs="Times New Roman"/>
+          <w:bCs/>
+        </w:rPr>
+        <w:t>expose</w:t>
+      </w:r>
+      <w:r>
+        <w:rPr>
+          <w:rFonts w:ascii="Times New Roman" w:hAnsi="Times New Roman" w:cs="Times New Roman"/>
+          <w:bCs/>
+        </w:rPr>
+        <w:t xml:space="preserve"> </w:t>
+      </w:r>
+      <w:r>
+        <w:rPr>
+          <w:rFonts w:ascii="Times New Roman" w:hAnsi="Times New Roman" w:cs="Times New Roman"/>
+          <w:bCs/>
+        </w:rPr>
+        <w:t xml:space="preserve">consumptive </w:t>
+      </w:r>
+      <w:r>
+        <w:rPr>
+          <w:rFonts w:ascii="Times New Roman" w:hAnsi="Times New Roman" w:cs="Times New Roman"/>
+          <w:bCs/>
+        </w:rPr>
+        <w:t>interactions in new environments and consumer groups.</w:t>
+      </w:r>
     </w:p>
     <w:p>
       <w:pPr>
         <w:rPr>
           <w:rFonts w:ascii="Times New Roman" w:hAnsi="Times New Roman" w:cs="Times New Roman"/>
-          <w:b/>
-        </w:rPr>
-      </w:pPr>
-      <w:r>
-        <w:rPr>
-          <w:rFonts w:ascii="Times New Roman" w:hAnsi="Times New Roman" w:cs="Times New Roman"/>
-          <w:b/>
-        </w:rPr>
-        <w:t xml:space="preserve">Abstract </w:t>
-      </w:r>
-      <w:proofErr w:type="gramStart"/>
-      <w:r>
-        <w:rPr>
-          <w:rFonts w:ascii="Times New Roman" w:hAnsi="Times New Roman" w:cs="Times New Roman"/>
-          <w:b/>
-        </w:rPr>
-        <w:t>(</w:t>
-      </w:r>
-      <w:r>
-        <w:rPr>
-          <w:rFonts w:ascii="Times New Roman" w:hAnsi="Times New Roman" w:cs="Times New Roman"/>
-          <w:b/>
-        </w:rPr>
-        <w:t xml:space="preserve"> ≤</w:t>
-      </w:r>
-      <w:proofErr w:type="gramEnd"/>
-      <w:r>
-        <w:rPr>
-          <w:rFonts w:ascii="Times New Roman" w:hAnsi="Times New Roman" w:cs="Times New Roman"/>
-          <w:b/>
-        </w:rPr>
-        <w:t xml:space="preserve"> </w:t>
-      </w:r>
-      <w:r>
-        <w:rPr>
-          <w:rFonts w:ascii="Times New Roman" w:hAnsi="Times New Roman" w:cs="Times New Roman"/>
-          <w:b/>
-        </w:rPr>
-        <w:t>250 words)</w:t>
-      </w:r>
-    </w:p>
-    <w:p>
-      <w:pPr>
-        <w:rPr>
-          <w:rFonts w:ascii="Times New Roman" w:hAnsi="Times New Roman" w:cs="Times New Roman"/>
-          <w:bCs/>
-        </w:rPr>
-      </w:pPr>
-      <w:r>
-        <w:rPr>
-          <w:rFonts w:ascii="Times New Roman" w:hAnsi="Times New Roman" w:cs="Times New Roman"/>
-          <w:bCs/>
-        </w:rPr>
-        <w:t>Background: Consumptive interactions shape ecosystems</w:t>
-      </w:r>
-      <w:r>
-        <w:rPr>
-          <w:rFonts w:ascii="Times New Roman" w:hAnsi="Times New Roman" w:cs="Times New Roman"/>
-          <w:bCs/>
-        </w:rPr>
-        <w:t xml:space="preserve"> and </w:t>
-      </w:r>
-      <w:r>
-        <w:rPr>
-          <w:rFonts w:ascii="Times New Roman" w:hAnsi="Times New Roman" w:cs="Times New Roman"/>
-          <w:bCs/>
-        </w:rPr>
-        <w:t>DNA metabarcoding is an emerging tool to explore interactions in new environments and consumer groups.</w:t>
-      </w:r>
-    </w:p>
-    <w:p>
-      <w:pPr>
-        <w:rPr>
-          <w:rFonts w:ascii="Times New Roman" w:hAnsi="Times New Roman" w:cs="Times New Roman"/>
-          <w:bCs/>
-        </w:rPr>
-      </w:pPr>
-      <w:r>
-        <w:rPr>
-          <w:rFonts w:ascii="Times New Roman" w:hAnsi="Times New Roman" w:cs="Times New Roman"/>
-          <w:bCs/>
-        </w:rPr>
-        <w:t xml:space="preserve">In many of these contexts, the body size of consumers requires DNA extraction from full body parts, and so surface contamination could alter </w:t>
+          <w:bCs/>
+        </w:rPr>
+      </w:pPr>
+      <w:r>
+        <w:rPr>
+          <w:rFonts w:ascii="Times New Roman" w:hAnsi="Times New Roman" w:cs="Times New Roman"/>
+          <w:bCs/>
+        </w:rPr>
+        <w:t>However, i</w:t>
+      </w:r>
+      <w:r>
+        <w:rPr>
+          <w:rFonts w:ascii="Times New Roman" w:hAnsi="Times New Roman" w:cs="Times New Roman"/>
+          <w:bCs/>
+        </w:rPr>
+        <w:t>n many of these contexts, the</w:t>
+      </w:r>
+      <w:r>
+        <w:rPr>
+          <w:rFonts w:ascii="Times New Roman" w:hAnsi="Times New Roman" w:cs="Times New Roman"/>
+          <w:bCs/>
+        </w:rPr>
+        <w:t xml:space="preserve"> small</w:t>
+      </w:r>
+      <w:r>
+        <w:rPr>
+          <w:rFonts w:ascii="Times New Roman" w:hAnsi="Times New Roman" w:cs="Times New Roman"/>
+          <w:bCs/>
+        </w:rPr>
+        <w:t xml:space="preserve"> body size of consumers requires DNA extraction from full body parts, and so surface contamination could alter </w:t>
       </w:r>
       <w:r>
         <w:rPr>
@@ -711,14 +721,21 @@
           <w:rFonts w:ascii="Times New Roman" w:eastAsiaTheme="minorEastAsia" w:hAnsi="Times New Roman" w:cs="Times New Roman"/>
           <w:bCs/>
         </w:rPr>
-        <w:t>by environment type</w:t>
+        <w:t>by environment</w:t>
       </w:r>
       <w:r>
         <w:rPr>
           <w:rFonts w:ascii="Times New Roman" w:eastAsiaTheme="minorEastAsia" w:hAnsi="Times New Roman" w:cs="Times New Roman"/>
           <w:bCs/>
         </w:rPr>
-        <w:t xml:space="preserve"> suggest that considering and mitigating environmental conditions that increase the likelihood of surface contamination should be a first step in any diet DNA metabarcoding study of invertebrate consumers.</w:t>
+        <w:t xml:space="preserve">al context </w:t>
+      </w:r>
+      <w:r>
+        <w:rPr>
+          <w:rFonts w:ascii="Times New Roman" w:eastAsiaTheme="minorEastAsia" w:hAnsi="Times New Roman" w:cs="Times New Roman"/>
+          <w:bCs/>
+        </w:rPr>
+        <w:t>suggest that considering and mitigating environmental conditions that increase the likelihood of surface contamination should be a first step in any diet DNA metabarcoding study of invertebrate consumers.</w:t>
       </w:r>
     </w:p>
     <w:p>
@@ -733,282 +750,46 @@
       <w:pPr>
         <w:rPr>
           <w:rFonts w:ascii="Times New Roman" w:hAnsi="Times New Roman" w:cs="Times New Roman"/>
+          <w:bCs/>
+        </w:rPr>
+      </w:pPr>
+      <w:r>
+        <w:rPr>
+          <w:rFonts w:ascii="Times New Roman" w:hAnsi="Times New Roman" w:cs="Times New Roman"/>
           <w:b/>
         </w:rPr>
-      </w:pPr>
-      <w:r>
-        <w:rPr>
-          <w:rFonts w:ascii="Times New Roman" w:hAnsi="Times New Roman" w:cs="Times New Roman"/>
-          <w:b/>
-        </w:rPr>
-        <w:t>Introduction</w:t>
+        <w:t xml:space="preserve">Keywords (4-6): </w:t>
+      </w:r>
+      <w:r>
+        <w:rPr>
+          <w:rFonts w:ascii="Times New Roman" w:hAnsi="Times New Roman" w:cs="Times New Roman"/>
+          <w:bCs/>
+        </w:rPr>
+        <w:t>consumptive interactions, arthropods, surface sterilization, food web, predator prey interactions</w:t>
       </w:r>
     </w:p>
     <w:p>
       <w:pPr>
         <w:rPr>
           <w:rFonts w:ascii="Times New Roman" w:hAnsi="Times New Roman" w:cs="Times New Roman"/>
-          <w:bCs/>
-        </w:rPr>
-      </w:pPr>
-      <w:r>
-        <w:rPr>
-          <w:rFonts w:ascii="Times New Roman" w:hAnsi="Times New Roman" w:cs="Times New Roman"/>
-          <w:bCs/>
-        </w:rPr>
-        <w:t xml:space="preserve">Biological communities and ecosystem function are shaped by the interactions between organisms (Brown et al. 2001, Hooper et al. 2005, Delmas et al. 2019, </w:t>
-      </w:r>
-      <w:proofErr w:type="spellStart"/>
-      <w:r>
-        <w:rPr>
-          <w:rFonts w:ascii="Times New Roman" w:hAnsi="Times New Roman" w:cs="Times New Roman"/>
-          <w:bCs/>
-        </w:rPr>
-        <w:t>Schleuning</w:t>
-      </w:r>
-      <w:proofErr w:type="spellEnd"/>
-      <w:r>
-        <w:rPr>
-          <w:rFonts w:ascii="Times New Roman" w:hAnsi="Times New Roman" w:cs="Times New Roman"/>
-          <w:bCs/>
-        </w:rPr>
-        <w:t xml:space="preserve"> et al. 2015). Among the many interaction types (e.g. mutualism, consumption, competition), consumptive interactions (including herbivory, predation, and parasitism) can shape the stability of biologically diverse communities (</w:t>
-      </w:r>
-      <w:proofErr w:type="spellStart"/>
-      <w:r>
-        <w:rPr>
-          <w:rFonts w:ascii="Times New Roman" w:hAnsi="Times New Roman" w:cs="Times New Roman"/>
-          <w:bCs/>
-        </w:rPr>
-        <w:t>Ings</w:t>
-      </w:r>
-      <w:proofErr w:type="spellEnd"/>
-      <w:r>
-        <w:rPr>
-          <w:rFonts w:ascii="Times New Roman" w:hAnsi="Times New Roman" w:cs="Times New Roman"/>
-          <w:bCs/>
-        </w:rPr>
-        <w:t xml:space="preserve"> et al. 2009, Delmas et al. 2019).</w:t>
-      </w:r>
-      <w:r>
-        <w:rPr>
-          <w:rFonts w:ascii="Times New Roman" w:hAnsi="Times New Roman" w:cs="Times New Roman"/>
-          <w:bCs/>
-        </w:rPr>
-        <w:t xml:space="preserve"> Until recently, these consumptive interactions </w:t>
-      </w:r>
-      <w:r>
-        <w:rPr>
-          <w:rFonts w:ascii="Times New Roman" w:hAnsi="Times New Roman" w:cs="Times New Roman"/>
-          <w:bCs/>
-        </w:rPr>
-        <w:t>were most often</w:t>
-      </w:r>
-      <w:r>
-        <w:rPr>
-          <w:rFonts w:ascii="Times New Roman" w:hAnsi="Times New Roman" w:cs="Times New Roman"/>
-          <w:bCs/>
-        </w:rPr>
-        <w:t xml:space="preserve"> measured by visual observations of feeding or by dissection or inspection of fecal contents (</w:t>
-      </w:r>
-      <w:proofErr w:type="spellStart"/>
-      <w:r>
-        <w:rPr>
-          <w:rFonts w:ascii="Times New Roman" w:hAnsi="Times New Roman" w:cs="Times New Roman"/>
-          <w:bCs/>
-        </w:rPr>
-        <w:t>Hylsop</w:t>
-      </w:r>
-      <w:proofErr w:type="spellEnd"/>
-      <w:r>
-        <w:rPr>
-          <w:rFonts w:ascii="Times New Roman" w:hAnsi="Times New Roman" w:cs="Times New Roman"/>
-          <w:bCs/>
-        </w:rPr>
-        <w:t xml:space="preserve"> 1980, Nielson et al. 2018, Baker et al. 2014, Duffy and Jackson 1986)</w:t>
-      </w:r>
-      <w:r>
-        <w:rPr>
-          <w:rFonts w:ascii="Times New Roman" w:hAnsi="Times New Roman" w:cs="Times New Roman"/>
-          <w:bCs/>
-        </w:rPr>
-        <w:t>, which made it challenging or impossible to conduct diet analyses for many consumer groups. For</w:t>
-      </w:r>
-      <w:r>
-        <w:rPr>
-          <w:rFonts w:ascii="Times New Roman" w:hAnsi="Times New Roman" w:cs="Times New Roman"/>
-          <w:bCs/>
-        </w:rPr>
-        <w:t xml:space="preserve"> consumers that are too small for dissection and food identification, have feeding habits which render food items unidentifiable, have food items that contain few components which pass through digestion in recognizable form, or have cryptic habits that </w:t>
-      </w:r>
-      <w:r>
-        <w:rPr>
-          <w:rFonts w:ascii="Times New Roman" w:hAnsi="Times New Roman" w:cs="Times New Roman"/>
-          <w:bCs/>
-        </w:rPr>
-        <w:lastRenderedPageBreak/>
-        <w:t>prevent them from being observed in large enough numbers for diet analyses</w:t>
-      </w:r>
-      <w:r>
-        <w:rPr>
-          <w:rFonts w:ascii="Times New Roman" w:hAnsi="Times New Roman" w:cs="Times New Roman"/>
-          <w:bCs/>
-        </w:rPr>
-        <w:t xml:space="preserve"> </w:t>
-      </w:r>
-      <w:r>
-        <w:rPr>
-          <w:rFonts w:ascii="Times New Roman" w:hAnsi="Times New Roman" w:cs="Times New Roman"/>
-          <w:bCs/>
-        </w:rPr>
-        <w:t>(Sheppard and Harwood 2005)</w:t>
-      </w:r>
-      <w:r>
-        <w:rPr>
-          <w:rFonts w:ascii="Times New Roman" w:hAnsi="Times New Roman" w:cs="Times New Roman"/>
-          <w:bCs/>
-        </w:rPr>
-        <w:t xml:space="preserve">, </w:t>
-      </w:r>
-      <w:r>
-        <w:rPr>
-          <w:rFonts w:ascii="Times New Roman" w:hAnsi="Times New Roman" w:cs="Times New Roman"/>
-          <w:bCs/>
-        </w:rPr>
-        <w:t xml:space="preserve"> the use of high-throughput sequencing methods for determining gut contents is one of the most promising </w:t>
-      </w:r>
-      <w:r>
-        <w:rPr>
-          <w:rFonts w:ascii="Times New Roman" w:hAnsi="Times New Roman" w:cs="Times New Roman"/>
-          <w:bCs/>
-        </w:rPr>
-        <w:t xml:space="preserve">emerging </w:t>
-      </w:r>
-      <w:r>
-        <w:rPr>
-          <w:rFonts w:ascii="Times New Roman" w:hAnsi="Times New Roman" w:cs="Times New Roman"/>
-          <w:bCs/>
-        </w:rPr>
-        <w:t>approaches. High-throughput sequencing (or DNA metabarcoding) can identify</w:t>
-      </w:r>
-      <w:r>
-        <w:rPr>
-          <w:rFonts w:ascii="Times New Roman" w:hAnsi="Times New Roman" w:cs="Times New Roman"/>
-          <w:bCs/>
-        </w:rPr>
-        <w:t xml:space="preserve"> a suite of diet species at once and provides a comprehensive and efficient method for determining intraspecific, intra-population, and interspecific diets (</w:t>
-      </w:r>
-      <w:proofErr w:type="spellStart"/>
-      <w:r>
-        <w:rPr>
-          <w:rFonts w:ascii="Times New Roman" w:hAnsi="Times New Roman" w:cs="Times New Roman"/>
-          <w:bCs/>
-        </w:rPr>
-        <w:t>Pompanon</w:t>
-      </w:r>
-      <w:proofErr w:type="spellEnd"/>
-      <w:r>
-        <w:rPr>
-          <w:rFonts w:ascii="Times New Roman" w:hAnsi="Times New Roman" w:cs="Times New Roman"/>
-          <w:bCs/>
-        </w:rPr>
-        <w:t xml:space="preserve"> et al. 2012, </w:t>
-      </w:r>
-      <w:r>
-        <w:rPr>
-          <w:rFonts w:ascii="Times New Roman" w:hAnsi="Times New Roman" w:cs="Times New Roman"/>
-          <w:bCs/>
-        </w:rPr>
-        <w:t xml:space="preserve">Lucas et al. 2018, </w:t>
-      </w:r>
-      <w:proofErr w:type="spellStart"/>
-      <w:r>
-        <w:rPr>
-          <w:rFonts w:ascii="Times New Roman" w:hAnsi="Times New Roman" w:cs="Times New Roman"/>
-          <w:bCs/>
-        </w:rPr>
-        <w:t>Soininen</w:t>
-      </w:r>
-      <w:proofErr w:type="spellEnd"/>
-      <w:r>
-        <w:rPr>
-          <w:rFonts w:ascii="Times New Roman" w:hAnsi="Times New Roman" w:cs="Times New Roman"/>
-          <w:bCs/>
-        </w:rPr>
-        <w:t xml:space="preserve"> et al. 2015, </w:t>
-      </w:r>
-      <w:proofErr w:type="spellStart"/>
-      <w:r>
-        <w:rPr>
-          <w:rFonts w:ascii="Times New Roman" w:hAnsi="Times New Roman" w:cs="Times New Roman"/>
-          <w:bCs/>
-        </w:rPr>
-        <w:t>Quemere</w:t>
-      </w:r>
-      <w:proofErr w:type="spellEnd"/>
-      <w:r>
-        <w:rPr>
-          <w:rFonts w:ascii="Times New Roman" w:hAnsi="Times New Roman" w:cs="Times New Roman"/>
-          <w:bCs/>
-        </w:rPr>
-        <w:t xml:space="preserve"> et al. 2013). These methods have already illuminated new interactions and ecological trends in a variety of environments (e.g. host-parasitoid: </w:t>
-      </w:r>
-      <w:proofErr w:type="spellStart"/>
-      <w:r>
-        <w:rPr>
-          <w:rFonts w:ascii="Times New Roman" w:hAnsi="Times New Roman" w:cs="Times New Roman"/>
-          <w:bCs/>
-        </w:rPr>
-        <w:t>Wirta</w:t>
-      </w:r>
-      <w:proofErr w:type="spellEnd"/>
-      <w:r>
-        <w:rPr>
-          <w:rFonts w:ascii="Times New Roman" w:hAnsi="Times New Roman" w:cs="Times New Roman"/>
-          <w:bCs/>
-        </w:rPr>
-        <w:t xml:space="preserve"> et al. 2014; plant-herbivore: </w:t>
-      </w:r>
-      <w:proofErr w:type="spellStart"/>
-      <w:r>
-        <w:rPr>
-          <w:rFonts w:ascii="Times New Roman" w:hAnsi="Times New Roman" w:cs="Times New Roman"/>
-          <w:bCs/>
-        </w:rPr>
-        <w:t>Kartzinel</w:t>
-      </w:r>
-      <w:proofErr w:type="spellEnd"/>
-      <w:r>
-        <w:rPr>
-          <w:rFonts w:ascii="Times New Roman" w:hAnsi="Times New Roman" w:cs="Times New Roman"/>
-          <w:bCs/>
-        </w:rPr>
-        <w:t xml:space="preserve">; host-parasite: Schnell et al. 2012, predator-prey: </w:t>
-      </w:r>
-      <w:proofErr w:type="spellStart"/>
-      <w:r>
-        <w:rPr>
-          <w:rFonts w:ascii="Times New Roman" w:hAnsi="Times New Roman" w:cs="Times New Roman"/>
-          <w:bCs/>
-        </w:rPr>
-        <w:t>Toju</w:t>
-      </w:r>
-      <w:proofErr w:type="spellEnd"/>
-      <w:r>
-        <w:rPr>
-          <w:rFonts w:ascii="Times New Roman" w:hAnsi="Times New Roman" w:cs="Times New Roman"/>
-          <w:bCs/>
-        </w:rPr>
-        <w:t xml:space="preserve"> et al. 2018). </w:t>
-      </w:r>
+          <w:b/>
+        </w:rPr>
+      </w:pPr>
     </w:p>
     <w:p>
       <w:pPr>
         <w:rPr>
           <w:rFonts w:ascii="Times New Roman" w:hAnsi="Times New Roman" w:cs="Times New Roman"/>
-          <w:bCs/>
-        </w:rPr>
-      </w:pPr>
+          <w:b/>
+        </w:rPr>
+      </w:pPr>
+      <w:r>
+        <w:rPr>
+          <w:rFonts w:ascii="Times New Roman" w:hAnsi="Times New Roman" w:cs="Times New Roman"/>
+          <w:b/>
+        </w:rPr>
+        <w:t>Introduction</w:t>
+      </w:r>
     </w:p>
     <w:p>
       <w:pPr>
@@ -1022,70 +803,7 @@
           <w:rFonts w:ascii="Times New Roman" w:hAnsi="Times New Roman" w:cs="Times New Roman"/>
           <w:bCs/>
         </w:rPr>
-        <w:t xml:space="preserve">As </w:t>
-      </w:r>
-      <w:r>
-        <w:rPr>
-          <w:rFonts w:ascii="Times New Roman" w:hAnsi="Times New Roman" w:cs="Times New Roman"/>
-          <w:bCs/>
-        </w:rPr>
-        <w:t>diet DNA metabarcoding</w:t>
-      </w:r>
-      <w:r>
-        <w:rPr>
-          <w:rFonts w:ascii="Times New Roman" w:hAnsi="Times New Roman" w:cs="Times New Roman"/>
-          <w:bCs/>
-        </w:rPr>
-        <w:t xml:space="preserve"> methods have continued to advance, however, they need to be validated so that the ecological inference made from them is robust. Specifically, for organisms where small body size has limited other diet analysis methods, DNA diet analyses often necessitate the extraction of diet data from full organisms</w:t>
-      </w:r>
-      <w:r>
-        <w:rPr>
-          <w:rFonts w:ascii="Times New Roman" w:hAnsi="Times New Roman" w:cs="Times New Roman"/>
-          <w:bCs/>
-        </w:rPr>
-        <w:t xml:space="preserve"> or body parts without dissection</w:t>
-      </w:r>
-      <w:r>
-        <w:rPr>
-          <w:rFonts w:ascii="Times New Roman" w:hAnsi="Times New Roman" w:cs="Times New Roman"/>
-          <w:bCs/>
-        </w:rPr>
-        <w:t xml:space="preserve">, and so the possibility of surface contamination altering the detection and species composition of presumed diet items is an important consideration. </w:t>
-      </w:r>
-      <w:r>
-        <w:rPr>
-          <w:rFonts w:ascii="Times New Roman" w:hAnsi="Times New Roman" w:cs="Times New Roman"/>
-          <w:bCs/>
-        </w:rPr>
-        <w:t xml:space="preserve">Surface sterilization is systematically used in other fields </w:t>
-      </w:r>
-      <w:r>
-        <w:rPr>
-          <w:rFonts w:ascii="Times New Roman" w:hAnsi="Times New Roman" w:cs="Times New Roman"/>
-          <w:bCs/>
-        </w:rPr>
-        <w:t xml:space="preserve">to reduce the risk of contamination in </w:t>
-      </w:r>
-      <w:r>
-        <w:rPr>
-          <w:rFonts w:ascii="Times New Roman" w:hAnsi="Times New Roman" w:cs="Times New Roman"/>
-          <w:bCs/>
-        </w:rPr>
-        <w:t>DNA metabarcoding</w:t>
-      </w:r>
-      <w:r>
-        <w:rPr>
-          <w:rFonts w:ascii="Times New Roman" w:hAnsi="Times New Roman" w:cs="Times New Roman"/>
-          <w:bCs/>
-        </w:rPr>
-        <w:t xml:space="preserve"> datasets</w:t>
-      </w:r>
-      <w:r>
-        <w:rPr>
-          <w:rFonts w:ascii="Times New Roman" w:hAnsi="Times New Roman" w:cs="Times New Roman"/>
-          <w:bCs/>
-        </w:rPr>
-        <w:t xml:space="preserve"> (e.g. fungal endophyte research; Zimmerman and </w:t>
+        <w:t xml:space="preserve">Biological communities and ecosystem function are shaped by the interactions between organisms (Brown et al. 2001, Hooper et al. 2005, Delmas et al. 2019, </w:t>
       </w:r>
       <w:proofErr w:type="spellStart"/>
       <w:r>
@@ -1093,7 +811,7 @@
           <w:rFonts w:ascii="Times New Roman" w:hAnsi="Times New Roman" w:cs="Times New Roman"/>
           <w:bCs/>
         </w:rPr>
-        <w:t>Vitousek</w:t>
+        <w:t>Schleuning</w:t>
       </w:r>
       <w:proofErr w:type="spellEnd"/>
       <w:r>
@@ -1101,7 +819,7 @@
           <w:rFonts w:ascii="Times New Roman" w:hAnsi="Times New Roman" w:cs="Times New Roman"/>
           <w:bCs/>
         </w:rPr>
-        <w:t xml:space="preserve"> 2012, </w:t>
+        <w:t xml:space="preserve"> et al. 2015). Among the many interaction types, consumptive interactions (including herbivory, predation, and parasitism) can shape the stability of biologically diverse communities (</w:t>
       </w:r>
       <w:proofErr w:type="spellStart"/>
       <w:r>
@@ -1109,7 +827,7 @@
           <w:rFonts w:ascii="Times New Roman" w:hAnsi="Times New Roman" w:cs="Times New Roman"/>
           <w:bCs/>
         </w:rPr>
-        <w:t>Burgdorf</w:t>
+        <w:t>Ings</w:t>
       </w:r>
       <w:proofErr w:type="spellEnd"/>
       <w:r>
@@ -1117,91 +835,42 @@
           <w:rFonts w:ascii="Times New Roman" w:hAnsi="Times New Roman" w:cs="Times New Roman"/>
           <w:bCs/>
         </w:rPr>
-        <w:t xml:space="preserve"> et al. 2014), but has not been systematically used in diet metabarcoding studies. </w:t>
-      </w:r>
-      <w:r>
-        <w:rPr>
-          <w:rFonts w:ascii="Times New Roman" w:hAnsi="Times New Roman" w:cs="Times New Roman"/>
-          <w:bCs/>
-        </w:rPr>
-        <w:t xml:space="preserve">While some fields </w:t>
-      </w:r>
-      <w:r>
-        <w:rPr>
-          <w:rFonts w:ascii="Times New Roman" w:hAnsi="Times New Roman" w:cs="Times New Roman"/>
-          <w:bCs/>
-        </w:rPr>
-        <w:t>have developed informed protocols based on decades of research into best practices and study-specific considerations (</w:t>
-      </w:r>
-      <w:r>
-        <w:rPr>
-          <w:rFonts w:ascii="Times New Roman" w:hAnsi="Times New Roman" w:cs="Times New Roman"/>
-          <w:bCs/>
-        </w:rPr>
-        <w:t xml:space="preserve">e.g. physical treatments such as sonication for strong tissues or chemical treatments that vary in strength depending on the permeability of tissues; </w:t>
-      </w:r>
-      <w:r>
-        <w:rPr>
-          <w:rFonts w:ascii="Times New Roman" w:hAnsi="Times New Roman" w:cs="Times New Roman"/>
-          <w:bCs/>
-        </w:rPr>
-        <w:t>Brown et al. 2018</w:t>
-      </w:r>
-      <w:r>
-        <w:rPr>
-          <w:rFonts w:ascii="Times New Roman" w:hAnsi="Times New Roman" w:cs="Times New Roman"/>
-          <w:bCs/>
-        </w:rPr>
-        <w:t>, Hallman et al. 1997</w:t>
-      </w:r>
-      <w:r>
-        <w:rPr>
-          <w:rFonts w:ascii="Times New Roman" w:hAnsi="Times New Roman" w:cs="Times New Roman"/>
-          <w:bCs/>
-        </w:rPr>
-        <w:t>)</w:t>
-      </w:r>
-      <w:r>
-        <w:rPr>
-          <w:rFonts w:ascii="Times New Roman" w:hAnsi="Times New Roman" w:cs="Times New Roman"/>
-          <w:bCs/>
-        </w:rPr>
-        <w:t xml:space="preserve">, </w:t>
-      </w:r>
-      <w:r>
-        <w:rPr>
-          <w:rFonts w:ascii="Times New Roman" w:hAnsi="Times New Roman" w:cs="Times New Roman"/>
-          <w:bCs/>
-        </w:rPr>
-        <w:t xml:space="preserve">due to its relative infancy, </w:t>
-      </w:r>
-      <w:r>
-        <w:rPr>
-          <w:rFonts w:ascii="Times New Roman" w:hAnsi="Times New Roman" w:cs="Times New Roman"/>
-          <w:bCs/>
-        </w:rPr>
-        <w:t>the field of</w:t>
-      </w:r>
-      <w:r>
-        <w:rPr>
-          <w:rFonts w:ascii="Times New Roman" w:hAnsi="Times New Roman" w:cs="Times New Roman"/>
-          <w:bCs/>
-        </w:rPr>
-        <w:t xml:space="preserve"> diet-based</w:t>
-      </w:r>
-      <w:r>
-        <w:rPr>
-          <w:rFonts w:ascii="Times New Roman" w:hAnsi="Times New Roman" w:cs="Times New Roman"/>
-          <w:bCs/>
-        </w:rPr>
-        <w:t xml:space="preserve"> DNA metabarcoding has not </w:t>
-      </w:r>
-      <w:r>
-        <w:rPr>
-          <w:rFonts w:ascii="Times New Roman" w:hAnsi="Times New Roman" w:cs="Times New Roman"/>
-          <w:bCs/>
-        </w:rPr>
-        <w:t xml:space="preserve">developed a similarly systematic approach (e.g. ethanol washes in Doña et al. 2019, bleach washes in </w:t>
+        <w:t xml:space="preserve"> et al. 2009, Delmas et al. 2019).</w:t>
+      </w:r>
+      <w:r>
+        <w:rPr>
+          <w:rFonts w:ascii="Times New Roman" w:hAnsi="Times New Roman" w:cs="Times New Roman"/>
+          <w:bCs/>
+        </w:rPr>
+        <w:t xml:space="preserve"> Until recently, these consumptive interactions </w:t>
+      </w:r>
+      <w:r>
+        <w:rPr>
+          <w:rFonts w:ascii="Times New Roman" w:hAnsi="Times New Roman" w:cs="Times New Roman"/>
+          <w:bCs/>
+        </w:rPr>
+        <w:t>were most often</w:t>
+      </w:r>
+      <w:r>
+        <w:rPr>
+          <w:rFonts w:ascii="Times New Roman" w:hAnsi="Times New Roman" w:cs="Times New Roman"/>
+          <w:bCs/>
+        </w:rPr>
+        <w:t xml:space="preserve"> measured by visual observations of feeding or by </w:t>
+      </w:r>
+      <w:r>
+        <w:rPr>
+          <w:rFonts w:ascii="Times New Roman" w:hAnsi="Times New Roman" w:cs="Times New Roman"/>
+          <w:bCs/>
+        </w:rPr>
+        <w:t xml:space="preserve">gut </w:t>
+      </w:r>
+      <w:r>
+        <w:rPr>
+          <w:rFonts w:ascii="Times New Roman" w:hAnsi="Times New Roman" w:cs="Times New Roman"/>
+          <w:bCs/>
+        </w:rPr>
+        <w:t>dissection or inspection of fecal contents (</w:t>
       </w:r>
       <w:proofErr w:type="spellStart"/>
       <w:r>
@@ -1209,7 +878,7 @@
           <w:rFonts w:ascii="Times New Roman" w:hAnsi="Times New Roman" w:cs="Times New Roman"/>
           <w:bCs/>
         </w:rPr>
-        <w:t>Anslan</w:t>
+        <w:t>Hylsop</w:t>
       </w:r>
       <w:proofErr w:type="spellEnd"/>
       <w:r>
@@ -1217,7 +886,113 @@
           <w:rFonts w:ascii="Times New Roman" w:hAnsi="Times New Roman" w:cs="Times New Roman"/>
           <w:bCs/>
         </w:rPr>
-        <w:t xml:space="preserve"> et al. 2016, no sterilization in </w:t>
+        <w:t xml:space="preserve"> 1980, Nielson et al. 2018, Baker et al. 2014, Duffy and Jackson 1986)</w:t>
+      </w:r>
+      <w:r>
+        <w:rPr>
+          <w:rFonts w:ascii="Times New Roman" w:hAnsi="Times New Roman" w:cs="Times New Roman"/>
+          <w:bCs/>
+        </w:rPr>
+        <w:t xml:space="preserve">, which made it challenging or impossible to conduct diet analyses for many consumer groups. </w:t>
+      </w:r>
+      <w:r>
+        <w:rPr>
+          <w:rFonts w:ascii="Times New Roman" w:hAnsi="Times New Roman" w:cs="Times New Roman"/>
+          <w:bCs/>
+        </w:rPr>
+        <w:t>Specifically, for</w:t>
+      </w:r>
+      <w:r>
+        <w:rPr>
+          <w:rFonts w:ascii="Times New Roman" w:hAnsi="Times New Roman" w:cs="Times New Roman"/>
+          <w:bCs/>
+        </w:rPr>
+        <w:t xml:space="preserve"> consumers that are too small for dissection and food identification, have feeding habits which render food items unidentifiable, have food items that contain few components which pass through digestion in </w:t>
+      </w:r>
+      <w:r>
+        <w:rPr>
+          <w:rFonts w:ascii="Times New Roman" w:hAnsi="Times New Roman" w:cs="Times New Roman"/>
+          <w:bCs/>
+        </w:rPr>
+        <w:lastRenderedPageBreak/>
+        <w:t>recognizable form, or have cryptic habits that prevent them from being observed in large enough numbers for diet analyses</w:t>
+      </w:r>
+      <w:r>
+        <w:rPr>
+          <w:rFonts w:ascii="Times New Roman" w:hAnsi="Times New Roman" w:cs="Times New Roman"/>
+          <w:bCs/>
+        </w:rPr>
+        <w:t xml:space="preserve"> </w:t>
+      </w:r>
+      <w:r>
+        <w:rPr>
+          <w:rFonts w:ascii="Times New Roman" w:hAnsi="Times New Roman" w:cs="Times New Roman"/>
+          <w:bCs/>
+        </w:rPr>
+        <w:t>(Sheppard and Harwood 2005)</w:t>
+      </w:r>
+      <w:r>
+        <w:rPr>
+          <w:rFonts w:ascii="Times New Roman" w:hAnsi="Times New Roman" w:cs="Times New Roman"/>
+          <w:bCs/>
+        </w:rPr>
+        <w:t>,</w:t>
+      </w:r>
+      <w:r>
+        <w:rPr>
+          <w:rFonts w:ascii="Times New Roman" w:hAnsi="Times New Roman" w:cs="Times New Roman"/>
+          <w:bCs/>
+        </w:rPr>
+        <w:t xml:space="preserve"> the use of high-throughput sequencing methods for determining gut contents is one of the most promising </w:t>
+      </w:r>
+      <w:r>
+        <w:rPr>
+          <w:rFonts w:ascii="Times New Roman" w:hAnsi="Times New Roman" w:cs="Times New Roman"/>
+          <w:bCs/>
+        </w:rPr>
+        <w:t xml:space="preserve">emerging </w:t>
+      </w:r>
+      <w:r>
+        <w:rPr>
+          <w:rFonts w:ascii="Times New Roman" w:hAnsi="Times New Roman" w:cs="Times New Roman"/>
+          <w:bCs/>
+        </w:rPr>
+        <w:t>approaches. High-throughput sequencing (</w:t>
+      </w:r>
+      <w:r>
+        <w:rPr>
+          <w:rFonts w:ascii="Times New Roman" w:hAnsi="Times New Roman" w:cs="Times New Roman"/>
+          <w:bCs/>
+        </w:rPr>
+        <w:t>hereafter referred to as “diet</w:t>
+      </w:r>
+      <w:r>
+        <w:rPr>
+          <w:rFonts w:ascii="Times New Roman" w:hAnsi="Times New Roman" w:cs="Times New Roman"/>
+          <w:bCs/>
+        </w:rPr>
+        <w:t xml:space="preserve"> DNA metabarcoding</w:t>
+      </w:r>
+      <w:r>
+        <w:rPr>
+          <w:rFonts w:ascii="Times New Roman" w:hAnsi="Times New Roman" w:cs="Times New Roman"/>
+          <w:bCs/>
+        </w:rPr>
+        <w:t>”</w:t>
+      </w:r>
+      <w:r>
+        <w:rPr>
+          <w:rFonts w:ascii="Times New Roman" w:hAnsi="Times New Roman" w:cs="Times New Roman"/>
+          <w:bCs/>
+        </w:rPr>
+        <w:t>) can identify</w:t>
+      </w:r>
+      <w:r>
+        <w:rPr>
+          <w:rFonts w:ascii="Times New Roman" w:hAnsi="Times New Roman" w:cs="Times New Roman"/>
+          <w:bCs/>
+        </w:rPr>
+        <w:t xml:space="preserve"> a suite of diet species at once and provides a comprehensive and efficient method for determining intraspecific, intra-population, and interspecific diets (</w:t>
       </w:r>
       <w:proofErr w:type="spellStart"/>
       <w:r>
@@ -1225,6 +1000,61 @@
           <w:rFonts w:ascii="Times New Roman" w:hAnsi="Times New Roman" w:cs="Times New Roman"/>
           <w:bCs/>
         </w:rPr>
+        <w:t>Pompanon</w:t>
+      </w:r>
+      <w:proofErr w:type="spellEnd"/>
+      <w:r>
+        <w:rPr>
+          <w:rFonts w:ascii="Times New Roman" w:hAnsi="Times New Roman" w:cs="Times New Roman"/>
+          <w:bCs/>
+        </w:rPr>
+        <w:t xml:space="preserve"> et al. 2012, </w:t>
+      </w:r>
+      <w:r>
+        <w:rPr>
+          <w:rFonts w:ascii="Times New Roman" w:hAnsi="Times New Roman" w:cs="Times New Roman"/>
+          <w:bCs/>
+        </w:rPr>
+        <w:t xml:space="preserve">Lucas et al. 2018, </w:t>
+      </w:r>
+      <w:proofErr w:type="spellStart"/>
+      <w:r>
+        <w:rPr>
+          <w:rFonts w:ascii="Times New Roman" w:hAnsi="Times New Roman" w:cs="Times New Roman"/>
+          <w:bCs/>
+        </w:rPr>
+        <w:t>Soininen</w:t>
+      </w:r>
+      <w:proofErr w:type="spellEnd"/>
+      <w:r>
+        <w:rPr>
+          <w:rFonts w:ascii="Times New Roman" w:hAnsi="Times New Roman" w:cs="Times New Roman"/>
+          <w:bCs/>
+        </w:rPr>
+        <w:t xml:space="preserve"> et al. 2015, </w:t>
+      </w:r>
+      <w:proofErr w:type="spellStart"/>
+      <w:r>
+        <w:rPr>
+          <w:rFonts w:ascii="Times New Roman" w:hAnsi="Times New Roman" w:cs="Times New Roman"/>
+          <w:bCs/>
+        </w:rPr>
+        <w:t>Quemere</w:t>
+      </w:r>
+      <w:proofErr w:type="spellEnd"/>
+      <w:r>
+        <w:rPr>
+          <w:rFonts w:ascii="Times New Roman" w:hAnsi="Times New Roman" w:cs="Times New Roman"/>
+          <w:bCs/>
+        </w:rPr>
+        <w:t xml:space="preserve"> et al. 2013). These methods have already illuminated new interactions and ecological trends in a variety of environments (e.g. host-parasitoid: </w:t>
+      </w:r>
+      <w:proofErr w:type="spellStart"/>
+      <w:r>
+        <w:rPr>
+          <w:rFonts w:ascii="Times New Roman" w:hAnsi="Times New Roman" w:cs="Times New Roman"/>
+          <w:bCs/>
+        </w:rPr>
         <w:t>Wirta</w:t>
       </w:r>
       <w:proofErr w:type="spellEnd"/>
@@ -1233,28 +1063,7 @@
           <w:rFonts w:ascii="Times New Roman" w:hAnsi="Times New Roman" w:cs="Times New Roman"/>
           <w:bCs/>
         </w:rPr>
-        <w:t xml:space="preserve"> et al. or Jacobsen et al. 2018). Th</w:t>
-      </w:r>
-      <w:r>
-        <w:rPr>
-          <w:rFonts w:ascii="Times New Roman" w:hAnsi="Times New Roman" w:cs="Times New Roman"/>
-          <w:bCs/>
-        </w:rPr>
-        <w:t>e</w:t>
-      </w:r>
-      <w:r>
-        <w:rPr>
-          <w:rFonts w:ascii="Times New Roman" w:hAnsi="Times New Roman" w:cs="Times New Roman"/>
-          <w:bCs/>
-        </w:rPr>
-        <w:t xml:space="preserve"> lack of systemic surface sterilization in diet metabarcoding when using full individuals </w:t>
-      </w:r>
-      <w:r>
-        <w:rPr>
-          <w:rFonts w:ascii="Times New Roman" w:hAnsi="Times New Roman" w:cs="Times New Roman"/>
-          <w:bCs/>
-        </w:rPr>
-        <w:t xml:space="preserve">may be due to the desire to avoid destruction of DNA in relatively permeable animal cells (compared to plant cells; </w:t>
+        <w:t xml:space="preserve"> et al. 2014; plant-herbivore: </w:t>
       </w:r>
       <w:proofErr w:type="spellStart"/>
       <w:r>
@@ -1262,7 +1071,7 @@
           <w:rFonts w:ascii="Times New Roman" w:hAnsi="Times New Roman" w:cs="Times New Roman"/>
           <w:bCs/>
         </w:rPr>
-        <w:t>eg.</w:t>
+        <w:t>Kartzinel</w:t>
       </w:r>
       <w:proofErr w:type="spellEnd"/>
       <w:r>
@@ -1270,63 +1079,23 @@
           <w:rFonts w:ascii="Times New Roman" w:hAnsi="Times New Roman" w:cs="Times New Roman"/>
           <w:bCs/>
         </w:rPr>
-        <w:t xml:space="preserve"> degradation in Greenstone et al. 2012). </w:t>
-      </w:r>
-      <w:r>
-        <w:rPr>
-          <w:rFonts w:ascii="Times New Roman" w:hAnsi="Times New Roman" w:cs="Times New Roman"/>
-          <w:bCs/>
-        </w:rPr>
-        <w:t xml:space="preserve">However, without considering surface sterilization as a treatment for surface contamination, we have limited ability to </w:t>
-      </w:r>
-      <w:r>
-        <w:rPr>
-          <w:rFonts w:ascii="Times New Roman" w:hAnsi="Times New Roman" w:cs="Times New Roman"/>
-          <w:bCs/>
-        </w:rPr>
-        <w:t xml:space="preserve">confidently assign DNA sequences to ingested diet items and to help discern </w:t>
-      </w:r>
-      <w:r>
-        <w:rPr>
-          <w:rFonts w:ascii="Times New Roman" w:hAnsi="Times New Roman" w:cs="Times New Roman"/>
-          <w:bCs/>
-        </w:rPr>
-        <w:t xml:space="preserve">broad and </w:t>
-      </w:r>
-      <w:r>
-        <w:rPr>
-          <w:rFonts w:ascii="Times New Roman" w:hAnsi="Times New Roman" w:cs="Times New Roman"/>
-          <w:bCs/>
-        </w:rPr>
-        <w:t xml:space="preserve">study-specific </w:t>
-      </w:r>
-      <w:r>
-        <w:rPr>
-          <w:rFonts w:ascii="Times New Roman" w:hAnsi="Times New Roman" w:cs="Times New Roman"/>
-          <w:bCs/>
-        </w:rPr>
-        <w:t xml:space="preserve">approaches to reducing surface contamination </w:t>
-      </w:r>
-      <w:r>
-        <w:rPr>
-          <w:rFonts w:ascii="Times New Roman" w:hAnsi="Times New Roman" w:cs="Times New Roman"/>
-          <w:bCs/>
-        </w:rPr>
-        <w:t>(e.g. likelihood of contamination or sensitivity of different consumer species to sterilization-induced degradation</w:t>
-      </w:r>
-      <w:r>
-        <w:rPr>
-          <w:rFonts w:ascii="Times New Roman" w:hAnsi="Times New Roman" w:cs="Times New Roman"/>
-          <w:bCs/>
-        </w:rPr>
-        <w:t>; Greenstone et al. 2011/12, Linville et al. 2002</w:t>
-      </w:r>
-      <w:r>
-        <w:rPr>
-          <w:rFonts w:ascii="Times New Roman" w:hAnsi="Times New Roman" w:cs="Times New Roman"/>
-          <w:bCs/>
-        </w:rPr>
-        <w:t xml:space="preserve">). </w:t>
+        <w:t xml:space="preserve">; host-parasite: Schnell et al. 2012, predator-prey: </w:t>
+      </w:r>
+      <w:proofErr w:type="spellStart"/>
+      <w:r>
+        <w:rPr>
+          <w:rFonts w:ascii="Times New Roman" w:hAnsi="Times New Roman" w:cs="Times New Roman"/>
+          <w:bCs/>
+        </w:rPr>
+        <w:t>Toju</w:t>
+      </w:r>
+      <w:proofErr w:type="spellEnd"/>
+      <w:r>
+        <w:rPr>
+          <w:rFonts w:ascii="Times New Roman" w:hAnsi="Times New Roman" w:cs="Times New Roman"/>
+          <w:bCs/>
+        </w:rPr>
+        <w:t xml:space="preserve"> et al. 2018). </w:t>
       </w:r>
     </w:p>
     <w:p>
@@ -1349,63 +1118,70 @@
           <w:rFonts w:ascii="Times New Roman" w:hAnsi="Times New Roman" w:cs="Times New Roman"/>
           <w:bCs/>
         </w:rPr>
-        <w:t>In addition to</w:t>
-      </w:r>
-      <w:r>
-        <w:rPr>
-          <w:rFonts w:ascii="Times New Roman" w:hAnsi="Times New Roman" w:cs="Times New Roman"/>
-          <w:bCs/>
-        </w:rPr>
-        <w:t xml:space="preserve"> considering when and how to surface sterilize, or whether surface sterilization should be common practice in diet DNA metabarcoding, there are environmental, ecological, and methodological factors that </w:t>
-      </w:r>
-      <w:r>
-        <w:rPr>
-          <w:rFonts w:ascii="Times New Roman" w:hAnsi="Times New Roman" w:cs="Times New Roman"/>
-          <w:bCs/>
-        </w:rPr>
-        <w:t xml:space="preserve">may contribute to the importance of whether to surface sterilize consumers prior to DNA metabarcoding. </w:t>
-      </w:r>
-      <w:r>
-        <w:rPr>
-          <w:rFonts w:ascii="Times New Roman" w:hAnsi="Times New Roman" w:cs="Times New Roman"/>
-          <w:bCs/>
-        </w:rPr>
-        <w:t>For example, i</w:t>
-      </w:r>
-      <w:r>
-        <w:rPr>
-          <w:rFonts w:ascii="Times New Roman" w:hAnsi="Times New Roman" w:cs="Times New Roman"/>
-          <w:bCs/>
-        </w:rPr>
-        <w:t xml:space="preserve">n more closed </w:t>
-      </w:r>
-      <w:r>
-        <w:rPr>
-          <w:rFonts w:ascii="Times New Roman" w:hAnsi="Times New Roman" w:cs="Times New Roman"/>
-          <w:bCs/>
-        </w:rPr>
-        <w:t>environments</w:t>
-      </w:r>
-      <w:r>
-        <w:rPr>
-          <w:rFonts w:ascii="Times New Roman" w:hAnsi="Times New Roman" w:cs="Times New Roman"/>
-          <w:bCs/>
-        </w:rPr>
-        <w:t>, DNA can persist in the environment for months to years</w:t>
-      </w:r>
-      <w:r>
-        <w:rPr>
-          <w:rFonts w:ascii="Times New Roman" w:hAnsi="Times New Roman" w:cs="Times New Roman"/>
-          <w:bCs/>
-        </w:rPr>
-        <w:t>, increasing the likelihood that relic DNA could alter DNA metabarcoding data</w:t>
-      </w:r>
-      <w:r>
-        <w:rPr>
-          <w:rFonts w:ascii="Times New Roman" w:hAnsi="Times New Roman" w:cs="Times New Roman"/>
-          <w:bCs/>
-        </w:rPr>
-        <w:t xml:space="preserve"> (Strickler et al. 2015, Barnes et al. 2014, Neilson et al. 2007, </w:t>
+        <w:t xml:space="preserve">As </w:t>
+      </w:r>
+      <w:r>
+        <w:rPr>
+          <w:rFonts w:ascii="Times New Roman" w:hAnsi="Times New Roman" w:cs="Times New Roman"/>
+          <w:bCs/>
+        </w:rPr>
+        <w:t>diet DNA metabarcoding</w:t>
+      </w:r>
+      <w:r>
+        <w:rPr>
+          <w:rFonts w:ascii="Times New Roman" w:hAnsi="Times New Roman" w:cs="Times New Roman"/>
+          <w:bCs/>
+        </w:rPr>
+        <w:t xml:space="preserve"> methods have continued to advance, however, they need to be validated so that the ecological inference made from them is robust. Specifically, for organisms where small body size has limited other diet analysis methods, DNA diet analyses often necessitate the extraction of diet data from full organisms</w:t>
+      </w:r>
+      <w:r>
+        <w:rPr>
+          <w:rFonts w:ascii="Times New Roman" w:hAnsi="Times New Roman" w:cs="Times New Roman"/>
+          <w:bCs/>
+        </w:rPr>
+        <w:t xml:space="preserve"> or body parts without dissection</w:t>
+      </w:r>
+      <w:r>
+        <w:rPr>
+          <w:rFonts w:ascii="Times New Roman" w:hAnsi="Times New Roman" w:cs="Times New Roman"/>
+          <w:bCs/>
+        </w:rPr>
+        <w:t xml:space="preserve">, and so the possibility of surface contamination altering the detection and species composition of presumed diet items is an important consideration. </w:t>
+      </w:r>
+      <w:r>
+        <w:rPr>
+          <w:rFonts w:ascii="Times New Roman" w:hAnsi="Times New Roman" w:cs="Times New Roman"/>
+          <w:bCs/>
+        </w:rPr>
+        <w:t xml:space="preserve">Surface sterilization is systematically used in other fields </w:t>
+      </w:r>
+      <w:r>
+        <w:rPr>
+          <w:rFonts w:ascii="Times New Roman" w:hAnsi="Times New Roman" w:cs="Times New Roman"/>
+          <w:bCs/>
+        </w:rPr>
+        <w:t xml:space="preserve">to reduce the risk of contamination in </w:t>
+      </w:r>
+      <w:r>
+        <w:rPr>
+          <w:rFonts w:ascii="Times New Roman" w:hAnsi="Times New Roman" w:cs="Times New Roman"/>
+          <w:bCs/>
+        </w:rPr>
+        <w:t>DNA metabarcoding</w:t>
+      </w:r>
+      <w:r>
+        <w:rPr>
+          <w:rFonts w:ascii="Times New Roman" w:hAnsi="Times New Roman" w:cs="Times New Roman"/>
+          <w:bCs/>
+        </w:rPr>
+        <w:t xml:space="preserve"> datasets</w:t>
+      </w:r>
+      <w:r>
+        <w:rPr>
+          <w:rFonts w:ascii="Times New Roman" w:hAnsi="Times New Roman" w:cs="Times New Roman"/>
+          <w:bCs/>
+        </w:rPr>
+        <w:t xml:space="preserve"> (e.g. fungal endophyte research; Zimmerman and </w:t>
       </w:r>
       <w:proofErr w:type="spellStart"/>
       <w:r>
@@ -1413,7 +1189,7 @@
           <w:rFonts w:ascii="Times New Roman" w:hAnsi="Times New Roman" w:cs="Times New Roman"/>
           <w:bCs/>
         </w:rPr>
-        <w:t>Carini</w:t>
+        <w:t>Vitousek</w:t>
       </w:r>
       <w:proofErr w:type="spellEnd"/>
       <w:r>
@@ -1421,35 +1197,51 @@
           <w:rFonts w:ascii="Times New Roman" w:hAnsi="Times New Roman" w:cs="Times New Roman"/>
           <w:bCs/>
         </w:rPr>
-        <w:t xml:space="preserve"> et al. 2016</w:t>
-      </w:r>
-      <w:r>
-        <w:rPr>
-          <w:rFonts w:ascii="Times New Roman" w:hAnsi="Times New Roman" w:cs="Times New Roman"/>
-          <w:bCs/>
-        </w:rPr>
-        <w:t>). Conversely,</w:t>
-      </w:r>
-      <w:r>
-        <w:rPr>
-          <w:rFonts w:ascii="Times New Roman" w:hAnsi="Times New Roman" w:cs="Times New Roman"/>
-          <w:bCs/>
-        </w:rPr>
-        <w:t xml:space="preserve"> in open environments with high </w:t>
-      </w:r>
-      <w:r>
-        <w:rPr>
-          <w:rFonts w:ascii="Times New Roman" w:hAnsi="Times New Roman" w:cs="Times New Roman"/>
-          <w:bCs/>
-        </w:rPr>
-        <w:t xml:space="preserve">nutrient </w:t>
-      </w:r>
-      <w:r>
-        <w:rPr>
-          <w:rFonts w:ascii="Times New Roman" w:hAnsi="Times New Roman" w:cs="Times New Roman"/>
-          <w:bCs/>
-        </w:rPr>
-        <w:t>cycling</w:t>
+        <w:t xml:space="preserve"> 2012, </w:t>
+      </w:r>
+      <w:proofErr w:type="spellStart"/>
+      <w:r>
+        <w:rPr>
+          <w:rFonts w:ascii="Times New Roman" w:hAnsi="Times New Roman" w:cs="Times New Roman"/>
+          <w:bCs/>
+        </w:rPr>
+        <w:t>Burgdorf</w:t>
+      </w:r>
+      <w:proofErr w:type="spellEnd"/>
+      <w:r>
+        <w:rPr>
+          <w:rFonts w:ascii="Times New Roman" w:hAnsi="Times New Roman" w:cs="Times New Roman"/>
+          <w:bCs/>
+        </w:rPr>
+        <w:t xml:space="preserve"> et al. 2014), but has not been systematically used in diet metabarcoding studies. </w:t>
+      </w:r>
+      <w:r>
+        <w:rPr>
+          <w:rFonts w:ascii="Times New Roman" w:hAnsi="Times New Roman" w:cs="Times New Roman"/>
+          <w:bCs/>
+        </w:rPr>
+        <w:t xml:space="preserve">While some fields </w:t>
+      </w:r>
+      <w:r>
+        <w:rPr>
+          <w:rFonts w:ascii="Times New Roman" w:hAnsi="Times New Roman" w:cs="Times New Roman"/>
+          <w:bCs/>
+        </w:rPr>
+        <w:t>have developed informed protocols based on decades of research into best practices and study-specific considerations (Brown et al. 2018</w:t>
+      </w:r>
+      <w:r>
+        <w:rPr>
+          <w:rFonts w:ascii="Times New Roman" w:hAnsi="Times New Roman" w:cs="Times New Roman"/>
+          <w:bCs/>
+        </w:rPr>
+        <w:t>, Hallman et al. 1997</w:t>
+      </w:r>
+      <w:r>
+        <w:rPr>
+          <w:rFonts w:ascii="Times New Roman" w:hAnsi="Times New Roman" w:cs="Times New Roman"/>
+          <w:bCs/>
+        </w:rPr>
+        <w:t>)</w:t>
       </w:r>
       <w:r>
         <w:rPr>
@@ -1463,157 +1255,35 @@
           <w:rFonts w:ascii="Times New Roman" w:hAnsi="Times New Roman" w:cs="Times New Roman"/>
           <w:bCs/>
         </w:rPr>
-        <w:t>UV light</w:t>
-      </w:r>
-      <w:r>
-        <w:rPr>
-          <w:rFonts w:ascii="Times New Roman" w:hAnsi="Times New Roman" w:cs="Times New Roman"/>
-          <w:bCs/>
-        </w:rPr>
-        <w:t>, or</w:t>
-      </w:r>
-      <w:r>
-        <w:rPr>
-          <w:rFonts w:ascii="Times New Roman" w:hAnsi="Times New Roman" w:cs="Times New Roman"/>
-          <w:bCs/>
-        </w:rPr>
-        <w:t xml:space="preserve"> biological activity, DNA does not persist past a day or two</w:t>
-      </w:r>
-      <w:r>
-        <w:rPr>
-          <w:rFonts w:ascii="Times New Roman" w:hAnsi="Times New Roman" w:cs="Times New Roman"/>
-          <w:bCs/>
-        </w:rPr>
-        <w:t>, suggesting low risk of abundant relic DNA</w:t>
-      </w:r>
-      <w:r>
-        <w:rPr>
-          <w:rFonts w:ascii="Times New Roman" w:hAnsi="Times New Roman" w:cs="Times New Roman"/>
-          <w:bCs/>
-        </w:rPr>
-        <w:t xml:space="preserve"> (Collins et al. 2018, Strickler et al. 2015). </w:t>
-      </w:r>
-      <w:r>
-        <w:rPr>
-          <w:rFonts w:ascii="Times New Roman" w:hAnsi="Times New Roman" w:cs="Times New Roman"/>
-          <w:bCs/>
-        </w:rPr>
-        <w:t>In mesocosms, a common closed environment used to study the effects of consumptive interactions (e.g. Gao 2017, Rudolf et al. 2014</w:t>
-      </w:r>
-      <w:r>
-        <w:rPr>
-          <w:rFonts w:ascii="Times New Roman" w:hAnsi="Times New Roman" w:cs="Times New Roman"/>
-          <w:bCs/>
-        </w:rPr>
-        <w:t xml:space="preserve">), </w:t>
-      </w:r>
-      <w:r>
-        <w:rPr>
-          <w:rFonts w:ascii="Times New Roman" w:hAnsi="Times New Roman" w:cs="Times New Roman"/>
-          <w:bCs/>
-        </w:rPr>
-        <w:t xml:space="preserve">the DNA that persists in the environment could be that of potential diet items </w:t>
-      </w:r>
-      <w:r>
-        <w:rPr>
-          <w:rFonts w:ascii="Times New Roman" w:hAnsi="Times New Roman" w:cs="Times New Roman"/>
-          <w:bCs/>
-        </w:rPr>
-        <w:t>that</w:t>
-      </w:r>
-      <w:r>
-        <w:rPr>
-          <w:rFonts w:ascii="Times New Roman" w:hAnsi="Times New Roman" w:cs="Times New Roman"/>
-          <w:bCs/>
-        </w:rPr>
-        <w:t xml:space="preserve"> h</w:t>
-      </w:r>
-      <w:r>
-        <w:rPr>
-          <w:rFonts w:ascii="Times New Roman" w:hAnsi="Times New Roman" w:cs="Times New Roman"/>
-          <w:bCs/>
-        </w:rPr>
-        <w:t>ave</w:t>
-      </w:r>
-      <w:r>
-        <w:rPr>
-          <w:rFonts w:ascii="Times New Roman" w:hAnsi="Times New Roman" w:cs="Times New Roman"/>
-          <w:bCs/>
-        </w:rPr>
-        <w:t xml:space="preserve"> not been ingested by consumers, which could inflate measures of consumption. </w:t>
-      </w:r>
-      <w:r>
-        <w:rPr>
-          <w:rFonts w:ascii="Times New Roman" w:hAnsi="Times New Roman" w:cs="Times New Roman"/>
-          <w:bCs/>
-        </w:rPr>
-        <w:t>In any environment, the</w:t>
-      </w:r>
-      <w:r>
-        <w:rPr>
-          <w:rFonts w:ascii="Times New Roman" w:hAnsi="Times New Roman" w:cs="Times New Roman"/>
-          <w:bCs/>
-        </w:rPr>
-        <w:t xml:space="preserve"> </w:t>
-      </w:r>
-      <w:r>
-        <w:rPr>
-          <w:rFonts w:ascii="Times New Roman" w:hAnsi="Times New Roman" w:cs="Times New Roman"/>
-          <w:bCs/>
-        </w:rPr>
-        <w:lastRenderedPageBreak/>
-        <w:t>ecological interpretation of</w:t>
-      </w:r>
-      <w:r>
-        <w:rPr>
-          <w:rFonts w:ascii="Times New Roman" w:hAnsi="Times New Roman" w:cs="Times New Roman"/>
-          <w:bCs/>
-        </w:rPr>
-        <w:t xml:space="preserve"> diet</w:t>
-      </w:r>
-      <w:r>
-        <w:rPr>
-          <w:rFonts w:ascii="Times New Roman" w:hAnsi="Times New Roman" w:cs="Times New Roman"/>
-          <w:bCs/>
-        </w:rPr>
-        <w:t xml:space="preserve"> data with surface contamination could </w:t>
-      </w:r>
-      <w:r>
-        <w:rPr>
-          <w:rFonts w:ascii="Times New Roman" w:hAnsi="Times New Roman" w:cs="Times New Roman"/>
-          <w:bCs/>
-        </w:rPr>
-        <w:t>alter the interpretation of these data regardless of the diet measure in question (e.g. rate of consumption versus diversity of interactions)</w:t>
-      </w:r>
-      <w:ins w:id="1" w:author="Austen Apigo" w:date="2020-06-08T10:16:00Z">
-        <w:r>
-          <w:rPr>
-            <w:rFonts w:ascii="Times New Roman" w:hAnsi="Times New Roman" w:cs="Times New Roman"/>
-            <w:bCs/>
-          </w:rPr>
-          <w:t>.</w:t>
-        </w:r>
-      </w:ins>
-      <w:r>
-        <w:rPr>
-          <w:rFonts w:ascii="Times New Roman" w:hAnsi="Times New Roman" w:cs="Times New Roman"/>
-          <w:bCs/>
-        </w:rPr>
-        <w:t xml:space="preserve"> If diet data are being used to </w:t>
-      </w:r>
-      <w:r>
-        <w:rPr>
-          <w:rFonts w:ascii="Times New Roman" w:hAnsi="Times New Roman" w:cs="Times New Roman"/>
-          <w:bCs/>
-        </w:rPr>
-        <w:t xml:space="preserve">ask questions </w:t>
-      </w:r>
-      <w:r>
-        <w:rPr>
-          <w:rFonts w:ascii="Times New Roman" w:hAnsi="Times New Roman" w:cs="Times New Roman"/>
-          <w:bCs/>
-        </w:rPr>
-        <w:t xml:space="preserve">about the species-, population-, or community-level rate of consumption of a diet item or items (e.g. detection or DNA abundance of a diet item or items across a group of individuals; </w:t>
+        <w:t xml:space="preserve">due to its relative infancy, </w:t>
+      </w:r>
+      <w:r>
+        <w:rPr>
+          <w:rFonts w:ascii="Times New Roman" w:hAnsi="Times New Roman" w:cs="Times New Roman"/>
+          <w:bCs/>
+        </w:rPr>
+        <w:t>the field of</w:t>
+      </w:r>
+      <w:r>
+        <w:rPr>
+          <w:rFonts w:ascii="Times New Roman" w:hAnsi="Times New Roman" w:cs="Times New Roman"/>
+          <w:bCs/>
+        </w:rPr>
+        <w:t xml:space="preserve"> diet-based</w:t>
+      </w:r>
+      <w:r>
+        <w:rPr>
+          <w:rFonts w:ascii="Times New Roman" w:hAnsi="Times New Roman" w:cs="Times New Roman"/>
+          <w:bCs/>
+        </w:rPr>
+        <w:t xml:space="preserve"> DNA metabarcoding has not </w:t>
+      </w:r>
+      <w:r>
+        <w:rPr>
+          <w:rFonts w:ascii="Times New Roman" w:hAnsi="Times New Roman" w:cs="Times New Roman"/>
+          <w:bCs/>
+        </w:rPr>
+        <w:t xml:space="preserve">developed a similarly systematic approach (e.g. ethanol washes in Doña et al. 2019, bleach washes in </w:t>
       </w:r>
       <w:proofErr w:type="spellStart"/>
       <w:r>
@@ -1621,7 +1291,7 @@
           <w:rFonts w:ascii="Times New Roman" w:hAnsi="Times New Roman" w:cs="Times New Roman"/>
           <w:bCs/>
         </w:rPr>
-        <w:t>Kaunisto</w:t>
+        <w:t>Anslan</w:t>
       </w:r>
       <w:proofErr w:type="spellEnd"/>
       <w:r>
@@ -1629,56 +1299,7 @@
           <w:rFonts w:ascii="Times New Roman" w:hAnsi="Times New Roman" w:cs="Times New Roman"/>
           <w:bCs/>
         </w:rPr>
-        <w:t xml:space="preserve"> et al. 2020), then surface contaminants could either inflate (i.e. contaminants are potential </w:t>
-      </w:r>
-      <w:r>
-        <w:rPr>
-          <w:rFonts w:ascii="Times New Roman" w:hAnsi="Times New Roman" w:cs="Times New Roman"/>
-          <w:bCs/>
-        </w:rPr>
-        <w:t>diet</w:t>
-      </w:r>
-      <w:r>
-        <w:rPr>
-          <w:rFonts w:ascii="Times New Roman" w:hAnsi="Times New Roman" w:cs="Times New Roman"/>
-          <w:bCs/>
-        </w:rPr>
-        <w:t xml:space="preserve">) or depress (i.e. contaminants are not potential </w:t>
-      </w:r>
-      <w:r>
-        <w:rPr>
-          <w:rFonts w:ascii="Times New Roman" w:hAnsi="Times New Roman" w:cs="Times New Roman"/>
-          <w:bCs/>
-        </w:rPr>
-        <w:t>diet</w:t>
-      </w:r>
-      <w:r>
-        <w:rPr>
-          <w:rFonts w:ascii="Times New Roman" w:hAnsi="Times New Roman" w:cs="Times New Roman"/>
-          <w:bCs/>
-        </w:rPr>
-        <w:t xml:space="preserve">) estimates of consumption (e.g. evidence from mass-collected arthropods, Greenstone et al. 2011/12). Similarly, if diet data are being used to ask questions about </w:t>
-      </w:r>
-      <w:r>
-        <w:rPr>
-          <w:rFonts w:ascii="Times New Roman" w:hAnsi="Times New Roman" w:cs="Times New Roman"/>
-          <w:bCs/>
-        </w:rPr>
-        <w:t xml:space="preserve">a range of </w:t>
-      </w:r>
-      <w:r>
-        <w:rPr>
-          <w:rFonts w:ascii="Times New Roman" w:hAnsi="Times New Roman" w:cs="Times New Roman"/>
-          <w:bCs/>
-        </w:rPr>
-        <w:t xml:space="preserve">interactions between groups of organisms (e.g. </w:t>
-      </w:r>
-      <w:r>
-        <w:rPr>
-          <w:rFonts w:ascii="Times New Roman" w:hAnsi="Times New Roman" w:cs="Times New Roman"/>
-          <w:bCs/>
-        </w:rPr>
-        <w:t xml:space="preserve">diet diversity or composition; </w:t>
+        <w:t xml:space="preserve"> et al. 2016, no sterilization in </w:t>
       </w:r>
       <w:proofErr w:type="spellStart"/>
       <w:r>
@@ -1686,7 +1307,7 @@
           <w:rFonts w:ascii="Times New Roman" w:hAnsi="Times New Roman" w:cs="Times New Roman"/>
           <w:bCs/>
         </w:rPr>
-        <w:t>Kartzinel</w:t>
+        <w:t>Wirta</w:t>
       </w:r>
       <w:proofErr w:type="spellEnd"/>
       <w:r>
@@ -1694,100 +1315,84 @@
           <w:rFonts w:ascii="Times New Roman" w:hAnsi="Times New Roman" w:cs="Times New Roman"/>
           <w:bCs/>
         </w:rPr>
-        <w:t xml:space="preserve"> et al.), then surface contaminants could introduce false diet diversity or hide real </w:t>
-      </w:r>
-      <w:r>
-        <w:rPr>
-          <w:rFonts w:ascii="Times New Roman" w:hAnsi="Times New Roman" w:cs="Times New Roman"/>
-          <w:bCs/>
-        </w:rPr>
-        <w:t xml:space="preserve">diet </w:t>
-      </w:r>
-      <w:r>
-        <w:rPr>
-          <w:rFonts w:ascii="Times New Roman" w:hAnsi="Times New Roman" w:cs="Times New Roman"/>
-          <w:bCs/>
-        </w:rPr>
-        <w:t>diversity</w:t>
-      </w:r>
-      <w:r>
-        <w:rPr>
-          <w:rFonts w:ascii="Times New Roman" w:hAnsi="Times New Roman" w:cs="Times New Roman"/>
-          <w:bCs/>
-        </w:rPr>
-        <w:t xml:space="preserve">, especially if this diet diversity is low abundance because of </w:t>
-      </w:r>
-      <w:r>
-        <w:rPr>
-          <w:rFonts w:ascii="Times New Roman" w:hAnsi="Times New Roman" w:cs="Times New Roman"/>
-          <w:bCs/>
-        </w:rPr>
-        <w:t>low biomass</w:t>
-      </w:r>
-      <w:r>
-        <w:rPr>
-          <w:rFonts w:ascii="Times New Roman" w:hAnsi="Times New Roman" w:cs="Times New Roman"/>
-          <w:bCs/>
-        </w:rPr>
-        <w:t xml:space="preserve"> or</w:t>
-      </w:r>
-      <w:r>
-        <w:rPr>
-          <w:rFonts w:ascii="Times New Roman" w:hAnsi="Times New Roman" w:cs="Times New Roman"/>
-          <w:bCs/>
-        </w:rPr>
-        <w:t xml:space="preserve"> </w:t>
-      </w:r>
-      <w:r>
-        <w:rPr>
-          <w:rFonts w:ascii="Times New Roman" w:hAnsi="Times New Roman" w:cs="Times New Roman"/>
-          <w:bCs/>
-        </w:rPr>
-        <w:t>infrequent</w:t>
-      </w:r>
-      <w:r>
-        <w:rPr>
-          <w:rFonts w:ascii="Times New Roman" w:hAnsi="Times New Roman" w:cs="Times New Roman"/>
-          <w:bCs/>
-        </w:rPr>
-        <w:t xml:space="preserve"> consumpti</w:t>
-      </w:r>
-      <w:r>
-        <w:rPr>
-          <w:rFonts w:ascii="Times New Roman" w:hAnsi="Times New Roman" w:cs="Times New Roman"/>
-          <w:bCs/>
-        </w:rPr>
-        <w:t>ve interactions</w:t>
-      </w:r>
-      <w:r>
-        <w:rPr>
-          <w:rFonts w:ascii="Times New Roman" w:hAnsi="Times New Roman" w:cs="Times New Roman"/>
-          <w:bCs/>
-        </w:rPr>
-        <w:t xml:space="preserve"> (Macias-Hernandez et al, </w:t>
-      </w:r>
-      <w:proofErr w:type="spellStart"/>
-      <w:r>
-        <w:rPr>
-          <w:rFonts w:ascii="Times New Roman" w:hAnsi="Times New Roman" w:cs="Times New Roman"/>
-          <w:bCs/>
-        </w:rPr>
-        <w:t>Elbrecht</w:t>
-      </w:r>
-      <w:proofErr w:type="spellEnd"/>
-      <w:r>
-        <w:rPr>
-          <w:rFonts w:ascii="Times New Roman" w:hAnsi="Times New Roman" w:cs="Times New Roman"/>
-          <w:bCs/>
-        </w:rPr>
-        <w:t xml:space="preserve"> et al. 2017)</w:t>
-      </w:r>
-      <w:r>
-        <w:rPr>
-          <w:rFonts w:ascii="Times New Roman" w:hAnsi="Times New Roman" w:cs="Times New Roman"/>
-          <w:bCs/>
-        </w:rPr>
-        <w:t xml:space="preserve">. </w:t>
+        <w:t xml:space="preserve"> et al. or Jacobsen et al. 2018). Th</w:t>
+      </w:r>
+      <w:r>
+        <w:rPr>
+          <w:rFonts w:ascii="Times New Roman" w:hAnsi="Times New Roman" w:cs="Times New Roman"/>
+          <w:bCs/>
+        </w:rPr>
+        <w:t>e</w:t>
+      </w:r>
+      <w:r>
+        <w:rPr>
+          <w:rFonts w:ascii="Times New Roman" w:hAnsi="Times New Roman" w:cs="Times New Roman"/>
+          <w:bCs/>
+        </w:rPr>
+        <w:t xml:space="preserve"> lack of systemic surface sterilization in diet metabarcoding when using full individuals </w:t>
+      </w:r>
+      <w:r>
+        <w:rPr>
+          <w:rFonts w:ascii="Times New Roman" w:hAnsi="Times New Roman" w:cs="Times New Roman"/>
+          <w:bCs/>
+        </w:rPr>
+        <w:t xml:space="preserve">may be due to the desire to avoid destruction of DNA in relatively permeable animal cells (Greenstone et al. 2012). </w:t>
+      </w:r>
+      <w:r>
+        <w:rPr>
+          <w:rFonts w:ascii="Times New Roman" w:hAnsi="Times New Roman" w:cs="Times New Roman"/>
+          <w:bCs/>
+        </w:rPr>
+        <w:t xml:space="preserve">However, without considering surface sterilization as a treatment for surface contamination, we have limited ability to </w:t>
+      </w:r>
+      <w:r>
+        <w:rPr>
+          <w:rFonts w:ascii="Times New Roman" w:hAnsi="Times New Roman" w:cs="Times New Roman"/>
+          <w:bCs/>
+        </w:rPr>
+        <w:t xml:space="preserve">confidently assign DNA sequences to ingested diet items and to help discern </w:t>
+      </w:r>
+      <w:r>
+        <w:rPr>
+          <w:rFonts w:ascii="Times New Roman" w:hAnsi="Times New Roman" w:cs="Times New Roman"/>
+          <w:bCs/>
+        </w:rPr>
+        <w:t xml:space="preserve">broad and </w:t>
+      </w:r>
+      <w:r>
+        <w:rPr>
+          <w:rFonts w:ascii="Times New Roman" w:hAnsi="Times New Roman" w:cs="Times New Roman"/>
+          <w:bCs/>
+        </w:rPr>
+        <w:t xml:space="preserve">study-specific </w:t>
+      </w:r>
+      <w:r>
+        <w:rPr>
+          <w:rFonts w:ascii="Times New Roman" w:hAnsi="Times New Roman" w:cs="Times New Roman"/>
+          <w:bCs/>
+        </w:rPr>
+        <w:t xml:space="preserve">approaches to reducing surface contamination </w:t>
+      </w:r>
+      <w:r>
+        <w:rPr>
+          <w:rFonts w:ascii="Times New Roman" w:hAnsi="Times New Roman" w:cs="Times New Roman"/>
+          <w:bCs/>
+        </w:rPr>
+        <w:t>(</w:t>
+      </w:r>
+      <w:r>
+        <w:rPr>
+          <w:rFonts w:ascii="Times New Roman" w:hAnsi="Times New Roman" w:cs="Times New Roman"/>
+          <w:bCs/>
+        </w:rPr>
+        <w:t>Greenstone et al. 2011/12, Linville et al. 2002</w:t>
+      </w:r>
+      <w:r>
+        <w:rPr>
+          <w:rFonts w:ascii="Times New Roman" w:hAnsi="Times New Roman" w:cs="Times New Roman"/>
+          <w:bCs/>
+        </w:rPr>
+        <w:t xml:space="preserve">). </w:t>
       </w:r>
     </w:p>
     <w:p>
@@ -1810,6 +1415,355 @@
           <w:rFonts w:ascii="Times New Roman" w:hAnsi="Times New Roman" w:cs="Times New Roman"/>
           <w:bCs/>
         </w:rPr>
+        <w:t>In addition to</w:t>
+      </w:r>
+      <w:r>
+        <w:rPr>
+          <w:rFonts w:ascii="Times New Roman" w:hAnsi="Times New Roman" w:cs="Times New Roman"/>
+          <w:bCs/>
+        </w:rPr>
+        <w:t xml:space="preserve"> considering when and how to surface sterilize, or whether surface sterilization should be common practice in diet DNA metabarcoding, there are environmental, ecological, and methodological factors that </w:t>
+      </w:r>
+      <w:r>
+        <w:rPr>
+          <w:rFonts w:ascii="Times New Roman" w:hAnsi="Times New Roman" w:cs="Times New Roman"/>
+          <w:bCs/>
+        </w:rPr>
+        <w:t>may contribute to the</w:t>
+      </w:r>
+      <w:r>
+        <w:rPr>
+          <w:rFonts w:ascii="Times New Roman" w:hAnsi="Times New Roman" w:cs="Times New Roman"/>
+          <w:bCs/>
+        </w:rPr>
+        <w:t xml:space="preserve"> decision</w:t>
+      </w:r>
+      <w:r>
+        <w:rPr>
+          <w:rFonts w:ascii="Times New Roman" w:hAnsi="Times New Roman" w:cs="Times New Roman"/>
+          <w:bCs/>
+        </w:rPr>
+        <w:t xml:space="preserve"> of whether to surface sterilize consumers prior to DNA metabarcoding.</w:t>
+      </w:r>
+      <w:r>
+        <w:rPr>
+          <w:rFonts w:ascii="Times New Roman" w:hAnsi="Times New Roman" w:cs="Times New Roman"/>
+          <w:bCs/>
+        </w:rPr>
+        <w:t xml:space="preserve"> These factors are related to the risk of contamination by environmental DNA, and could be regulated by abiotic or biotic conditions that alter DNA persistence (Strickler et al. 2015, Barnes et al. 2014, Neilson et al. 2007, </w:t>
+      </w:r>
+      <w:proofErr w:type="spellStart"/>
+      <w:r>
+        <w:rPr>
+          <w:rFonts w:ascii="Times New Roman" w:hAnsi="Times New Roman" w:cs="Times New Roman"/>
+          <w:bCs/>
+        </w:rPr>
+        <w:t>Carini</w:t>
+      </w:r>
+      <w:proofErr w:type="spellEnd"/>
+      <w:r>
+        <w:rPr>
+          <w:rFonts w:ascii="Times New Roman" w:hAnsi="Times New Roman" w:cs="Times New Roman"/>
+          <w:bCs/>
+        </w:rPr>
+        <w:t xml:space="preserve"> et al. 2016, Collins et al. 2018), DNA abundance (</w:t>
+      </w:r>
+      <w:proofErr w:type="spellStart"/>
+      <w:r>
+        <w:rPr>
+          <w:rFonts w:ascii="Times New Roman" w:hAnsi="Times New Roman" w:cs="Times New Roman"/>
+          <w:bCs/>
+        </w:rPr>
+        <w:t>Elbrecht</w:t>
+      </w:r>
+      <w:proofErr w:type="spellEnd"/>
+      <w:r>
+        <w:rPr>
+          <w:rFonts w:ascii="Times New Roman" w:hAnsi="Times New Roman" w:cs="Times New Roman"/>
+          <w:bCs/>
+        </w:rPr>
+        <w:t xml:space="preserve"> et al. ), or the likelihood that consumers come in contact with diet items in the environment (Greenstone et al.). </w:t>
+      </w:r>
+      <w:r>
+        <w:rPr>
+          <w:rFonts w:ascii="Times New Roman" w:hAnsi="Times New Roman" w:cs="Times New Roman"/>
+          <w:bCs/>
+        </w:rPr>
+        <w:t>In any environment, the</w:t>
+      </w:r>
+      <w:r>
+        <w:rPr>
+          <w:rFonts w:ascii="Times New Roman" w:hAnsi="Times New Roman" w:cs="Times New Roman"/>
+          <w:bCs/>
+        </w:rPr>
+        <w:t xml:space="preserve"> ecological interpretation of</w:t>
+      </w:r>
+      <w:r>
+        <w:rPr>
+          <w:rFonts w:ascii="Times New Roman" w:hAnsi="Times New Roman" w:cs="Times New Roman"/>
+          <w:bCs/>
+        </w:rPr>
+        <w:t xml:space="preserve"> diet</w:t>
+      </w:r>
+      <w:r>
+        <w:rPr>
+          <w:rFonts w:ascii="Times New Roman" w:hAnsi="Times New Roman" w:cs="Times New Roman"/>
+          <w:bCs/>
+        </w:rPr>
+        <w:t xml:space="preserve"> data with surface contamination could </w:t>
+      </w:r>
+      <w:r>
+        <w:rPr>
+          <w:rFonts w:ascii="Times New Roman" w:hAnsi="Times New Roman" w:cs="Times New Roman"/>
+          <w:bCs/>
+        </w:rPr>
+        <w:t xml:space="preserve">alter the interpretation of these data regardless of the diet measure in question (e.g. </w:t>
+      </w:r>
+      <w:r>
+        <w:rPr>
+          <w:rFonts w:ascii="Times New Roman" w:hAnsi="Times New Roman" w:cs="Times New Roman"/>
+          <w:bCs/>
+        </w:rPr>
+        <w:t>frequency</w:t>
+      </w:r>
+      <w:r>
+        <w:rPr>
+          <w:rFonts w:ascii="Times New Roman" w:hAnsi="Times New Roman" w:cs="Times New Roman"/>
+          <w:bCs/>
+        </w:rPr>
+        <w:t xml:space="preserve"> of consumption versus diversity of interactions)</w:t>
+      </w:r>
+      <w:r>
+        <w:rPr>
+          <w:rFonts w:ascii="Times New Roman" w:hAnsi="Times New Roman" w:cs="Times New Roman"/>
+          <w:bCs/>
+        </w:rPr>
+        <w:t>.</w:t>
+      </w:r>
+      <w:r>
+        <w:rPr>
+          <w:rFonts w:ascii="Times New Roman" w:hAnsi="Times New Roman" w:cs="Times New Roman"/>
+          <w:bCs/>
+        </w:rPr>
+        <w:t xml:space="preserve"> If diet data are being used to </w:t>
+      </w:r>
+      <w:r>
+        <w:rPr>
+          <w:rFonts w:ascii="Times New Roman" w:hAnsi="Times New Roman" w:cs="Times New Roman"/>
+          <w:bCs/>
+        </w:rPr>
+        <w:t xml:space="preserve">ask questions </w:t>
+      </w:r>
+      <w:r>
+        <w:rPr>
+          <w:rFonts w:ascii="Times New Roman" w:hAnsi="Times New Roman" w:cs="Times New Roman"/>
+          <w:bCs/>
+        </w:rPr>
+        <w:t>about the species-, population-, or community-level rate of consumption of a diet item or items (</w:t>
+      </w:r>
+      <w:proofErr w:type="spellStart"/>
+      <w:r>
+        <w:rPr>
+          <w:rFonts w:ascii="Times New Roman" w:hAnsi="Times New Roman" w:cs="Times New Roman"/>
+          <w:bCs/>
+        </w:rPr>
+        <w:t>Kaunisto</w:t>
+      </w:r>
+      <w:proofErr w:type="spellEnd"/>
+      <w:r>
+        <w:rPr>
+          <w:rFonts w:ascii="Times New Roman" w:hAnsi="Times New Roman" w:cs="Times New Roman"/>
+          <w:bCs/>
+        </w:rPr>
+        <w:t xml:space="preserve"> et al. 2020), then surface contaminants could either inflate (i.e. contaminants are potential </w:t>
+      </w:r>
+      <w:r>
+        <w:rPr>
+          <w:rFonts w:ascii="Times New Roman" w:hAnsi="Times New Roman" w:cs="Times New Roman"/>
+          <w:bCs/>
+        </w:rPr>
+        <w:t>diet</w:t>
+      </w:r>
+      <w:r>
+        <w:rPr>
+          <w:rFonts w:ascii="Times New Roman" w:hAnsi="Times New Roman" w:cs="Times New Roman"/>
+          <w:bCs/>
+        </w:rPr>
+        <w:t xml:space="preserve">) or depress (i.e. contaminants are not potential </w:t>
+      </w:r>
+      <w:r>
+        <w:rPr>
+          <w:rFonts w:ascii="Times New Roman" w:hAnsi="Times New Roman" w:cs="Times New Roman"/>
+          <w:bCs/>
+        </w:rPr>
+        <w:t>diet</w:t>
+      </w:r>
+      <w:r>
+        <w:rPr>
+          <w:rFonts w:ascii="Times New Roman" w:hAnsi="Times New Roman" w:cs="Times New Roman"/>
+          <w:bCs/>
+        </w:rPr>
+        <w:t xml:space="preserve">) estimates of consumption (Greenstone et al. 2011/12). Similarly, if diet data are being used to ask questions about </w:t>
+      </w:r>
+      <w:r>
+        <w:rPr>
+          <w:rFonts w:ascii="Times New Roman" w:hAnsi="Times New Roman" w:cs="Times New Roman"/>
+          <w:bCs/>
+        </w:rPr>
+        <w:t xml:space="preserve">a range of </w:t>
+      </w:r>
+      <w:r>
+        <w:rPr>
+          <w:rFonts w:ascii="Times New Roman" w:hAnsi="Times New Roman" w:cs="Times New Roman"/>
+          <w:bCs/>
+        </w:rPr>
+        <w:t xml:space="preserve">interactions between </w:t>
+      </w:r>
+      <w:r>
+        <w:rPr>
+          <w:rFonts w:ascii="Times New Roman" w:hAnsi="Times New Roman" w:cs="Times New Roman"/>
+          <w:bCs/>
+        </w:rPr>
+        <w:lastRenderedPageBreak/>
+        <w:t>groups of organisms (</w:t>
+      </w:r>
+      <w:r>
+        <w:rPr>
+          <w:rFonts w:ascii="Times New Roman" w:hAnsi="Times New Roman" w:cs="Times New Roman"/>
+          <w:bCs/>
+        </w:rPr>
+        <w:t xml:space="preserve">e.g., </w:t>
+      </w:r>
+      <w:proofErr w:type="spellStart"/>
+      <w:r>
+        <w:rPr>
+          <w:rFonts w:ascii="Times New Roman" w:hAnsi="Times New Roman" w:cs="Times New Roman"/>
+          <w:bCs/>
+        </w:rPr>
+        <w:t>Kartzinel</w:t>
+      </w:r>
+      <w:proofErr w:type="spellEnd"/>
+      <w:r>
+        <w:rPr>
+          <w:rFonts w:ascii="Times New Roman" w:hAnsi="Times New Roman" w:cs="Times New Roman"/>
+          <w:bCs/>
+        </w:rPr>
+        <w:t xml:space="preserve"> et al.), then surface contaminants could introduce false diet diversity or hide real </w:t>
+      </w:r>
+      <w:r>
+        <w:rPr>
+          <w:rFonts w:ascii="Times New Roman" w:hAnsi="Times New Roman" w:cs="Times New Roman"/>
+          <w:bCs/>
+        </w:rPr>
+        <w:t xml:space="preserve">diet </w:t>
+      </w:r>
+      <w:r>
+        <w:rPr>
+          <w:rFonts w:ascii="Times New Roman" w:hAnsi="Times New Roman" w:cs="Times New Roman"/>
+          <w:bCs/>
+        </w:rPr>
+        <w:t>diversity</w:t>
+      </w:r>
+      <w:r>
+        <w:rPr>
+          <w:rFonts w:ascii="Times New Roman" w:hAnsi="Times New Roman" w:cs="Times New Roman"/>
+          <w:bCs/>
+        </w:rPr>
+        <w:t xml:space="preserve">, especially if this diet diversity is low abundance because of </w:t>
+      </w:r>
+      <w:r>
+        <w:rPr>
+          <w:rFonts w:ascii="Times New Roman" w:hAnsi="Times New Roman" w:cs="Times New Roman"/>
+          <w:bCs/>
+        </w:rPr>
+        <w:t>low biomass</w:t>
+      </w:r>
+      <w:r>
+        <w:rPr>
+          <w:rFonts w:ascii="Times New Roman" w:hAnsi="Times New Roman" w:cs="Times New Roman"/>
+          <w:bCs/>
+        </w:rPr>
+        <w:t xml:space="preserve"> or</w:t>
+      </w:r>
+      <w:r>
+        <w:rPr>
+          <w:rFonts w:ascii="Times New Roman" w:hAnsi="Times New Roman" w:cs="Times New Roman"/>
+          <w:bCs/>
+        </w:rPr>
+        <w:t xml:space="preserve"> </w:t>
+      </w:r>
+      <w:r>
+        <w:rPr>
+          <w:rFonts w:ascii="Times New Roman" w:hAnsi="Times New Roman" w:cs="Times New Roman"/>
+          <w:bCs/>
+        </w:rPr>
+        <w:t>infrequent</w:t>
+      </w:r>
+      <w:r>
+        <w:rPr>
+          <w:rFonts w:ascii="Times New Roman" w:hAnsi="Times New Roman" w:cs="Times New Roman"/>
+          <w:bCs/>
+        </w:rPr>
+        <w:t xml:space="preserve"> consumpti</w:t>
+      </w:r>
+      <w:r>
+        <w:rPr>
+          <w:rFonts w:ascii="Times New Roman" w:hAnsi="Times New Roman" w:cs="Times New Roman"/>
+          <w:bCs/>
+        </w:rPr>
+        <w:t>ve interactions</w:t>
+      </w:r>
+      <w:r>
+        <w:rPr>
+          <w:rFonts w:ascii="Times New Roman" w:hAnsi="Times New Roman" w:cs="Times New Roman"/>
+          <w:bCs/>
+        </w:rPr>
+        <w:t xml:space="preserve"> (Macias-Hernandez et al, </w:t>
+      </w:r>
+      <w:proofErr w:type="spellStart"/>
+      <w:r>
+        <w:rPr>
+          <w:rFonts w:ascii="Times New Roman" w:hAnsi="Times New Roman" w:cs="Times New Roman"/>
+          <w:bCs/>
+        </w:rPr>
+        <w:t>Elbrecht</w:t>
+      </w:r>
+      <w:proofErr w:type="spellEnd"/>
+      <w:r>
+        <w:rPr>
+          <w:rFonts w:ascii="Times New Roman" w:hAnsi="Times New Roman" w:cs="Times New Roman"/>
+          <w:bCs/>
+        </w:rPr>
+        <w:t xml:space="preserve"> et al. 2017)</w:t>
+      </w:r>
+      <w:r>
+        <w:rPr>
+          <w:rFonts w:ascii="Times New Roman" w:hAnsi="Times New Roman" w:cs="Times New Roman"/>
+          <w:bCs/>
+        </w:rPr>
+        <w:t xml:space="preserve">. </w:t>
+      </w:r>
+    </w:p>
+    <w:p>
+      <w:pPr>
+        <w:rPr>
+          <w:rFonts w:ascii="Times New Roman" w:hAnsi="Times New Roman" w:cs="Times New Roman"/>
+          <w:bCs/>
+        </w:rPr>
+      </w:pPr>
+    </w:p>
+    <w:p>
+      <w:pPr>
+        <w:rPr>
+          <w:rFonts w:ascii="Times New Roman" w:hAnsi="Times New Roman" w:cs="Times New Roman"/>
+          <w:bCs/>
+        </w:rPr>
+      </w:pPr>
+      <w:r>
+        <w:rPr>
+          <w:rFonts w:ascii="Times New Roman" w:hAnsi="Times New Roman" w:cs="Times New Roman"/>
+          <w:bCs/>
+        </w:rPr>
         <w:t xml:space="preserve">In this study, we look at the effects of surface contamination on our understanding of consumer diets where the DNA of </w:t>
       </w:r>
       <w:r>
@@ -1817,7 +1771,7 @@
           <w:rFonts w:ascii="Times New Roman" w:hAnsi="Times New Roman" w:cs="Times New Roman"/>
           <w:bCs/>
         </w:rPr>
-        <w:t>full body parts (e.g. no dissection)</w:t>
+        <w:t>full body parts (no dissection)</w:t>
       </w:r>
       <w:r>
         <w:rPr>
@@ -1932,36 +1886,7 @@
           <w:rFonts w:ascii="Times New Roman" w:hAnsi="Times New Roman" w:cs="Times New Roman"/>
           <w:bCs/>
         </w:rPr>
-        <w:t xml:space="preserve">and deionized water; we left the other half of consumers unsterilized. </w:t>
-      </w:r>
-      <w:commentRangeStart w:id="2"/>
-      <w:r>
-        <w:rPr>
-          <w:rFonts w:ascii="Times New Roman" w:hAnsi="Times New Roman" w:cs="Times New Roman"/>
-          <w:bCs/>
-        </w:rPr>
-        <w:t>These</w:t>
-      </w:r>
-      <w:commentRangeEnd w:id="2"/>
-      <w:r>
-        <w:rPr>
-          <w:rStyle w:val="CommentReference"/>
-        </w:rPr>
-        <w:commentReference w:id="2"/>
-      </w:r>
-      <w:r>
-        <w:rPr>
-          <w:rFonts w:ascii="Times New Roman" w:hAnsi="Times New Roman" w:cs="Times New Roman"/>
-          <w:bCs/>
-        </w:rPr>
-        <w:t xml:space="preserve"> two environments represent two common contexts in the study of consumptive interactions and so we wanted to know whether environmental contamination poses a risk in studies aiming to use diet DNA metabarcoding in these environments. </w:t>
-      </w:r>
-      <w:r>
-        <w:rPr>
-          <w:rFonts w:ascii="Times New Roman" w:hAnsi="Times New Roman" w:cs="Times New Roman"/>
-          <w:bCs/>
-        </w:rPr>
-        <w:t>Specifically, we ask</w:t>
+        <w:t>and deionized water; we left the other half of consumers unsterilized. Specifically, we ask</w:t>
       </w:r>
       <w:r>
         <w:rPr>
@@ -2038,7 +1963,21 @@
           <w:rFonts w:ascii="Times New Roman" w:hAnsi="Times New Roman" w:cs="Times New Roman"/>
           <w:bCs/>
         </w:rPr>
-        <w:t xml:space="preserve"> or 2) the proportion of </w:t>
+        <w:t xml:space="preserve"> or 2) the</w:t>
+      </w:r>
+      <w:r>
+        <w:rPr>
+          <w:rFonts w:ascii="Times New Roman" w:hAnsi="Times New Roman" w:cs="Times New Roman"/>
+          <w:bCs/>
+        </w:rPr>
+        <w:t xml:space="preserve"> abundance</w:t>
+      </w:r>
+      <w:r>
+        <w:rPr>
+          <w:rFonts w:ascii="Times New Roman" w:hAnsi="Times New Roman" w:cs="Times New Roman"/>
+          <w:bCs/>
+        </w:rPr>
+        <w:t xml:space="preserve"> of </w:t>
       </w:r>
       <w:r>
         <w:rPr>
@@ -2185,7 +2124,21 @@
           <w:rFonts w:ascii="Times New Roman" w:hAnsi="Times New Roman" w:cs="Times New Roman"/>
           <w:bCs/>
         </w:rPr>
-        <w:t xml:space="preserve">Examining how surface contaminants may contribute to estimated diet metrics for studies of consumptive studies is an important step for verifying and standardizing these methods </w:t>
+        <w:t>Examining how surface contaminants may contribute to estimated diet metrics for studies of consumptive studies</w:t>
+      </w:r>
+      <w:r>
+        <w:rPr>
+          <w:rFonts w:ascii="Times New Roman" w:hAnsi="Times New Roman" w:cs="Times New Roman"/>
+          <w:bCs/>
+        </w:rPr>
+        <w:t xml:space="preserve"> in invertebrates</w:t>
+      </w:r>
+      <w:r>
+        <w:rPr>
+          <w:rFonts w:ascii="Times New Roman" w:hAnsi="Times New Roman" w:cs="Times New Roman"/>
+          <w:bCs/>
+        </w:rPr>
+        <w:t xml:space="preserve"> is an important step for verifying and standardizing these methods </w:t>
       </w:r>
       <w:r>
         <w:rPr>
@@ -2536,14 +2489,7 @@
           <w:rFonts w:ascii="Times New Roman" w:hAnsi="Times New Roman" w:cs="Times New Roman"/>
           <w:bCs/>
         </w:rPr>
-        <w:t xml:space="preserve"> </w:t>
-      </w:r>
-      <w:r>
-        <w:rPr>
-          <w:rFonts w:ascii="Times New Roman" w:hAnsi="Times New Roman" w:cs="Times New Roman"/>
-          <w:bCs/>
-        </w:rPr>
-        <w:t>In 2015, we collected individuals in natural habitats across the atoll.</w:t>
+        <w:t xml:space="preserve"> In 2015, we collected individuals in natural habitats across the atoll.</w:t>
       </w:r>
       <w:r>
         <w:rPr>
@@ -2633,7 +2579,6 @@
           <w:i/>
           <w:iCs/>
         </w:rPr>
-        <w:lastRenderedPageBreak/>
         <w:t xml:space="preserve">Mesocosm </w:t>
       </w:r>
       <w:r>
@@ -3055,7 +3000,15 @@
           <w:rFonts w:ascii="Times New Roman" w:hAnsi="Times New Roman" w:cs="Times New Roman"/>
           <w:bCs/>
         </w:rPr>
-        <w:t xml:space="preserve"> to hide, we did not include anything in mesocosms to avoid contamination from DNA on these items. </w:t>
+        <w:t xml:space="preserve"> to hide, we did not include anything in </w:t>
+      </w:r>
+      <w:r>
+        <w:rPr>
+          <w:rFonts w:ascii="Times New Roman" w:hAnsi="Times New Roman" w:cs="Times New Roman"/>
+          <w:bCs/>
+        </w:rPr>
+        <w:lastRenderedPageBreak/>
+        <w:t xml:space="preserve">mesocosms to avoid contamination from DNA on these items. </w:t>
       </w:r>
       <w:r>
         <w:rPr>
@@ -4131,7 +4084,6 @@
           <w:i/>
           <w:iCs/>
         </w:rPr>
-        <w:lastRenderedPageBreak/>
         <w:t xml:space="preserve">DNA </w:t>
       </w:r>
       <w:r>
@@ -4603,7 +4555,15 @@
           <w:rFonts w:ascii="Times New Roman" w:hAnsi="Times New Roman" w:cs="Times New Roman"/>
           <w:bCs/>
         </w:rPr>
-        <w:t>, leaving semi-digested diet DNA in the supernatant</w:t>
+        <w:t xml:space="preserve">, leaving semi-digested diet DNA </w:t>
+      </w:r>
+      <w:r>
+        <w:rPr>
+          <w:rFonts w:ascii="Times New Roman" w:hAnsi="Times New Roman" w:cs="Times New Roman"/>
+          <w:bCs/>
+        </w:rPr>
+        <w:lastRenderedPageBreak/>
+        <w:t>in the supernatant</w:t>
       </w:r>
       <w:r>
         <w:rPr>
@@ -5805,15 +5765,7 @@
           <w:rFonts w:ascii="Times New Roman" w:hAnsi="Times New Roman" w:cs="Times New Roman"/>
           <w:bCs/>
         </w:rPr>
-        <w:t xml:space="preserve">C for 3 minutes, followed by </w:t>
-      </w:r>
-      <w:r>
-        <w:rPr>
-          <w:rFonts w:ascii="Times New Roman" w:hAnsi="Times New Roman" w:cs="Times New Roman"/>
-          <w:bCs/>
-        </w:rPr>
-        <w:lastRenderedPageBreak/>
-        <w:t xml:space="preserve">10 cycles of </w:t>
+        <w:t xml:space="preserve">C for 3 minutes, followed by 10 cycles of </w:t>
       </w:r>
       <w:r>
         <w:rPr>
@@ -6099,7 +6051,15 @@
           <w:rFonts w:ascii="Times New Roman" w:hAnsi="Times New Roman" w:cs="Times New Roman"/>
           <w:bCs/>
         </w:rPr>
-        <w:t xml:space="preserve"> combined duplicates and bead cleaned with an </w:t>
+        <w:t xml:space="preserve"> </w:t>
+      </w:r>
+      <w:r>
+        <w:rPr>
+          <w:rFonts w:ascii="Times New Roman" w:hAnsi="Times New Roman" w:cs="Times New Roman"/>
+          <w:bCs/>
+        </w:rPr>
+        <w:lastRenderedPageBreak/>
+        <w:t xml:space="preserve">combined duplicates and bead cleaned with an </w:t>
       </w:r>
       <w:proofErr w:type="spellStart"/>
       <w:r>
@@ -6683,7 +6643,7 @@
         </w:rPr>
         <w:t xml:space="preserve"> DNA prior to ASV assignment (since ASV assignment is abundance-sensitive); </w:t>
       </w:r>
-      <w:commentRangeStart w:id="3"/>
+      <w:commentRangeStart w:id="1"/>
       <w:r>
         <w:rPr>
           <w:rFonts w:ascii="Times New Roman" w:hAnsi="Times New Roman" w:cs="Times New Roman"/>
@@ -6740,12 +6700,12 @@
         </w:rPr>
         <w:t xml:space="preserve"> algorithm only (summary and comparisons in Supplement). </w:t>
       </w:r>
-      <w:commentRangeEnd w:id="3"/>
+      <w:commentRangeEnd w:id="1"/>
       <w:r>
         <w:rPr>
           <w:rStyle w:val="CommentReference"/>
         </w:rPr>
-        <w:commentReference w:id="3"/>
+        <w:commentReference w:id="1"/>
       </w:r>
     </w:p>
     <w:p>
@@ -7011,15 +6971,7 @@
           <w:rFonts w:ascii="Times New Roman" w:hAnsi="Times New Roman" w:cs="Times New Roman"/>
           <w:bCs/>
         </w:rPr>
-        <w:t xml:space="preserve"> We visualized and exported taxonomic alignment using MEGAN Community Edition </w:t>
-      </w:r>
-      <w:r>
-        <w:rPr>
-          <w:rFonts w:ascii="Times New Roman" w:hAnsi="Times New Roman" w:cs="Times New Roman"/>
-          <w:bCs/>
-        </w:rPr>
-        <w:lastRenderedPageBreak/>
-        <w:t>(version 6.18.0</w:t>
+        <w:t xml:space="preserve"> We visualized and exported taxonomic alignment using MEGAN Community Edition (version 6.18.0</w:t>
       </w:r>
       <w:r>
         <w:rPr>
@@ -8247,178 +8199,185 @@
           <w:rFonts w:ascii="Times New Roman" w:hAnsi="Times New Roman" w:cs="Times New Roman"/>
           <w:bCs/>
         </w:rPr>
+        <w:t xml:space="preserve">Because potential </w:t>
+      </w:r>
+      <w:r>
+        <w:rPr>
+          <w:rFonts w:ascii="Times New Roman" w:hAnsi="Times New Roman" w:cs="Times New Roman"/>
+          <w:bCs/>
+        </w:rPr>
+        <w:t>diet</w:t>
+      </w:r>
+      <w:r>
+        <w:rPr>
+          <w:rFonts w:ascii="Times New Roman" w:hAnsi="Times New Roman" w:cs="Times New Roman"/>
+          <w:bCs/>
+        </w:rPr>
+        <w:t xml:space="preserve"> DNA can represent a rare subset of total sequence abundance in DNA metabarcoding studies (</w:t>
+      </w:r>
+      <w:r>
+        <w:rPr>
+          <w:rFonts w:ascii="Times New Roman" w:hAnsi="Times New Roman" w:cs="Times New Roman"/>
+          <w:bCs/>
+        </w:rPr>
+        <w:t xml:space="preserve">e.g. 0.03 – 8.43 percent of all sequencing reads in one study; </w:t>
+      </w:r>
+      <w:proofErr w:type="spellStart"/>
+      <w:r>
+        <w:rPr>
+          <w:rFonts w:ascii="Times New Roman" w:hAnsi="Times New Roman" w:cs="Times New Roman"/>
+          <w:bCs/>
+        </w:rPr>
+        <w:t>Krehenwinkel</w:t>
+      </w:r>
+      <w:proofErr w:type="spellEnd"/>
+      <w:r>
+        <w:rPr>
+          <w:rFonts w:ascii="Times New Roman" w:hAnsi="Times New Roman" w:cs="Times New Roman"/>
+          <w:bCs/>
+        </w:rPr>
+        <w:t xml:space="preserve"> et al. 2016), we also wanted to determine whether surface </w:t>
+      </w:r>
+      <w:r>
+        <w:rPr>
+          <w:rFonts w:ascii="Times New Roman" w:hAnsi="Times New Roman" w:cs="Times New Roman"/>
+          <w:bCs/>
+        </w:rPr>
+        <w:t>contamination</w:t>
+      </w:r>
+      <w:r>
+        <w:rPr>
+          <w:rFonts w:ascii="Times New Roman" w:hAnsi="Times New Roman" w:cs="Times New Roman"/>
+          <w:bCs/>
+        </w:rPr>
+        <w:t xml:space="preserve"> altered this proportion of reads assigned to possible diet. Again, because contaminants can represent </w:t>
+      </w:r>
+      <w:r>
+        <w:rPr>
+          <w:rFonts w:ascii="Times New Roman" w:hAnsi="Times New Roman" w:cs="Times New Roman"/>
+          <w:bCs/>
+        </w:rPr>
+        <w:t xml:space="preserve">“false” </w:t>
+      </w:r>
+      <w:r>
+        <w:rPr>
+          <w:rFonts w:ascii="Times New Roman" w:hAnsi="Times New Roman" w:cs="Times New Roman"/>
+          <w:bCs/>
+        </w:rPr>
+        <w:t>diet or can be non-diet items, surface contamination</w:t>
+      </w:r>
+      <w:r>
+        <w:rPr>
+          <w:rFonts w:ascii="Times New Roman" w:hAnsi="Times New Roman" w:cs="Times New Roman"/>
+          <w:bCs/>
+        </w:rPr>
+        <w:t xml:space="preserve"> </w:t>
+      </w:r>
+      <w:r>
+        <w:rPr>
+          <w:rFonts w:ascii="Times New Roman" w:hAnsi="Times New Roman" w:cs="Times New Roman"/>
+          <w:bCs/>
+        </w:rPr>
+        <w:t xml:space="preserve">could lead to either an increase or decrease in the proportion of reads representing potential </w:t>
+      </w:r>
+      <w:r>
+        <w:rPr>
+          <w:rFonts w:ascii="Times New Roman" w:hAnsi="Times New Roman" w:cs="Times New Roman"/>
+          <w:bCs/>
+        </w:rPr>
+        <w:t>diet</w:t>
+      </w:r>
+      <w:r>
+        <w:rPr>
+          <w:rFonts w:ascii="Times New Roman" w:hAnsi="Times New Roman" w:cs="Times New Roman"/>
+          <w:bCs/>
+        </w:rPr>
+        <w:t xml:space="preserve">. </w:t>
+      </w:r>
+      <w:r>
+        <w:rPr>
+          <w:rFonts w:ascii="Times New Roman" w:hAnsi="Times New Roman" w:cs="Times New Roman"/>
+          <w:bCs/>
+        </w:rPr>
+        <w:t xml:space="preserve">To test whether surface sterilization altered the proportion of DNA representing </w:t>
+      </w:r>
+      <w:r>
+        <w:rPr>
+          <w:rFonts w:ascii="Times New Roman" w:hAnsi="Times New Roman" w:cs="Times New Roman"/>
+          <w:bCs/>
+        </w:rPr>
+        <w:t xml:space="preserve">offered (mesocosm) or all </w:t>
+      </w:r>
+      <w:r>
+        <w:rPr>
+          <w:rFonts w:ascii="Times New Roman" w:hAnsi="Times New Roman" w:cs="Times New Roman"/>
+          <w:bCs/>
+        </w:rPr>
+        <w:t xml:space="preserve">potential </w:t>
+      </w:r>
+      <w:r>
+        <w:rPr>
+          <w:rFonts w:ascii="Times New Roman" w:hAnsi="Times New Roman" w:cs="Times New Roman"/>
+          <w:bCs/>
+        </w:rPr>
+        <w:t xml:space="preserve">(natural environment) </w:t>
+      </w:r>
+      <w:r>
+        <w:rPr>
+          <w:rFonts w:ascii="Times New Roman" w:hAnsi="Times New Roman" w:cs="Times New Roman"/>
+          <w:bCs/>
+        </w:rPr>
+        <w:t xml:space="preserve">diet items, we assessed per sample </w:t>
+      </w:r>
+      <w:r>
+        <w:rPr>
+          <w:rFonts w:ascii="Times New Roman" w:hAnsi="Times New Roman" w:cs="Times New Roman"/>
+          <w:bCs/>
+        </w:rPr>
+        <w:t xml:space="preserve">offered or </w:t>
+      </w:r>
+      <w:r>
+        <w:rPr>
+          <w:rFonts w:ascii="Times New Roman" w:hAnsi="Times New Roman" w:cs="Times New Roman"/>
+          <w:bCs/>
+        </w:rPr>
+        <w:t xml:space="preserve">potential diet DNA proportion for both sets of consumers (mesocosm and </w:t>
+      </w:r>
+      <w:r>
+        <w:rPr>
+          <w:rFonts w:ascii="Times New Roman" w:hAnsi="Times New Roman" w:cs="Times New Roman"/>
+          <w:bCs/>
+        </w:rPr>
+        <w:t>natural environment</w:t>
+      </w:r>
+      <w:r>
+        <w:rPr>
+          <w:rFonts w:ascii="Times New Roman" w:hAnsi="Times New Roman" w:cs="Times New Roman"/>
+          <w:bCs/>
+        </w:rPr>
+        <w:t xml:space="preserve">) separately. For this analysis, we subset only consumer individuals for which we detected </w:t>
+      </w:r>
+      <w:r>
+        <w:rPr>
+          <w:rFonts w:ascii="Times New Roman" w:hAnsi="Times New Roman" w:cs="Times New Roman"/>
+          <w:bCs/>
+        </w:rPr>
+        <w:t xml:space="preserve">offered or potential </w:t>
+      </w:r>
+      <w:r>
+        <w:rPr>
+          <w:rFonts w:ascii="Times New Roman" w:hAnsi="Times New Roman" w:cs="Times New Roman"/>
+          <w:bCs/>
+        </w:rPr>
+        <w:t xml:space="preserve">diet </w:t>
+      </w:r>
+      <w:r>
+        <w:rPr>
+          <w:rFonts w:ascii="Times New Roman" w:hAnsi="Times New Roman" w:cs="Times New Roman"/>
+          <w:bCs/>
+        </w:rPr>
         <w:lastRenderedPageBreak/>
-        <w:t xml:space="preserve">Because potential </w:t>
-      </w:r>
-      <w:r>
-        <w:rPr>
-          <w:rFonts w:ascii="Times New Roman" w:hAnsi="Times New Roman" w:cs="Times New Roman"/>
-          <w:bCs/>
-        </w:rPr>
-        <w:t>diet</w:t>
-      </w:r>
-      <w:r>
-        <w:rPr>
-          <w:rFonts w:ascii="Times New Roman" w:hAnsi="Times New Roman" w:cs="Times New Roman"/>
-          <w:bCs/>
-        </w:rPr>
-        <w:t xml:space="preserve"> DNA can represent a rare subset of total sequence abundance in DNA metabarcoding studies (</w:t>
-      </w:r>
-      <w:r>
-        <w:rPr>
-          <w:rFonts w:ascii="Times New Roman" w:hAnsi="Times New Roman" w:cs="Times New Roman"/>
-          <w:bCs/>
-        </w:rPr>
-        <w:t xml:space="preserve">e.g. 0.03 – 8.43 percent of all sequencing reads in one study; </w:t>
-      </w:r>
-      <w:proofErr w:type="spellStart"/>
-      <w:r>
-        <w:rPr>
-          <w:rFonts w:ascii="Times New Roman" w:hAnsi="Times New Roman" w:cs="Times New Roman"/>
-          <w:bCs/>
-        </w:rPr>
-        <w:t>Krehenwinkel</w:t>
-      </w:r>
-      <w:proofErr w:type="spellEnd"/>
-      <w:r>
-        <w:rPr>
-          <w:rFonts w:ascii="Times New Roman" w:hAnsi="Times New Roman" w:cs="Times New Roman"/>
-          <w:bCs/>
-        </w:rPr>
-        <w:t xml:space="preserve"> et al. 2016), we also wanted to determine whether surface </w:t>
-      </w:r>
-      <w:r>
-        <w:rPr>
-          <w:rFonts w:ascii="Times New Roman" w:hAnsi="Times New Roman" w:cs="Times New Roman"/>
-          <w:bCs/>
-        </w:rPr>
-        <w:t>contamination</w:t>
-      </w:r>
-      <w:r>
-        <w:rPr>
-          <w:rFonts w:ascii="Times New Roman" w:hAnsi="Times New Roman" w:cs="Times New Roman"/>
-          <w:bCs/>
-        </w:rPr>
-        <w:t xml:space="preserve"> altered this proportion of reads assigned to possible diet. Again, because contaminants can represent </w:t>
-      </w:r>
-      <w:r>
-        <w:rPr>
-          <w:rFonts w:ascii="Times New Roman" w:hAnsi="Times New Roman" w:cs="Times New Roman"/>
-          <w:bCs/>
-        </w:rPr>
-        <w:t xml:space="preserve">“false” </w:t>
-      </w:r>
-      <w:r>
-        <w:rPr>
-          <w:rFonts w:ascii="Times New Roman" w:hAnsi="Times New Roman" w:cs="Times New Roman"/>
-          <w:bCs/>
-        </w:rPr>
-        <w:t>diet or can be non-diet items, surface contamination</w:t>
-      </w:r>
-      <w:r>
-        <w:rPr>
-          <w:rFonts w:ascii="Times New Roman" w:hAnsi="Times New Roman" w:cs="Times New Roman"/>
-          <w:bCs/>
-        </w:rPr>
-        <w:t xml:space="preserve"> </w:t>
-      </w:r>
-      <w:r>
-        <w:rPr>
-          <w:rFonts w:ascii="Times New Roman" w:hAnsi="Times New Roman" w:cs="Times New Roman"/>
-          <w:bCs/>
-        </w:rPr>
-        <w:t xml:space="preserve">could lead to either an increase or decrease in the proportion of reads representing potential </w:t>
-      </w:r>
-      <w:r>
-        <w:rPr>
-          <w:rFonts w:ascii="Times New Roman" w:hAnsi="Times New Roman" w:cs="Times New Roman"/>
-          <w:bCs/>
-        </w:rPr>
-        <w:t>diet</w:t>
-      </w:r>
-      <w:r>
-        <w:rPr>
-          <w:rFonts w:ascii="Times New Roman" w:hAnsi="Times New Roman" w:cs="Times New Roman"/>
-          <w:bCs/>
-        </w:rPr>
-        <w:t xml:space="preserve">. </w:t>
-      </w:r>
-      <w:r>
-        <w:rPr>
-          <w:rFonts w:ascii="Times New Roman" w:hAnsi="Times New Roman" w:cs="Times New Roman"/>
-          <w:bCs/>
-        </w:rPr>
-        <w:t xml:space="preserve">To test whether surface sterilization altered the proportion of DNA representing </w:t>
-      </w:r>
-      <w:r>
-        <w:rPr>
-          <w:rFonts w:ascii="Times New Roman" w:hAnsi="Times New Roman" w:cs="Times New Roman"/>
-          <w:bCs/>
-        </w:rPr>
-        <w:t xml:space="preserve">offered (mesocosm) or all </w:t>
-      </w:r>
-      <w:r>
-        <w:rPr>
-          <w:rFonts w:ascii="Times New Roman" w:hAnsi="Times New Roman" w:cs="Times New Roman"/>
-          <w:bCs/>
-        </w:rPr>
-        <w:t xml:space="preserve">potential </w:t>
-      </w:r>
-      <w:r>
-        <w:rPr>
-          <w:rFonts w:ascii="Times New Roman" w:hAnsi="Times New Roman" w:cs="Times New Roman"/>
-          <w:bCs/>
-        </w:rPr>
-        <w:t xml:space="preserve">(natural environment) </w:t>
-      </w:r>
-      <w:r>
-        <w:rPr>
-          <w:rFonts w:ascii="Times New Roman" w:hAnsi="Times New Roman" w:cs="Times New Roman"/>
-          <w:bCs/>
-        </w:rPr>
-        <w:t xml:space="preserve">diet items, we assessed per sample </w:t>
-      </w:r>
-      <w:r>
-        <w:rPr>
-          <w:rFonts w:ascii="Times New Roman" w:hAnsi="Times New Roman" w:cs="Times New Roman"/>
-          <w:bCs/>
-        </w:rPr>
-        <w:t xml:space="preserve">offered or </w:t>
-      </w:r>
-      <w:r>
-        <w:rPr>
-          <w:rFonts w:ascii="Times New Roman" w:hAnsi="Times New Roman" w:cs="Times New Roman"/>
-          <w:bCs/>
-        </w:rPr>
-        <w:t xml:space="preserve">potential diet DNA proportion for both sets of consumers (mesocosm and </w:t>
-      </w:r>
-      <w:r>
-        <w:rPr>
-          <w:rFonts w:ascii="Times New Roman" w:hAnsi="Times New Roman" w:cs="Times New Roman"/>
-          <w:bCs/>
-        </w:rPr>
-        <w:t>natural environment</w:t>
-      </w:r>
-      <w:r>
-        <w:rPr>
-          <w:rFonts w:ascii="Times New Roman" w:hAnsi="Times New Roman" w:cs="Times New Roman"/>
-          <w:bCs/>
-        </w:rPr>
-        <w:t xml:space="preserve">) separately. For this analysis, we subset only consumer individuals for which we detected </w:t>
-      </w:r>
-      <w:r>
-        <w:rPr>
-          <w:rFonts w:ascii="Times New Roman" w:hAnsi="Times New Roman" w:cs="Times New Roman"/>
-          <w:bCs/>
-        </w:rPr>
-        <w:t xml:space="preserve">offered or potential </w:t>
-      </w:r>
-      <w:r>
-        <w:rPr>
-          <w:rFonts w:ascii="Times New Roman" w:hAnsi="Times New Roman" w:cs="Times New Roman"/>
-          <w:bCs/>
-        </w:rPr>
-        <w:t>diet DNA</w:t>
+        <w:t>DNA</w:t>
       </w:r>
       <w:r>
         <w:rPr>
@@ -8594,7 +8553,7 @@
           <w:i/>
           <w:iCs/>
         </w:rPr>
-        <w:t>Diet richness and composition</w:t>
+        <w:t>Potential d</w:t>
       </w:r>
       <w:r>
         <w:rPr>
@@ -8603,6 +8562,15 @@
           <w:i/>
           <w:iCs/>
         </w:rPr>
+        <w:t>iet richness and composition</w:t>
+      </w:r>
+      <w:r>
+        <w:rPr>
+          <w:rFonts w:ascii="Times New Roman" w:hAnsi="Times New Roman" w:cs="Times New Roman"/>
+          <w:bCs/>
+          <w:i/>
+          <w:iCs/>
+        </w:rPr>
         <w:t xml:space="preserve"> in natural environment consumers</w:t>
       </w:r>
     </w:p>
@@ -9298,15 +9266,7 @@
           <w:rFonts w:ascii="Times New Roman" w:hAnsi="Times New Roman" w:cs="Times New Roman"/>
           <w:bCs/>
         </w:rPr>
-        <w:t xml:space="preserve">() function </w:t>
-      </w:r>
-      <w:r>
-        <w:rPr>
-          <w:rFonts w:ascii="Times New Roman" w:hAnsi="Times New Roman" w:cs="Times New Roman"/>
-          <w:bCs/>
-        </w:rPr>
-        <w:lastRenderedPageBreak/>
-        <w:t>from the vegan package (version 2.5.6) in R (</w:t>
+        <w:t>() function from the vegan package (version 2.5.6) in R (</w:t>
       </w:r>
       <w:proofErr w:type="spellStart"/>
       <w:r>
@@ -9461,7 +9421,15 @@
           <w:rFonts w:ascii="Times New Roman" w:hAnsi="Times New Roman" w:cs="Times New Roman"/>
           <w:bCs/>
         </w:rPr>
-        <w:t>examined the model summary to determine the standardized coefficients (</w:t>
+        <w:t xml:space="preserve">examined the model summary to determine the standardized </w:t>
+      </w:r>
+      <w:r>
+        <w:rPr>
+          <w:rFonts w:ascii="Times New Roman" w:hAnsi="Times New Roman" w:cs="Times New Roman"/>
+          <w:bCs/>
+        </w:rPr>
+        <w:lastRenderedPageBreak/>
+        <w:t>coefficients (</w:t>
       </w:r>
       <m:oMath>
         <m:r>
@@ -10680,7 +10648,6 @@
           <w:rFonts w:ascii="Times New Roman" w:hAnsi="Times New Roman" w:cs="Times New Roman"/>
           <w:bCs/>
         </w:rPr>
-        <w:lastRenderedPageBreak/>
         <w:t>Offered diet DNA sequence reads (</w:t>
       </w:r>
       <w:r>
@@ -10899,7 +10866,16 @@
           <w:i/>
           <w:iCs/>
         </w:rPr>
-        <w:t>Diet richness and composition in natural environment consumers</w:t>
+        <w:t>Potential d</w:t>
+      </w:r>
+      <w:r>
+        <w:rPr>
+          <w:rFonts w:ascii="Times New Roman" w:hAnsi="Times New Roman" w:cs="Times New Roman"/>
+          <w:bCs/>
+          <w:i/>
+          <w:iCs/>
+        </w:rPr>
+        <w:t>iet richness and composition in natural environment consumers</w:t>
       </w:r>
     </w:p>
     <w:p>
@@ -11082,6 +11058,7 @@
           <w:rFonts w:ascii="Times New Roman" w:hAnsi="Times New Roman" w:cs="Times New Roman"/>
           <w:bCs/>
         </w:rPr>
+        <w:lastRenderedPageBreak/>
         <w:t>diet</w:t>
       </w:r>
       <w:r>
@@ -11425,7 +11402,21 @@
           <w:rFonts w:ascii="Times New Roman" w:hAnsi="Times New Roman" w:cs="Times New Roman"/>
           <w:bCs/>
         </w:rPr>
-        <w:t xml:space="preserve">nto DNA metabarcoding data for the predatory consumer </w:t>
+        <w:t>n</w:t>
+      </w:r>
+      <w:r>
+        <w:rPr>
+          <w:rFonts w:ascii="Times New Roman" w:hAnsi="Times New Roman" w:cs="Times New Roman"/>
+          <w:bCs/>
+        </w:rPr>
+        <w:t xml:space="preserve"> diet </w:t>
+      </w:r>
+      <w:r>
+        <w:rPr>
+          <w:rFonts w:ascii="Times New Roman" w:hAnsi="Times New Roman" w:cs="Times New Roman"/>
+          <w:bCs/>
+        </w:rPr>
+        <w:t xml:space="preserve">DNA metabarcoding data for the predatory consumer </w:t>
       </w:r>
       <w:r>
         <w:rPr>
@@ -11473,7 +11464,14 @@
           <w:rFonts w:ascii="Times New Roman" w:hAnsi="Times New Roman" w:cs="Times New Roman"/>
           <w:bCs/>
         </w:rPr>
-        <w:t>all measures of DNA diet (</w:t>
+        <w:t>all measures of diet</w:t>
+      </w:r>
+      <w:r>
+        <w:rPr>
+          <w:rFonts w:ascii="Times New Roman" w:hAnsi="Times New Roman" w:cs="Times New Roman"/>
+          <w:bCs/>
+        </w:rPr>
+        <w:t xml:space="preserve">, including </w:t>
       </w:r>
       <w:r>
         <w:rPr>
@@ -11487,7 +11485,7 @@
           <w:rFonts w:ascii="Times New Roman" w:hAnsi="Times New Roman" w:cs="Times New Roman"/>
           <w:bCs/>
         </w:rPr>
-        <w:t xml:space="preserve">) </w:t>
+        <w:t xml:space="preserve">, </w:t>
       </w:r>
       <w:r>
         <w:rPr>
@@ -11501,7 +11499,7 @@
           <w:rFonts w:ascii="Times New Roman" w:hAnsi="Times New Roman" w:cs="Times New Roman"/>
           <w:bCs/>
         </w:rPr>
-        <w:t xml:space="preserve"> (including </w:t>
+        <w:t xml:space="preserve"> encompassing </w:t>
       </w:r>
       <w:r>
         <w:rPr>
@@ -11543,7 +11541,7 @@
           <w:rFonts w:ascii="Times New Roman" w:hAnsi="Times New Roman" w:cs="Times New Roman"/>
           <w:bCs/>
         </w:rPr>
-        <w:t xml:space="preserve"> arthropod orders)</w:t>
+        <w:t xml:space="preserve"> arthropod orders</w:t>
       </w:r>
       <w:r>
         <w:rPr>
@@ -11669,49 +11667,14 @@
           <w:rFonts w:ascii="Times New Roman" w:hAnsi="Times New Roman" w:cs="Times New Roman"/>
           <w:bCs/>
         </w:rPr>
-        <w:t>This</w:t>
-      </w:r>
-      <w:r>
-        <w:rPr>
-          <w:rFonts w:ascii="Times New Roman" w:hAnsi="Times New Roman" w:cs="Times New Roman"/>
-          <w:bCs/>
-        </w:rPr>
-        <w:t xml:space="preserve"> evidence of possible surface contamination</w:t>
-      </w:r>
-      <w:r>
-        <w:rPr>
-          <w:rFonts w:ascii="Times New Roman" w:hAnsi="Times New Roman" w:cs="Times New Roman"/>
-          <w:bCs/>
-        </w:rPr>
-        <w:t xml:space="preserve"> suggests that surface sterilization may be an appropriate validation step prior to conducting a diet DNA metabarcoding study in a new environment, especially in </w:t>
-      </w:r>
-      <w:r>
-        <w:rPr>
-          <w:rFonts w:ascii="Times New Roman" w:hAnsi="Times New Roman" w:cs="Times New Roman"/>
-          <w:bCs/>
-        </w:rPr>
-        <w:t xml:space="preserve">a </w:t>
-      </w:r>
-      <w:r>
-        <w:rPr>
-          <w:rFonts w:ascii="Times New Roman" w:hAnsi="Times New Roman" w:cs="Times New Roman"/>
-          <w:bCs/>
-        </w:rPr>
-        <w:t>contained environment.</w:t>
-      </w:r>
-      <w:r>
-        <w:rPr>
-          <w:rFonts w:ascii="Times New Roman" w:hAnsi="Times New Roman" w:cs="Times New Roman"/>
-          <w:bCs/>
-        </w:rPr>
-        <w:t xml:space="preserve"> Overall, we observed high rates of </w:t>
-      </w:r>
-      <w:r>
-        <w:rPr>
-          <w:rFonts w:ascii="Times New Roman" w:hAnsi="Times New Roman" w:cs="Times New Roman"/>
-          <w:bCs/>
-        </w:rPr>
-        <w:t>diet DNA detection, abundance, or richness (diet detection in 74% of consumers with a</w:t>
+        <w:t xml:space="preserve">This evidence of possible surface contamination suggests that surface sterilization may be an appropriate validation step prior to conducting a diet DNA metabarcoding study in a new environment, especially in a contained environment. Overall, we observed high rates of </w:t>
+      </w:r>
+      <w:r>
+        <w:rPr>
+          <w:rFonts w:ascii="Times New Roman" w:hAnsi="Times New Roman" w:cs="Times New Roman"/>
+          <w:bCs/>
+        </w:rPr>
+        <w:t>diet DNA (74% of consumers with a</w:t>
       </w:r>
       <w:r>
         <w:rPr>
@@ -11916,7 +11879,21 @@
           <w:rFonts w:ascii="Times New Roman" w:hAnsi="Times New Roman" w:cs="Times New Roman"/>
           <w:bCs/>
         </w:rPr>
-        <w:t>The field of diet DNA metabarcoding has not universally adopted surface sterilization practices into common protocols, especially for studies including DNA extraction of full organisms</w:t>
+        <w:t xml:space="preserve">The field of diet DNA metabarcoding has not universally adopted surface sterilization practices into common protocols, </w:t>
+      </w:r>
+      <w:r>
+        <w:rPr>
+          <w:rFonts w:ascii="Times New Roman" w:hAnsi="Times New Roman" w:cs="Times New Roman"/>
+          <w:bCs/>
+        </w:rPr>
+        <w:t>in particular</w:t>
+      </w:r>
+      <w:r>
+        <w:rPr>
+          <w:rFonts w:ascii="Times New Roman" w:hAnsi="Times New Roman" w:cs="Times New Roman"/>
+          <w:bCs/>
+        </w:rPr>
+        <w:t xml:space="preserve"> for studies including DNA extraction of full organisms</w:t>
       </w:r>
       <w:r>
         <w:rPr>
@@ -11962,7 +11939,265 @@
           <w:rFonts w:ascii="Times New Roman" w:hAnsi="Times New Roman" w:cs="Times New Roman"/>
           <w:bCs/>
         </w:rPr>
-        <w:t xml:space="preserve"> et al., </w:t>
+        <w:t xml:space="preserve"> et al., Jacobsen et al. 2018)</w:t>
+      </w:r>
+      <w:r>
+        <w:rPr>
+          <w:rFonts w:ascii="Times New Roman" w:hAnsi="Times New Roman" w:cs="Times New Roman"/>
+          <w:bCs/>
+        </w:rPr>
+        <w:t xml:space="preserve">. </w:t>
+      </w:r>
+      <w:r>
+        <w:rPr>
+          <w:rFonts w:ascii="Times New Roman" w:hAnsi="Times New Roman" w:cs="Times New Roman"/>
+          <w:bCs/>
+        </w:rPr>
+        <w:t xml:space="preserve">We demonstrate that surface sterilization may not be necessary in these types of studies in the future, </w:t>
+      </w:r>
+      <w:r>
+        <w:rPr>
+          <w:rFonts w:ascii="Times New Roman" w:hAnsi="Times New Roman" w:cs="Times New Roman"/>
+          <w:bCs/>
+        </w:rPr>
+        <w:t xml:space="preserve">but that researchers may want to consider aspects of their study system and validate a lack of surface contaminants prior to diet DNA metabarcoding studies. </w:t>
+      </w:r>
+      <w:r>
+        <w:rPr>
+          <w:rFonts w:ascii="Times New Roman" w:hAnsi="Times New Roman" w:cs="Times New Roman"/>
+          <w:bCs/>
+        </w:rPr>
+        <w:t>This evident lack of surface contaminants</w:t>
+      </w:r>
+      <w:r>
+        <w:rPr>
+          <w:rFonts w:ascii="Times New Roman" w:hAnsi="Times New Roman" w:cs="Times New Roman"/>
+          <w:bCs/>
+        </w:rPr>
+        <w:t xml:space="preserve">, </w:t>
+      </w:r>
+      <w:r>
+        <w:rPr>
+          <w:rFonts w:ascii="Times New Roman" w:hAnsi="Times New Roman" w:cs="Times New Roman"/>
+          <w:bCs/>
+        </w:rPr>
+        <w:t>including both “false” diet items and non-diet DNA</w:t>
+      </w:r>
+      <w:r>
+        <w:rPr>
+          <w:rFonts w:ascii="Times New Roman" w:hAnsi="Times New Roman" w:cs="Times New Roman"/>
+          <w:bCs/>
+        </w:rPr>
+        <w:t>,</w:t>
+      </w:r>
+      <w:r>
+        <w:rPr>
+          <w:rFonts w:ascii="Times New Roman" w:hAnsi="Times New Roman" w:cs="Times New Roman"/>
+          <w:bCs/>
+        </w:rPr>
+        <w:t xml:space="preserve"> (Supplement figure)</w:t>
+      </w:r>
+      <w:r>
+        <w:rPr>
+          <w:rFonts w:ascii="Times New Roman" w:hAnsi="Times New Roman" w:cs="Times New Roman"/>
+          <w:bCs/>
+        </w:rPr>
+        <w:t xml:space="preserve"> that hide</w:t>
+      </w:r>
+      <w:r>
+        <w:rPr>
+          <w:rFonts w:ascii="Times New Roman" w:hAnsi="Times New Roman" w:cs="Times New Roman"/>
+          <w:bCs/>
+        </w:rPr>
+        <w:t xml:space="preserve"> or inflate</w:t>
+      </w:r>
+      <w:r>
+        <w:rPr>
+          <w:rFonts w:ascii="Times New Roman" w:hAnsi="Times New Roman" w:cs="Times New Roman"/>
+          <w:bCs/>
+        </w:rPr>
+        <w:t xml:space="preserve"> diet </w:t>
+      </w:r>
+      <w:r>
+        <w:rPr>
+          <w:rFonts w:ascii="Times New Roman" w:hAnsi="Times New Roman" w:cs="Times New Roman"/>
+          <w:bCs/>
+        </w:rPr>
+        <w:t xml:space="preserve">detection or </w:t>
+      </w:r>
+      <w:r>
+        <w:rPr>
+          <w:rFonts w:ascii="Times New Roman" w:hAnsi="Times New Roman" w:cs="Times New Roman"/>
+          <w:bCs/>
+        </w:rPr>
+        <w:t xml:space="preserve">diversity in DNA metabarcoding studies contrast with obvious surface contaminants </w:t>
+      </w:r>
+      <w:r>
+        <w:rPr>
+          <w:rFonts w:ascii="Times New Roman" w:hAnsi="Times New Roman" w:cs="Times New Roman"/>
+          <w:bCs/>
+        </w:rPr>
+        <w:t>that alter</w:t>
+      </w:r>
+      <w:r>
+        <w:rPr>
+          <w:rFonts w:ascii="Times New Roman" w:hAnsi="Times New Roman" w:cs="Times New Roman"/>
+          <w:bCs/>
+        </w:rPr>
+        <w:t xml:space="preserve"> ecological interpretations in other fields </w:t>
+      </w:r>
+      <w:r>
+        <w:rPr>
+          <w:rFonts w:ascii="Times New Roman" w:hAnsi="Times New Roman" w:cs="Times New Roman"/>
+          <w:bCs/>
+        </w:rPr>
+        <w:t>using</w:t>
+      </w:r>
+      <w:r>
+        <w:rPr>
+          <w:rFonts w:ascii="Times New Roman" w:hAnsi="Times New Roman" w:cs="Times New Roman"/>
+          <w:bCs/>
+        </w:rPr>
+        <w:t xml:space="preserve"> high-throughput sequencing to determine community diversity (e.g. fungal endophytes</w:t>
+      </w:r>
+      <w:r>
+        <w:rPr>
+          <w:rFonts w:ascii="Times New Roman" w:hAnsi="Times New Roman" w:cs="Times New Roman"/>
+          <w:bCs/>
+        </w:rPr>
+        <w:t>,</w:t>
+      </w:r>
+      <w:r>
+        <w:rPr>
+          <w:rFonts w:ascii="Times New Roman" w:hAnsi="Times New Roman" w:cs="Times New Roman"/>
+          <w:bCs/>
+        </w:rPr>
+        <w:t xml:space="preserve"> </w:t>
+      </w:r>
+      <w:proofErr w:type="spellStart"/>
+      <w:r>
+        <w:rPr>
+          <w:rFonts w:ascii="Times New Roman" w:hAnsi="Times New Roman" w:cs="Times New Roman"/>
+          <w:bCs/>
+        </w:rPr>
+        <w:t>Burgdorf</w:t>
+      </w:r>
+      <w:proofErr w:type="spellEnd"/>
+      <w:r>
+        <w:rPr>
+          <w:rFonts w:ascii="Times New Roman" w:hAnsi="Times New Roman" w:cs="Times New Roman"/>
+          <w:bCs/>
+        </w:rPr>
+        <w:t xml:space="preserve"> et al. 2014</w:t>
+      </w:r>
+      <w:r>
+        <w:rPr>
+          <w:rFonts w:ascii="Times New Roman" w:hAnsi="Times New Roman" w:cs="Times New Roman"/>
+          <w:bCs/>
+        </w:rPr>
+        <w:t xml:space="preserve">). </w:t>
+      </w:r>
+      <w:r>
+        <w:rPr>
+          <w:rFonts w:ascii="Times New Roman" w:hAnsi="Times New Roman" w:cs="Times New Roman"/>
+          <w:bCs/>
+        </w:rPr>
+        <w:t xml:space="preserve">One reason for this difference </w:t>
+      </w:r>
+      <w:r>
+        <w:rPr>
+          <w:rFonts w:ascii="Times New Roman" w:hAnsi="Times New Roman" w:cs="Times New Roman"/>
+          <w:bCs/>
+        </w:rPr>
+        <w:t>may be</w:t>
+      </w:r>
+      <w:r>
+        <w:rPr>
+          <w:rFonts w:ascii="Times New Roman" w:hAnsi="Times New Roman" w:cs="Times New Roman"/>
+          <w:bCs/>
+        </w:rPr>
+        <w:t xml:space="preserve"> that fungal spores </w:t>
+      </w:r>
+      <w:r>
+        <w:rPr>
+          <w:rFonts w:ascii="Times New Roman" w:hAnsi="Times New Roman" w:cs="Times New Roman"/>
+          <w:bCs/>
+        </w:rPr>
+        <w:t xml:space="preserve">and bacterial cells </w:t>
+      </w:r>
+      <w:r>
+        <w:rPr>
+          <w:rFonts w:ascii="Times New Roman" w:hAnsi="Times New Roman" w:cs="Times New Roman"/>
+          <w:bCs/>
+        </w:rPr>
+        <w:t xml:space="preserve">are widespread </w:t>
+      </w:r>
+      <w:r>
+        <w:rPr>
+          <w:rFonts w:ascii="Times New Roman" w:hAnsi="Times New Roman" w:cs="Times New Roman"/>
+          <w:bCs/>
+        </w:rPr>
+        <w:t>on and in the surfaces of most environments and organisms (</w:t>
+      </w:r>
+      <w:proofErr w:type="spellStart"/>
+      <w:r>
+        <w:rPr>
+          <w:rFonts w:ascii="Times New Roman" w:hAnsi="Times New Roman" w:cs="Times New Roman"/>
+          <w:bCs/>
+        </w:rPr>
+        <w:t>Despres</w:t>
+      </w:r>
+      <w:proofErr w:type="spellEnd"/>
+      <w:r>
+        <w:rPr>
+          <w:rFonts w:ascii="Times New Roman" w:hAnsi="Times New Roman" w:cs="Times New Roman"/>
+          <w:bCs/>
+        </w:rPr>
+        <w:t xml:space="preserve"> et al. 2012, </w:t>
+      </w:r>
+      <w:proofErr w:type="spellStart"/>
+      <w:r>
+        <w:rPr>
+          <w:rFonts w:ascii="Times New Roman" w:hAnsi="Times New Roman" w:cs="Times New Roman"/>
+          <w:bCs/>
+        </w:rPr>
+        <w:t>Philippot</w:t>
+      </w:r>
+      <w:proofErr w:type="spellEnd"/>
+      <w:r>
+        <w:rPr>
+          <w:rFonts w:ascii="Times New Roman" w:hAnsi="Times New Roman" w:cs="Times New Roman"/>
+          <w:bCs/>
+        </w:rPr>
+        <w:t xml:space="preserve"> et al.</w:t>
+      </w:r>
+      <w:r>
+        <w:rPr>
+          <w:rFonts w:ascii="Times New Roman" w:hAnsi="Times New Roman" w:cs="Times New Roman"/>
+          <w:bCs/>
+        </w:rPr>
+        <w:t>, Colston et al. 2016</w:t>
+      </w:r>
+      <w:r>
+        <w:rPr>
+          <w:rFonts w:ascii="Times New Roman" w:hAnsi="Times New Roman" w:cs="Times New Roman"/>
+          <w:bCs/>
+        </w:rPr>
+        <w:t xml:space="preserve">) and so likely to contaminate studies targeting specific subgroups of </w:t>
+      </w:r>
+      <w:r>
+        <w:rPr>
+          <w:rFonts w:ascii="Times New Roman" w:hAnsi="Times New Roman" w:cs="Times New Roman"/>
+          <w:bCs/>
+        </w:rPr>
+        <w:t>these</w:t>
+      </w:r>
+      <w:r>
+        <w:rPr>
+          <w:rFonts w:ascii="Times New Roman" w:hAnsi="Times New Roman" w:cs="Times New Roman"/>
+          <w:bCs/>
+        </w:rPr>
+        <w:t xml:space="preserve"> communities. Indeed, even in our dataset, many sequences matched to fungal </w:t>
       </w:r>
       <w:r>
         <w:rPr>
@@ -11970,91 +12205,49 @@
           <w:bCs/>
         </w:rPr>
         <w:lastRenderedPageBreak/>
-        <w:t>Jacobsen et al. 2018)</w:t>
-      </w:r>
-      <w:r>
-        <w:rPr>
-          <w:rFonts w:ascii="Times New Roman" w:hAnsi="Times New Roman" w:cs="Times New Roman"/>
-          <w:bCs/>
-        </w:rPr>
-        <w:t xml:space="preserve">. </w:t>
-      </w:r>
-      <w:r>
-        <w:rPr>
-          <w:rFonts w:ascii="Times New Roman" w:hAnsi="Times New Roman" w:cs="Times New Roman"/>
-          <w:bCs/>
-        </w:rPr>
-        <w:t xml:space="preserve">We demonstrate that surface sterilization may not be necessary in these types of studies in the future, </w:t>
-      </w:r>
-      <w:r>
-        <w:rPr>
-          <w:rFonts w:ascii="Times New Roman" w:hAnsi="Times New Roman" w:cs="Times New Roman"/>
-          <w:bCs/>
-        </w:rPr>
-        <w:t xml:space="preserve">but that researchers may want to consider aspects of their study system and validate a lack of surface contaminants prior to diet DNA metabarcoding studies. </w:t>
-      </w:r>
-      <w:r>
-        <w:rPr>
-          <w:rFonts w:ascii="Times New Roman" w:hAnsi="Times New Roman" w:cs="Times New Roman"/>
-          <w:bCs/>
-        </w:rPr>
-        <w:t>This evident lack of surface contaminants</w:t>
-      </w:r>
-      <w:r>
-        <w:rPr>
-          <w:rFonts w:ascii="Times New Roman" w:hAnsi="Times New Roman" w:cs="Times New Roman"/>
-          <w:bCs/>
-        </w:rPr>
-        <w:t xml:space="preserve"> (including both “false” diet items and non-diet DNA (Supplement figure)</w:t>
-      </w:r>
-      <w:r>
-        <w:rPr>
-          <w:rFonts w:ascii="Times New Roman" w:hAnsi="Times New Roman" w:cs="Times New Roman"/>
-          <w:bCs/>
-        </w:rPr>
-        <w:t xml:space="preserve"> that hide</w:t>
-      </w:r>
-      <w:r>
-        <w:rPr>
-          <w:rFonts w:ascii="Times New Roman" w:hAnsi="Times New Roman" w:cs="Times New Roman"/>
-          <w:bCs/>
-        </w:rPr>
-        <w:t xml:space="preserve"> or inflate</w:t>
-      </w:r>
-      <w:r>
-        <w:rPr>
-          <w:rFonts w:ascii="Times New Roman" w:hAnsi="Times New Roman" w:cs="Times New Roman"/>
-          <w:bCs/>
-        </w:rPr>
-        <w:t xml:space="preserve"> diet </w:t>
-      </w:r>
-      <w:r>
-        <w:rPr>
-          <w:rFonts w:ascii="Times New Roman" w:hAnsi="Times New Roman" w:cs="Times New Roman"/>
-          <w:bCs/>
-        </w:rPr>
-        <w:t xml:space="preserve">detection or </w:t>
-      </w:r>
-      <w:r>
-        <w:rPr>
-          <w:rFonts w:ascii="Times New Roman" w:hAnsi="Times New Roman" w:cs="Times New Roman"/>
-          <w:bCs/>
-        </w:rPr>
-        <w:t>diversity in DNA metabarcoding studies contrast with obvious surface contaminants altering ecological interpretations in other fields that use high-throughput sequencing methods to determine community diversity (e.g. fungal endophytes</w:t>
-      </w:r>
-      <w:r>
-        <w:rPr>
-          <w:rFonts w:ascii="Times New Roman" w:hAnsi="Times New Roman" w:cs="Times New Roman"/>
-          <w:bCs/>
-        </w:rPr>
-        <w:t>,</w:t>
-      </w:r>
-      <w:r>
-        <w:rPr>
-          <w:rFonts w:ascii="Times New Roman" w:hAnsi="Times New Roman" w:cs="Times New Roman"/>
-          <w:bCs/>
-        </w:rPr>
-        <w:t xml:space="preserve"> </w:t>
+        <w:t>reference sequences (</w:t>
+      </w:r>
+      <w:r>
+        <w:rPr>
+          <w:rFonts w:ascii="Times New Roman" w:hAnsi="Times New Roman" w:cs="Times New Roman"/>
+          <w:bCs/>
+        </w:rPr>
+        <w:t>Supplement</w:t>
+      </w:r>
+      <w:r>
+        <w:rPr>
+          <w:rFonts w:ascii="Times New Roman" w:hAnsi="Times New Roman" w:cs="Times New Roman"/>
+          <w:bCs/>
+        </w:rPr>
+        <w:t>). The fact that these non-target sequences did not alter our DNA metabarcoding data by hiding target diet DNA</w:t>
+      </w:r>
+      <w:r>
+        <w:rPr>
+          <w:rFonts w:ascii="Times New Roman" w:hAnsi="Times New Roman" w:cs="Times New Roman"/>
+          <w:bCs/>
+        </w:rPr>
+        <w:t xml:space="preserve">, </w:t>
+      </w:r>
+      <w:r>
+        <w:rPr>
+          <w:rFonts w:ascii="Times New Roman" w:hAnsi="Times New Roman" w:cs="Times New Roman"/>
+          <w:bCs/>
+        </w:rPr>
+        <w:t>even with the relative rarity of diet DNA compared to consumer DNA</w:t>
+      </w:r>
+      <w:r>
+        <w:rPr>
+          <w:rFonts w:ascii="Times New Roman" w:hAnsi="Times New Roman" w:cs="Times New Roman"/>
+          <w:bCs/>
+        </w:rPr>
+        <w:t xml:space="preserve"> (</w:t>
+      </w:r>
+      <w:r>
+        <w:rPr>
+          <w:rFonts w:ascii="Times New Roman" w:hAnsi="Times New Roman" w:cs="Times New Roman"/>
+          <w:bCs/>
+        </w:rPr>
+        <w:t xml:space="preserve">0.006 – 26% of each sample, similar to other studies; </w:t>
       </w:r>
       <w:proofErr w:type="spellStart"/>
       <w:r>
@@ -12062,7 +12255,7 @@
           <w:rFonts w:ascii="Times New Roman" w:hAnsi="Times New Roman" w:cs="Times New Roman"/>
           <w:bCs/>
         </w:rPr>
-        <w:t>Burgdorf</w:t>
+        <w:t>Krehenwinkel</w:t>
       </w:r>
       <w:proofErr w:type="spellEnd"/>
       <w:r>
@@ -12070,152 +12263,6 @@
           <w:rFonts w:ascii="Times New Roman" w:hAnsi="Times New Roman" w:cs="Times New Roman"/>
           <w:bCs/>
         </w:rPr>
-        <w:t xml:space="preserve"> et al. 2014</w:t>
-      </w:r>
-      <w:r>
-        <w:rPr>
-          <w:rFonts w:ascii="Times New Roman" w:hAnsi="Times New Roman" w:cs="Times New Roman"/>
-          <w:bCs/>
-        </w:rPr>
-        <w:t xml:space="preserve">). </w:t>
-      </w:r>
-      <w:r>
-        <w:rPr>
-          <w:rFonts w:ascii="Times New Roman" w:hAnsi="Times New Roman" w:cs="Times New Roman"/>
-          <w:bCs/>
-        </w:rPr>
-        <w:t xml:space="preserve">The reasons for this difference are numerous, but foremost </w:t>
-      </w:r>
-      <w:r>
-        <w:rPr>
-          <w:rFonts w:ascii="Times New Roman" w:hAnsi="Times New Roman" w:cs="Times New Roman"/>
-          <w:bCs/>
-        </w:rPr>
-        <w:t>may be</w:t>
-      </w:r>
-      <w:r>
-        <w:rPr>
-          <w:rFonts w:ascii="Times New Roman" w:hAnsi="Times New Roman" w:cs="Times New Roman"/>
-          <w:bCs/>
-        </w:rPr>
-        <w:t xml:space="preserve"> that fungal spores </w:t>
-      </w:r>
-      <w:r>
-        <w:rPr>
-          <w:rFonts w:ascii="Times New Roman" w:hAnsi="Times New Roman" w:cs="Times New Roman"/>
-          <w:bCs/>
-        </w:rPr>
-        <w:t xml:space="preserve">and bacterial cells </w:t>
-      </w:r>
-      <w:r>
-        <w:rPr>
-          <w:rFonts w:ascii="Times New Roman" w:hAnsi="Times New Roman" w:cs="Times New Roman"/>
-          <w:bCs/>
-        </w:rPr>
-        <w:t xml:space="preserve">are widespread </w:t>
-      </w:r>
-      <w:r>
-        <w:rPr>
-          <w:rFonts w:ascii="Times New Roman" w:hAnsi="Times New Roman" w:cs="Times New Roman"/>
-          <w:bCs/>
-        </w:rPr>
-        <w:t>on and in the surfaces of most environments and organisms (</w:t>
-      </w:r>
-      <w:proofErr w:type="spellStart"/>
-      <w:r>
-        <w:rPr>
-          <w:rFonts w:ascii="Times New Roman" w:hAnsi="Times New Roman" w:cs="Times New Roman"/>
-          <w:bCs/>
-        </w:rPr>
-        <w:t>Despres</w:t>
-      </w:r>
-      <w:proofErr w:type="spellEnd"/>
-      <w:r>
-        <w:rPr>
-          <w:rFonts w:ascii="Times New Roman" w:hAnsi="Times New Roman" w:cs="Times New Roman"/>
-          <w:bCs/>
-        </w:rPr>
-        <w:t xml:space="preserve"> et al. 2012, </w:t>
-      </w:r>
-      <w:proofErr w:type="spellStart"/>
-      <w:r>
-        <w:rPr>
-          <w:rFonts w:ascii="Times New Roman" w:hAnsi="Times New Roman" w:cs="Times New Roman"/>
-          <w:bCs/>
-        </w:rPr>
-        <w:t>Philippot</w:t>
-      </w:r>
-      <w:proofErr w:type="spellEnd"/>
-      <w:r>
-        <w:rPr>
-          <w:rFonts w:ascii="Times New Roman" w:hAnsi="Times New Roman" w:cs="Times New Roman"/>
-          <w:bCs/>
-        </w:rPr>
-        <w:t xml:space="preserve"> et al.</w:t>
-      </w:r>
-      <w:r>
-        <w:rPr>
-          <w:rFonts w:ascii="Times New Roman" w:hAnsi="Times New Roman" w:cs="Times New Roman"/>
-          <w:bCs/>
-        </w:rPr>
-        <w:t>, Colston et al. 2016</w:t>
-      </w:r>
-      <w:r>
-        <w:rPr>
-          <w:rFonts w:ascii="Times New Roman" w:hAnsi="Times New Roman" w:cs="Times New Roman"/>
-          <w:bCs/>
-        </w:rPr>
-        <w:t xml:space="preserve">) and so likely to contaminate studies targeting specific subgroups of </w:t>
-      </w:r>
-      <w:r>
-        <w:rPr>
-          <w:rFonts w:ascii="Times New Roman" w:hAnsi="Times New Roman" w:cs="Times New Roman"/>
-          <w:bCs/>
-        </w:rPr>
-        <w:t>these</w:t>
-      </w:r>
-      <w:r>
-        <w:rPr>
-          <w:rFonts w:ascii="Times New Roman" w:hAnsi="Times New Roman" w:cs="Times New Roman"/>
-          <w:bCs/>
-        </w:rPr>
-        <w:t xml:space="preserve"> communities. Indeed, even in our dataset, many sequences matched to fungal reference sequences (</w:t>
-      </w:r>
-      <w:r>
-        <w:rPr>
-          <w:rFonts w:ascii="Times New Roman" w:hAnsi="Times New Roman" w:cs="Times New Roman"/>
-          <w:bCs/>
-        </w:rPr>
-        <w:t>Supplement</w:t>
-      </w:r>
-      <w:r>
-        <w:rPr>
-          <w:rFonts w:ascii="Times New Roman" w:hAnsi="Times New Roman" w:cs="Times New Roman"/>
-          <w:bCs/>
-        </w:rPr>
-        <w:t>). The fact that these non-target sequences did not alter our DNA metabarcoding data by hiding target diet DNA</w:t>
-      </w:r>
-      <w:r>
-        <w:rPr>
-          <w:rFonts w:ascii="Times New Roman" w:hAnsi="Times New Roman" w:cs="Times New Roman"/>
-          <w:bCs/>
-        </w:rPr>
-        <w:t xml:space="preserve"> (even with the relative rarity of diet DNA compared to consumer DNA; 0.006 – 26% of each sample, similar to other studies; </w:t>
-      </w:r>
-      <w:proofErr w:type="spellStart"/>
-      <w:r>
-        <w:rPr>
-          <w:rFonts w:ascii="Times New Roman" w:hAnsi="Times New Roman" w:cs="Times New Roman"/>
-          <w:bCs/>
-        </w:rPr>
-        <w:t>Krehenwinkel</w:t>
-      </w:r>
-      <w:proofErr w:type="spellEnd"/>
-      <w:r>
-        <w:rPr>
-          <w:rFonts w:ascii="Times New Roman" w:hAnsi="Times New Roman" w:cs="Times New Roman"/>
-          <w:bCs/>
-        </w:rPr>
         <w:t xml:space="preserve"> et al. 2016), </w:t>
       </w:r>
       <w:r>
@@ -12237,30 +12284,7 @@
           <w:rFonts w:ascii="Times New Roman" w:hAnsi="Times New Roman" w:cs="Times New Roman"/>
           <w:bCs/>
         </w:rPr>
-        <w:t>; diet items are likely in greater biomass in consumers than any single fungal species and more directly targeted by the primer set selected for our study (</w:t>
-      </w:r>
-      <w:proofErr w:type="spellStart"/>
-      <w:r>
-        <w:rPr>
-          <w:rFonts w:ascii="Times New Roman" w:hAnsi="Times New Roman" w:cs="Times New Roman"/>
-          <w:bCs/>
-        </w:rPr>
-        <w:t>Leray</w:t>
-      </w:r>
-      <w:proofErr w:type="spellEnd"/>
-      <w:r>
-        <w:rPr>
-          <w:rFonts w:ascii="Times New Roman" w:hAnsi="Times New Roman" w:cs="Times New Roman"/>
-          <w:bCs/>
-        </w:rPr>
-        <w:t>, Yu</w:t>
-      </w:r>
-      <w:r>
-        <w:rPr>
-          <w:rFonts w:ascii="Times New Roman" w:hAnsi="Times New Roman" w:cs="Times New Roman"/>
-          <w:bCs/>
-        </w:rPr>
-        <w:t xml:space="preserve">, </w:t>
+        <w:t xml:space="preserve"> (</w:t>
       </w:r>
       <w:proofErr w:type="spellStart"/>
       <w:r>
@@ -12356,7 +12380,21 @@
           <w:rFonts w:ascii="Times New Roman" w:hAnsi="Times New Roman" w:cs="Times New Roman"/>
           <w:bCs/>
         </w:rPr>
-        <w:t xml:space="preserve"> (here, mesocosms)</w:t>
+        <w:t xml:space="preserve"> (</w:t>
+      </w:r>
+      <w:r>
+        <w:rPr>
+          <w:rFonts w:ascii="Times New Roman" w:hAnsi="Times New Roman" w:cs="Times New Roman"/>
+          <w:bCs/>
+        </w:rPr>
+        <w:t xml:space="preserve">here, </w:t>
+      </w:r>
+      <w:r>
+        <w:rPr>
+          <w:rFonts w:ascii="Times New Roman" w:hAnsi="Times New Roman" w:cs="Times New Roman"/>
+          <w:bCs/>
+        </w:rPr>
+        <w:t>mesocosms)</w:t>
       </w:r>
       <w:r>
         <w:rPr>
@@ -12430,14 +12468,7 @@
           <w:rFonts w:ascii="Times New Roman" w:hAnsi="Times New Roman" w:cs="Times New Roman"/>
           <w:bCs/>
         </w:rPr>
-        <w:t>For example, a</w:t>
-      </w:r>
-      <w:r>
-        <w:rPr>
-          <w:rFonts w:ascii="Times New Roman" w:hAnsi="Times New Roman" w:cs="Times New Roman"/>
-          <w:bCs/>
-        </w:rPr>
-        <w:t xml:space="preserve">ny aspect of an environment that alters the persistence of DNA is likely to alter the risk of environmental contamination. </w:t>
+        <w:t xml:space="preserve">For example, any aspect of an environment that alters the persistence of DNA is likely to alter the risk of environmental contamination. </w:t>
       </w:r>
       <w:r>
         <w:rPr>
@@ -12641,7 +12672,35 @@
           <w:rFonts w:ascii="Times New Roman" w:hAnsi="Times New Roman" w:cs="Times New Roman"/>
           <w:bCs/>
         </w:rPr>
-        <w:t xml:space="preserve"> 2000). Considering these aspects of any environment prior to performing a DNA metabarcoding study is key in confidently assigning consumptive interactions</w:t>
+        <w:t xml:space="preserve"> 2000). Considering these aspects of any environment prior to </w:t>
+      </w:r>
+      <w:r>
+        <w:rPr>
+          <w:rFonts w:ascii="Times New Roman" w:hAnsi="Times New Roman" w:cs="Times New Roman"/>
+          <w:bCs/>
+        </w:rPr>
+        <w:t>conducting</w:t>
+      </w:r>
+      <w:r>
+        <w:rPr>
+          <w:rFonts w:ascii="Times New Roman" w:hAnsi="Times New Roman" w:cs="Times New Roman"/>
+          <w:bCs/>
+        </w:rPr>
+        <w:t xml:space="preserve"> a </w:t>
+      </w:r>
+      <w:r>
+        <w:rPr>
+          <w:rFonts w:ascii="Times New Roman" w:hAnsi="Times New Roman" w:cs="Times New Roman"/>
+          <w:bCs/>
+        </w:rPr>
+        <w:t xml:space="preserve">diet </w:t>
+      </w:r>
+      <w:r>
+        <w:rPr>
+          <w:rFonts w:ascii="Times New Roman" w:hAnsi="Times New Roman" w:cs="Times New Roman"/>
+          <w:bCs/>
+        </w:rPr>
+        <w:t>DNA metabarcoding study is key in confidently assigning consumptive interactions</w:t>
       </w:r>
       <w:r>
         <w:rPr>
@@ -12688,7 +12747,7 @@
         </w:rPr>
         <w:t xml:space="preserve">When, how, what to </w:t>
       </w:r>
-      <w:commentRangeStart w:id="4"/>
+      <w:commentRangeStart w:id="2"/>
       <w:r>
         <w:rPr>
           <w:rFonts w:ascii="Times New Roman" w:hAnsi="Times New Roman" w:cs="Times New Roman"/>
@@ -12696,12 +12755,12 @@
         </w:rPr>
         <w:t>sterilize</w:t>
       </w:r>
-      <w:commentRangeEnd w:id="4"/>
+      <w:commentRangeEnd w:id="2"/>
       <w:r>
         <w:rPr>
           <w:rStyle w:val="CommentReference"/>
         </w:rPr>
-        <w:commentReference w:id="4"/>
+        <w:commentReference w:id="2"/>
       </w:r>
       <w:r>
         <w:rPr>
@@ -12723,7 +12782,35 @@
           <w:rFonts w:ascii="Times New Roman" w:hAnsi="Times New Roman" w:cs="Times New Roman"/>
           <w:bCs/>
         </w:rPr>
-        <w:t xml:space="preserve">The equivocal results of our study highlight that the field of diet DNA metabarcoding could benefit from more studies on the effects of surface contamination generally as well as developing study-specific approaches to surface sterilization to mitigate </w:t>
+        <w:t xml:space="preserve">The equivocal results of our study highlight that the field of diet DNA metabarcoding </w:t>
+      </w:r>
+      <w:r>
+        <w:rPr>
+          <w:rFonts w:ascii="Times New Roman" w:hAnsi="Times New Roman" w:cs="Times New Roman"/>
+          <w:bCs/>
+        </w:rPr>
+        <w:t xml:space="preserve">will </w:t>
+      </w:r>
+      <w:r>
+        <w:rPr>
+          <w:rFonts w:ascii="Times New Roman" w:hAnsi="Times New Roman" w:cs="Times New Roman"/>
+          <w:bCs/>
+        </w:rPr>
+        <w:t>benefit from more stud</w:t>
+      </w:r>
+      <w:r>
+        <w:rPr>
+          <w:rFonts w:ascii="Times New Roman" w:hAnsi="Times New Roman" w:cs="Times New Roman"/>
+          <w:bCs/>
+        </w:rPr>
+        <w:t>y</w:t>
+      </w:r>
+      <w:r>
+        <w:rPr>
+          <w:rFonts w:ascii="Times New Roman" w:hAnsi="Times New Roman" w:cs="Times New Roman"/>
+          <w:bCs/>
+        </w:rPr>
+        <w:t xml:space="preserve"> on the effects of surface contamination generally as well as developing study-specific approaches to surface sterilization to mitigate </w:t>
       </w:r>
       <w:r>
         <w:rPr>
@@ -12799,7 +12886,15 @@
           <w:rFonts w:ascii="Times New Roman" w:hAnsi="Times New Roman" w:cs="Times New Roman"/>
           <w:bCs/>
         </w:rPr>
-        <w:t>). Other factors when considering surface sterilization in any study also relate to the organisms in question and the downsides of surface sterilization treatments, including the risk of DNA degradation due to physical or chemical treatments (e.g. different degradation response to chemical treatment in Greenstone 2012 and Linville et al. 2002). Determining which sterilization treatments</w:t>
+        <w:t xml:space="preserve">). Other factors when considering surface sterilization in any study also relate to the organisms in question and the downsides of surface sterilization treatments, </w:t>
+      </w:r>
+      <w:r>
+        <w:rPr>
+          <w:rFonts w:ascii="Times New Roman" w:hAnsi="Times New Roman" w:cs="Times New Roman"/>
+          <w:bCs/>
+        </w:rPr>
+        <w:lastRenderedPageBreak/>
+        <w:t>including the risk of DNA degradation due to physical or chemical treatments (e.g. Greenstone 2012). Determining which sterilization treatments</w:t>
       </w:r>
       <w:r>
         <w:rPr>
@@ -12827,7 +12922,7 @@
           <w:rFonts w:ascii="Times New Roman" w:hAnsi="Times New Roman" w:cs="Times New Roman"/>
           <w:bCs/>
         </w:rPr>
-        <w:t xml:space="preserve"> treatment of gut content diet DNA metabarcoding samples to other fields (e.g. fungal endophytes; Brown et al. 2018). In many cases</w:t>
+        <w:t xml:space="preserve"> treatment of gut content diet DNA metabarcoding samples to other fields (Brown et al. 2018). In many cases</w:t>
       </w:r>
       <w:r>
         <w:rPr>
@@ -12869,7 +12964,35 @@
           <w:rFonts w:ascii="Times New Roman" w:hAnsi="Times New Roman" w:cs="Times New Roman"/>
           <w:bCs/>
         </w:rPr>
-        <w:t xml:space="preserve"> or that other mitigating steps (e.g. careful collection method; Greenstone et al. 2011/12) can be taken to avoid the risks of surface contamination.</w:t>
+        <w:t xml:space="preserve"> or that other mitigating steps</w:t>
+      </w:r>
+      <w:r>
+        <w:rPr>
+          <w:rFonts w:ascii="Times New Roman" w:hAnsi="Times New Roman" w:cs="Times New Roman"/>
+          <w:bCs/>
+        </w:rPr>
+        <w:t xml:space="preserve"> such as careful collection protocols</w:t>
+      </w:r>
+      <w:r>
+        <w:rPr>
+          <w:rFonts w:ascii="Times New Roman" w:hAnsi="Times New Roman" w:cs="Times New Roman"/>
+          <w:bCs/>
+        </w:rPr>
+        <w:t xml:space="preserve"> can be taken to avoid the risks of surface contamination</w:t>
+      </w:r>
+      <w:r>
+        <w:rPr>
+          <w:rFonts w:ascii="Times New Roman" w:hAnsi="Times New Roman" w:cs="Times New Roman"/>
+          <w:bCs/>
+        </w:rPr>
+        <w:t xml:space="preserve"> (Greenstone et al. 2011/12)</w:t>
+      </w:r>
+      <w:r>
+        <w:rPr>
+          <w:rFonts w:ascii="Times New Roman" w:hAnsi="Times New Roman" w:cs="Times New Roman"/>
+          <w:bCs/>
+        </w:rPr>
+        <w:t>.</w:t>
       </w:r>
     </w:p>
     <w:p>
@@ -12907,6 +13030,13 @@
           <w:rFonts w:ascii="Times New Roman" w:hAnsi="Times New Roman" w:cs="Times New Roman"/>
           <w:bCs/>
         </w:rPr>
+        <w:t xml:space="preserve">Diet </w:t>
+      </w:r>
+      <w:r>
+        <w:rPr>
+          <w:rFonts w:ascii="Times New Roman" w:hAnsi="Times New Roman" w:cs="Times New Roman"/>
+          <w:bCs/>
+        </w:rPr>
         <w:t>DNA metabarcoding is providing</w:t>
       </w:r>
       <w:r>
@@ -13016,7 +13146,23 @@
           <w:rFonts w:ascii="Times New Roman" w:hAnsi="Times New Roman" w:cs="Times New Roman"/>
           <w:bCs/>
         </w:rPr>
-        <w:t>). Like any method for determining consumptive interactions in nature, DNA metabarcoding needs refinement (e.g.  discussion in Zinger et al. 2019).</w:t>
+        <w:t xml:space="preserve">). Like any method for determining consumptive interactions in nature, DNA metabarcoding needs refinement </w:t>
+      </w:r>
+      <w:proofErr w:type="gramStart"/>
+      <w:r>
+        <w:rPr>
+          <w:rFonts w:ascii="Times New Roman" w:hAnsi="Times New Roman" w:cs="Times New Roman"/>
+          <w:bCs/>
+        </w:rPr>
+        <w:t>( Zinger</w:t>
+      </w:r>
+      <w:proofErr w:type="gramEnd"/>
+      <w:r>
+        <w:rPr>
+          <w:rFonts w:ascii="Times New Roman" w:hAnsi="Times New Roman" w:cs="Times New Roman"/>
+          <w:bCs/>
+        </w:rPr>
+        <w:t xml:space="preserve"> et al. 2019).</w:t>
       </w:r>
       <w:r>
         <w:rPr>
@@ -13051,7 +13197,21 @@
           <w:rFonts w:ascii="Times New Roman" w:hAnsi="Times New Roman" w:cs="Times New Roman"/>
           <w:bCs/>
         </w:rPr>
-        <w:t>methods become more st</w:t>
+        <w:t>methods</w:t>
+      </w:r>
+      <w:r>
+        <w:rPr>
+          <w:rFonts w:ascii="Times New Roman" w:hAnsi="Times New Roman" w:cs="Times New Roman"/>
+          <w:bCs/>
+        </w:rPr>
+        <w:t xml:space="preserve"> grow and</w:t>
+      </w:r>
+      <w:r>
+        <w:rPr>
+          <w:rFonts w:ascii="Times New Roman" w:hAnsi="Times New Roman" w:cs="Times New Roman"/>
+          <w:bCs/>
+        </w:rPr>
+        <w:t xml:space="preserve"> become more st</w:t>
       </w:r>
       <w:r>
         <w:rPr>
@@ -13079,28 +13239,21 @@
           <w:rFonts w:ascii="Times New Roman" w:hAnsi="Times New Roman" w:cs="Times New Roman"/>
           <w:bCs/>
         </w:rPr>
-        <w:t xml:space="preserve"> (including </w:t>
-      </w:r>
-      <w:r>
-        <w:rPr>
-          <w:rFonts w:ascii="Times New Roman" w:hAnsi="Times New Roman" w:cs="Times New Roman"/>
-          <w:bCs/>
-        </w:rPr>
-        <w:t xml:space="preserve">extending to </w:t>
-      </w:r>
-      <w:r>
-        <w:rPr>
-          <w:rFonts w:ascii="Times New Roman" w:hAnsi="Times New Roman" w:cs="Times New Roman"/>
-          <w:bCs/>
-        </w:rPr>
-        <w:t>metagenomics, which can differentiate individuals of a species in a sample</w:t>
-      </w:r>
-      <w:r>
-        <w:rPr>
-          <w:rFonts w:ascii="Times New Roman" w:hAnsi="Times New Roman" w:cs="Times New Roman"/>
-          <w:bCs/>
-        </w:rPr>
-        <w:t>; Gomez-Rodriguez et al. 2017</w:t>
+        <w:t xml:space="preserve"> (</w:t>
+      </w:r>
+      <w:r>
+        <w:rPr>
+          <w:rFonts w:ascii="Times New Roman" w:hAnsi="Times New Roman" w:cs="Times New Roman"/>
+          <w:bCs/>
+        </w:rPr>
+        <w:t>e.g. extending to metagenomics;</w:t>
+      </w:r>
+      <w:r>
+        <w:rPr>
+          <w:rFonts w:ascii="Times New Roman" w:hAnsi="Times New Roman" w:cs="Times New Roman"/>
+          <w:bCs/>
+        </w:rPr>
+        <w:t xml:space="preserve"> Gomez-Rodriguez et al. 2017</w:t>
       </w:r>
       <w:r>
         <w:rPr>
@@ -13167,20 +13320,6 @@
         </w:rPr>
         <w:t xml:space="preserve"> (</w:t>
       </w:r>
-      <w:r>
-        <w:rPr>
-          <w:rFonts w:ascii="Times New Roman" w:hAnsi="Times New Roman" w:cs="Times New Roman"/>
-          <w:bCs/>
-        </w:rPr>
-        <w:t>e.g.</w:t>
-      </w:r>
-      <w:r>
-        <w:rPr>
-          <w:rFonts w:ascii="Times New Roman" w:hAnsi="Times New Roman" w:cs="Times New Roman"/>
-          <w:bCs/>
-        </w:rPr>
-        <w:t xml:space="preserve"> </w:t>
-      </w:r>
       <w:proofErr w:type="spellStart"/>
       <w:r>
         <w:rPr>
@@ -13230,7 +13369,7 @@
           <w:rFonts w:ascii="Times New Roman" w:hAnsi="Times New Roman" w:cs="Times New Roman"/>
           <w:bCs/>
         </w:rPr>
-        <w:t>will only continue to build a b</w:t>
+        <w:t>will continue to build a b</w:t>
       </w:r>
       <w:r>
         <w:rPr>
@@ -13377,7 +13516,78 @@
           <w:rFonts w:ascii="Times New Roman" w:hAnsi="Times New Roman" w:cs="Times New Roman"/>
           <w:bCs/>
         </w:rPr>
-        <w:t xml:space="preserve">), National Geographic Society, and a Faculty Research Grant from the UC Santa Barbara </w:t>
+        <w:t xml:space="preserve">), National Geographic Society, and a Faculty Research Grant from the UC Santa Barbara Academic Senate. We would like to thank field technicians Carina Motta and Michelle Lee for help collecting samples for this project and laboratory technicians Emily Lutz and Tessa Chou for helping prepare genetic samples. We would like to thank the U.S. Fish and Wildlife Service and Palmyra Atoll Research Consortium for supporting field work for this project. We would like to thank Dr. Ryoko Oono for use of her laboratory space and equipment. We acknowledge the use of the Biological Nanostructures Laboratory within the California </w:t>
+      </w:r>
+      <w:proofErr w:type="spellStart"/>
+      <w:r>
+        <w:rPr>
+          <w:rFonts w:ascii="Times New Roman" w:hAnsi="Times New Roman" w:cs="Times New Roman"/>
+          <w:bCs/>
+        </w:rPr>
+        <w:t>NanoSystems</w:t>
+      </w:r>
+      <w:proofErr w:type="spellEnd"/>
+      <w:r>
+        <w:rPr>
+          <w:rFonts w:ascii="Times New Roman" w:hAnsi="Times New Roman" w:cs="Times New Roman"/>
+          <w:bCs/>
+        </w:rPr>
+        <w:t xml:space="preserve"> Institute, supported by the University of California (UC) Santa Barbara and the University of California Office of the President. We especially thank Dr. Jennifer Smith, manager of the Biological Nanostructures Laboratory for her assistance in preparing and troubleshooting our samples. We acknowledge the use of computational facilities at the Center for Scientific Computing (CSC), which was purchased with funds from the National Science Foundation (CNS-1725797) and is supported by the California </w:t>
+      </w:r>
+      <w:proofErr w:type="spellStart"/>
+      <w:r>
+        <w:rPr>
+          <w:rFonts w:ascii="Times New Roman" w:hAnsi="Times New Roman" w:cs="Times New Roman"/>
+          <w:bCs/>
+        </w:rPr>
+        <w:t>NanoSystems</w:t>
+      </w:r>
+      <w:proofErr w:type="spellEnd"/>
+      <w:r>
+        <w:rPr>
+          <w:rFonts w:ascii="Times New Roman" w:hAnsi="Times New Roman" w:cs="Times New Roman"/>
+          <w:bCs/>
+        </w:rPr>
+        <w:t xml:space="preserve"> Institute and the Materials Research Science and Engineering Center (MRSEC; NSF DMR 1720256) at UC Santa Barbara. Drs. Chris </w:t>
+      </w:r>
+      <w:proofErr w:type="spellStart"/>
+      <w:r>
+        <w:rPr>
+          <w:rFonts w:ascii="Times New Roman" w:hAnsi="Times New Roman" w:cs="Times New Roman"/>
+          <w:bCs/>
+        </w:rPr>
+        <w:t>Jerde</w:t>
+      </w:r>
+      <w:proofErr w:type="spellEnd"/>
+      <w:r>
+        <w:rPr>
+          <w:rFonts w:ascii="Times New Roman" w:hAnsi="Times New Roman" w:cs="Times New Roman"/>
+          <w:bCs/>
+        </w:rPr>
+        <w:t xml:space="preserve">, Mike Lee, and Ricardo Ramiro provided invaluable feedback on error statistics and bioinformatics protocols. </w:t>
+      </w:r>
+      <w:r>
+        <w:rPr>
+          <w:rFonts w:ascii="Times New Roman" w:hAnsi="Times New Roman" w:cs="Times New Roman"/>
+          <w:bCs/>
+        </w:rPr>
+        <w:t xml:space="preserve">We thank B. DiFiore, D. Orr, E. Forbes, H. Lowman, D. Preston, D. </w:t>
+      </w:r>
+      <w:proofErr w:type="spellStart"/>
+      <w:r>
+        <w:rPr>
+          <w:rFonts w:ascii="Times New Roman" w:hAnsi="Times New Roman" w:cs="Times New Roman"/>
+          <w:bCs/>
+        </w:rPr>
+        <w:t>Trovillion</w:t>
+      </w:r>
+      <w:proofErr w:type="spellEnd"/>
+      <w:r>
+        <w:rPr>
+          <w:rFonts w:ascii="Times New Roman" w:hAnsi="Times New Roman" w:cs="Times New Roman"/>
+          <w:bCs/>
+        </w:rPr>
+        <w:t xml:space="preserve">, E. </w:t>
       </w:r>
       <w:r>
         <w:rPr>
@@ -13385,78 +13595,7 @@
           <w:bCs/>
         </w:rPr>
         <w:lastRenderedPageBreak/>
-        <w:t xml:space="preserve">Academic Senate. We would like to thank field technicians Carina Motta and Michelle Lee for help collecting samples for this project and laboratory technicians Emily Lutz and Tessa Chou for helping prepare genetic samples. We would like to thank the U.S. Fish and Wildlife Service and Palmyra Atoll Research Consortium for supporting field work for this project. We would like to thank Dr. Ryoko Oono for use of her laboratory space and equipment. We acknowledge the use of the Biological Nanostructures Laboratory within the California </w:t>
-      </w:r>
-      <w:proofErr w:type="spellStart"/>
-      <w:r>
-        <w:rPr>
-          <w:rFonts w:ascii="Times New Roman" w:hAnsi="Times New Roman" w:cs="Times New Roman"/>
-          <w:bCs/>
-        </w:rPr>
-        <w:t>NanoSystems</w:t>
-      </w:r>
-      <w:proofErr w:type="spellEnd"/>
-      <w:r>
-        <w:rPr>
-          <w:rFonts w:ascii="Times New Roman" w:hAnsi="Times New Roman" w:cs="Times New Roman"/>
-          <w:bCs/>
-        </w:rPr>
-        <w:t xml:space="preserve"> Institute, supported by the University of California (UC) Santa Barbara and the University of California Office of the President. We especially thank Dr. Jennifer Smith, manager of the Biological Nanostructures Laboratory for her assistance in preparing and troubleshooting our samples. We acknowledge the use of computational facilities at the Center for Scientific Computing (CSC), which was purchased with funds from the National Science Foundation (CNS-1725797) and is supported by the California </w:t>
-      </w:r>
-      <w:proofErr w:type="spellStart"/>
-      <w:r>
-        <w:rPr>
-          <w:rFonts w:ascii="Times New Roman" w:hAnsi="Times New Roman" w:cs="Times New Roman"/>
-          <w:bCs/>
-        </w:rPr>
-        <w:t>NanoSystems</w:t>
-      </w:r>
-      <w:proofErr w:type="spellEnd"/>
-      <w:r>
-        <w:rPr>
-          <w:rFonts w:ascii="Times New Roman" w:hAnsi="Times New Roman" w:cs="Times New Roman"/>
-          <w:bCs/>
-        </w:rPr>
-        <w:t xml:space="preserve"> Institute and the Materials Research Science and Engineering Center (MRSEC; NSF DMR 1720256) at UC Santa Barbara. Drs. Chris </w:t>
-      </w:r>
-      <w:proofErr w:type="spellStart"/>
-      <w:r>
-        <w:rPr>
-          <w:rFonts w:ascii="Times New Roman" w:hAnsi="Times New Roman" w:cs="Times New Roman"/>
-          <w:bCs/>
-        </w:rPr>
-        <w:t>Jerde</w:t>
-      </w:r>
-      <w:proofErr w:type="spellEnd"/>
-      <w:r>
-        <w:rPr>
-          <w:rFonts w:ascii="Times New Roman" w:hAnsi="Times New Roman" w:cs="Times New Roman"/>
-          <w:bCs/>
-        </w:rPr>
-        <w:t xml:space="preserve">, Mike Lee, and Ricardo Ramiro provided invaluable feedback on error statistics and bioinformatics protocols. </w:t>
-      </w:r>
-      <w:r>
-        <w:rPr>
-          <w:rFonts w:ascii="Times New Roman" w:hAnsi="Times New Roman" w:cs="Times New Roman"/>
-          <w:bCs/>
-        </w:rPr>
-        <w:t xml:space="preserve">We thank B. DiFiore, D. Orr, E. Forbes, H. Lowman, D. Preston, D. </w:t>
-      </w:r>
-      <w:proofErr w:type="spellStart"/>
-      <w:r>
-        <w:rPr>
-          <w:rFonts w:ascii="Times New Roman" w:hAnsi="Times New Roman" w:cs="Times New Roman"/>
-          <w:bCs/>
-        </w:rPr>
-        <w:t>Trovillion</w:t>
-      </w:r>
-      <w:proofErr w:type="spellEnd"/>
-      <w:r>
-        <w:rPr>
-          <w:rFonts w:ascii="Times New Roman" w:hAnsi="Times New Roman" w:cs="Times New Roman"/>
-          <w:bCs/>
-        </w:rPr>
-        <w:t xml:space="preserve">, E. Crone, E. Sauer, L. </w:t>
+        <w:t xml:space="preserve">Crone, E. Sauer, L. </w:t>
       </w:r>
       <w:proofErr w:type="spellStart"/>
       <w:r>
@@ -13713,7 +13852,7 @@
           <w:b/>
         </w:rPr>
       </w:pPr>
-      <w:commentRangeStart w:id="5"/>
+      <w:commentRangeStart w:id="3"/>
       <w:r>
         <w:rPr>
           <w:rFonts w:ascii="Times New Roman" w:hAnsi="Times New Roman" w:cs="Times New Roman"/>
@@ -13722,12 +13861,12 @@
         <w:lastRenderedPageBreak/>
         <w:t>Figures</w:t>
       </w:r>
-      <w:commentRangeEnd w:id="5"/>
+      <w:commentRangeEnd w:id="3"/>
       <w:r>
         <w:rPr>
           <w:rStyle w:val="CommentReference"/>
         </w:rPr>
-        <w:commentReference w:id="5"/>
+        <w:commentReference w:id="3"/>
       </w:r>
       <w:r>
         <w:rPr>
@@ -16594,7 +16733,7 @@
         </w:rPr>
         <w:t>Supp Figure (</w:t>
       </w:r>
-      <w:commentRangeStart w:id="6"/>
+      <w:commentRangeStart w:id="4"/>
       <w:r>
         <w:rPr>
           <w:rFonts w:ascii="Times New Roman" w:hAnsi="Times New Roman" w:cs="Times New Roman"/>
@@ -16602,12 +16741,12 @@
         </w:rPr>
         <w:t xml:space="preserve">alternative to above, potentially): </w:t>
       </w:r>
-      <w:commentRangeEnd w:id="6"/>
+      <w:commentRangeEnd w:id="4"/>
       <w:r>
         <w:rPr>
           <w:rStyle w:val="CommentReference"/>
         </w:rPr>
-        <w:commentReference w:id="6"/>
+        <w:commentReference w:id="4"/>
       </w:r>
       <w:r>
         <w:rPr>
@@ -16673,11 +16812,14 @@
         <w:annotationRef/>
       </w:r>
       <w:r>
-        <w:t>Or 0.5% sodium hypochlorite</w:t>
+        <w:t>Could also refer to this as</w:t>
+      </w:r>
+      <w:r>
+        <w:t xml:space="preserve"> 0.5% sodium hypochlorite</w:t>
       </w:r>
     </w:p>
   </w:comment>
-  <w:comment w:id="2" w:author="Ana Miller-Ter Kuile" w:date="2020-06-16T09:48:00Z" w:initials="AMK">
+  <w:comment w:id="1" w:author="Ana Miller-Ter Kuile" w:date="2020-06-15T15:49:00Z" w:initials="AMK">
     <w:p>
       <w:pPr>
         <w:pStyle w:val="CommentText"/>
@@ -16689,19 +16831,14 @@
         <w:annotationRef/>
       </w:r>
       <w:r>
-        <w:t xml:space="preserve">Trying to talk </w:t>
-      </w:r>
-      <w:proofErr w:type="spellStart"/>
-      <w:r>
-        <w:t>vaguelly</w:t>
-      </w:r>
-      <w:proofErr w:type="spellEnd"/>
-      <w:r>
-        <w:t xml:space="preserve"> about “why” these two environments without it sounding like we explicitly tested differences between them (which we didn’t and can’t do). </w:t>
+        <w:t xml:space="preserve">Austen: </w:t>
+      </w:r>
+      <w:r>
+        <w:t>better objectivity?</w:t>
       </w:r>
     </w:p>
   </w:comment>
-  <w:comment w:id="3" w:author="Ana Miller-Ter Kuile" w:date="2020-06-15T15:49:00Z" w:initials="AMK">
+  <w:comment w:id="2" w:author="Ana Miller-Ter Kuile" w:date="2020-06-16T10:17:00Z" w:initials="AMK">
     <w:p>
       <w:pPr>
         <w:pStyle w:val="CommentText"/>
@@ -16713,11 +16850,27 @@
         <w:annotationRef/>
       </w:r>
       <w:r>
-        <w:t>Austen: Is this objective?</w:t>
+        <w:t xml:space="preserve">Hillary: I’ve thought about the degradation effects and for various reasons can’t address them specifically with the current study </w:t>
+      </w:r>
+    </w:p>
+    <w:p>
+      <w:pPr>
+        <w:pStyle w:val="CommentText"/>
+      </w:pPr>
+      <w:r>
+        <w:t xml:space="preserve">(we only amplified CO1 genes from samples that produced DNA and we standardized concentrations at multiple steps in the process, including right before sequencing, so raw sequencing differences can really only be confidently attributed to sequencer variation (hence the need to rarefy). </w:t>
+      </w:r>
+    </w:p>
+    <w:p>
+      <w:pPr>
+        <w:pStyle w:val="CommentText"/>
+      </w:pPr>
+      <w:r>
+        <w:t xml:space="preserve">I agree that thinking about degradation could be important when chemically removing contaminants from soft-bodied consumers, so I try to address some of these “next steps” in this paragraph. </w:t>
       </w:r>
     </w:p>
   </w:comment>
-  <w:comment w:id="4" w:author="Ana Miller-Ter Kuile" w:date="2020-06-16T10:17:00Z" w:initials="AMK">
+  <w:comment w:id="3" w:author="Ana Miller-Ter Kuile" w:date="2020-05-19T10:07:00Z" w:initials="AMK">
     <w:p>
       <w:pPr>
         <w:pStyle w:val="CommentText"/>
@@ -16729,46 +16882,11 @@
         <w:annotationRef/>
       </w:r>
       <w:r>
-        <w:t xml:space="preserve">Hillary: I’ve thought about the degradation effects and for various reasons can’t address them specifically with the current study </w:t>
-      </w:r>
-    </w:p>
-    <w:p>
-      <w:pPr>
-        <w:pStyle w:val="CommentText"/>
-      </w:pPr>
-      <w:r>
-        <w:t xml:space="preserve">(we only amplified CO1 genes from samples that produced DNA and we standardized concentrations at multiple steps in the process, including right before sequencing, so raw sequencing differences can really only be confidently attributed to sequencer variation (hence the need to rarefy). </w:t>
-      </w:r>
-    </w:p>
-    <w:p>
-      <w:pPr>
-        <w:pStyle w:val="CommentText"/>
-      </w:pPr>
-      <w:r>
-        <w:t xml:space="preserve">I agree that thinking about degradation could be important when chemically removing contaminants from soft-bodied consumers, so I try to address some of these “next steps” in this paragraph. </w:t>
+        <w:t xml:space="preserve">Comments on figure design and captions? </w:t>
       </w:r>
     </w:p>
   </w:comment>
-  <w:comment w:id="5" w:author="Ana Miller-Ter Kuile" w:date="2020-05-19T10:07:00Z" w:initials="AMK">
-    <w:p>
-      <w:pPr>
-        <w:pStyle w:val="CommentText"/>
-      </w:pPr>
-      <w:r>
-        <w:rPr>
-          <w:rStyle w:val="CommentReference"/>
-        </w:rPr>
-        <w:annotationRef/>
-      </w:r>
-      <w:r>
-        <w:t>Comments on figure design and captions?</w:t>
-      </w:r>
-      <w:r>
-        <w:t xml:space="preserve"> </w:t>
-      </w:r>
-    </w:p>
-  </w:comment>
-  <w:comment w:id="6" w:author="Ana Miller-Ter Kuile" w:date="2020-06-16T11:14:00Z" w:initials="AMK">
+  <w:comment w:id="4" w:author="Ana Miller-Ter Kuile" w:date="2020-06-16T11:14:00Z" w:initials="AMK">
     <w:p>
       <w:pPr>
         <w:pStyle w:val="CommentText"/>
@@ -16790,7 +16908,6 @@
 <file path=word/commentsExtended.xml><?xml version="1.0" encoding="utf-8"?>
 <w15:commentsEx xmlns:wpc="http://schemas.microsoft.com/office/word/2010/wordprocessingCanvas" xmlns:cx="http://schemas.microsoft.com/office/drawing/2014/chartex" xmlns:cx1="http://schemas.microsoft.com/office/drawing/2015/9/8/chartex" xmlns:cx2="http://schemas.microsoft.com/office/drawing/2015/10/21/chartex" xmlns:cx3="http://schemas.microsoft.com/office/drawing/2016/5/9/chartex" xmlns:cx4="http://schemas.microsoft.com/office/drawing/2016/5/10/chartex" xmlns:cx5="http://schemas.microsoft.com/office/drawing/2016/5/11/chartex" xmlns:cx6="http://schemas.microsoft.com/office/drawing/2016/5/12/chartex" xmlns:cx7="http://schemas.microsoft.com/office/drawing/2016/5/13/chartex" xmlns:cx8="http://schemas.microsoft.com/office/drawing/2016/5/14/chartex" xmlns:mc="http://schemas.openxmlformats.org/markup-compatibility/2006" xmlns:aink="http://schemas.microsoft.com/office/drawing/2016/ink" xmlns:am3d="http://schemas.microsoft.com/office/drawing/2017/model3d" xmlns:o="urn:schemas-microsoft-com:office:office" xmlns:r="http://schemas.openxmlformats.org/officeDocument/2006/relationships" xmlns:m="http://schemas.openxmlformats.org/officeDocument/2006/math" xmlns:v="urn:schemas-microsoft-com:vml" xmlns:wp14="http://schemas.microsoft.com/office/word/2010/wordprocessingDrawing" xmlns:wp="http://schemas.openxmlformats.org/drawingml/2006/wordprocessingDrawing" xmlns:w10="urn:schemas-microsoft-com:office:word" xmlns:w="http://schemas.openxmlformats.org/wordprocessingml/2006/main" xmlns:w14="http://schemas.microsoft.com/office/word/2010/wordml" xmlns:w15="http://schemas.microsoft.com/office/word/2012/wordml" xmlns:w16cex="http://schemas.microsoft.com/office/word/2018/wordml/cex" xmlns:w16cid="http://schemas.microsoft.com/office/word/2016/wordml/cid" xmlns:w16="http://schemas.microsoft.com/office/word/2018/wordml" xmlns:w16se="http://schemas.microsoft.com/office/word/2015/wordml/symex" xmlns:wpg="http://schemas.microsoft.com/office/word/2010/wordprocessingGroup" xmlns:wpi="http://schemas.microsoft.com/office/word/2010/wordprocessingInk" xmlns:wne="http://schemas.microsoft.com/office/word/2006/wordml" xmlns:wps="http://schemas.microsoft.com/office/word/2010/wordprocessingShape" mc:Ignorable="w14 w15 w16se w16cid w16 w16cex wp14">
   <w15:commentEx w15:paraId="492928DA" w15:done="0"/>
-  <w15:commentEx w15:paraId="709E9398" w15:done="0"/>
   <w15:commentEx w15:paraId="54D47FD0" w15:done="0"/>
   <w15:commentEx w15:paraId="7C1655FB" w15:done="0"/>
   <w15:commentEx w15:paraId="2972F583" w15:done="0"/>
@@ -16801,7 +16918,6 @@
 <file path=word/commentsExtensible.xml><?xml version="1.0" encoding="utf-8"?>
 <w16cex:commentsExtensible xmlns:wpc="http://schemas.microsoft.com/office/word/2010/wordprocessingCanvas" xmlns:cx="http://schemas.microsoft.com/office/drawing/2014/chartex" xmlns:cx1="http://schemas.microsoft.com/office/drawing/2015/9/8/chartex" xmlns:cx2="http://schemas.microsoft.com/office/drawing/2015/10/21/chartex" xmlns:cx3="http://schemas.microsoft.com/office/drawing/2016/5/9/chartex" xmlns:cx4="http://schemas.microsoft.com/office/drawing/2016/5/10/chartex" xmlns:cx5="http://schemas.microsoft.com/office/drawing/2016/5/11/chartex" xmlns:cx6="http://schemas.microsoft.com/office/drawing/2016/5/12/chartex" xmlns:cx7="http://schemas.microsoft.com/office/drawing/2016/5/13/chartex" xmlns:cx8="http://schemas.microsoft.com/office/drawing/2016/5/14/chartex" xmlns:mc="http://schemas.openxmlformats.org/markup-compatibility/2006" xmlns:aink="http://schemas.microsoft.com/office/drawing/2016/ink" xmlns:am3d="http://schemas.microsoft.com/office/drawing/2017/model3d" xmlns:o="urn:schemas-microsoft-com:office:office" xmlns:r="http://schemas.openxmlformats.org/officeDocument/2006/relationships" xmlns:m="http://schemas.openxmlformats.org/officeDocument/2006/math" xmlns:v="urn:schemas-microsoft-com:vml" xmlns:wp14="http://schemas.microsoft.com/office/word/2010/wordprocessingDrawing" xmlns:wp="http://schemas.openxmlformats.org/drawingml/2006/wordprocessingDrawing" xmlns:w10="urn:schemas-microsoft-com:office:word" xmlns:w="http://schemas.openxmlformats.org/wordprocessingml/2006/main" xmlns:w14="http://schemas.microsoft.com/office/word/2010/wordml" xmlns:w15="http://schemas.microsoft.com/office/word/2012/wordml" xmlns:w16cex="http://schemas.microsoft.com/office/word/2018/wordml/cex" xmlns:w16cid="http://schemas.microsoft.com/office/word/2016/wordml/cid" xmlns:w16="http://schemas.microsoft.com/office/word/2018/wordml" xmlns:w16se="http://schemas.microsoft.com/office/word/2015/wordml/symex" xmlns:wpg="http://schemas.microsoft.com/office/word/2010/wordprocessingGroup" xmlns:wpi="http://schemas.microsoft.com/office/word/2010/wordprocessingInk" xmlns:wne="http://schemas.microsoft.com/office/word/2006/wordml" xmlns:wps="http://schemas.microsoft.com/office/word/2010/wordprocessingShape" mc:Ignorable="w14 w15 w16se w16cid w16 w16cex wp14">
   <w16cex:commentExtensible w16cex:durableId="22921279" w16cex:dateUtc="2020-06-15T20:30:00Z"/>
-  <w16cex:commentExtensible w16cex:durableId="22931406" w16cex:dateUtc="2020-06-16T14:48:00Z"/>
   <w16cex:commentExtensible w16cex:durableId="2292170A" w16cex:dateUtc="2020-06-15T20:49:00Z"/>
   <w16cex:commentExtensible w16cex:durableId="22931AA6" w16cex:dateUtc="2020-06-16T15:17:00Z"/>
   <w16cex:commentExtensible w16cex:durableId="226E2E67" w16cex:dateUtc="2020-05-19T15:07:00Z"/>
@@ -16812,7 +16928,6 @@
 <file path=word/commentsIds.xml><?xml version="1.0" encoding="utf-8"?>
 <w16cid:commentsIds xmlns:wpc="http://schemas.microsoft.com/office/word/2010/wordprocessingCanvas" xmlns:cx="http://schemas.microsoft.com/office/drawing/2014/chartex" xmlns:cx1="http://schemas.microsoft.com/office/drawing/2015/9/8/chartex" xmlns:cx2="http://schemas.microsoft.com/office/drawing/2015/10/21/chartex" xmlns:cx3="http://schemas.microsoft.com/office/drawing/2016/5/9/chartex" xmlns:cx4="http://schemas.microsoft.com/office/drawing/2016/5/10/chartex" xmlns:cx5="http://schemas.microsoft.com/office/drawing/2016/5/11/chartex" xmlns:cx6="http://schemas.microsoft.com/office/drawing/2016/5/12/chartex" xmlns:cx7="http://schemas.microsoft.com/office/drawing/2016/5/13/chartex" xmlns:cx8="http://schemas.microsoft.com/office/drawing/2016/5/14/chartex" xmlns:mc="http://schemas.openxmlformats.org/markup-compatibility/2006" xmlns:aink="http://schemas.microsoft.com/office/drawing/2016/ink" xmlns:am3d="http://schemas.microsoft.com/office/drawing/2017/model3d" xmlns:o="urn:schemas-microsoft-com:office:office" xmlns:r="http://schemas.openxmlformats.org/officeDocument/2006/relationships" xmlns:m="http://schemas.openxmlformats.org/officeDocument/2006/math" xmlns:v="urn:schemas-microsoft-com:vml" xmlns:wp14="http://schemas.microsoft.com/office/word/2010/wordprocessingDrawing" xmlns:wp="http://schemas.openxmlformats.org/drawingml/2006/wordprocessingDrawing" xmlns:w10="urn:schemas-microsoft-com:office:word" xmlns:w="http://schemas.openxmlformats.org/wordprocessingml/2006/main" xmlns:w14="http://schemas.microsoft.com/office/word/2010/wordml" xmlns:w15="http://schemas.microsoft.com/office/word/2012/wordml" xmlns:w16cex="http://schemas.microsoft.com/office/word/2018/wordml/cex" xmlns:w16cid="http://schemas.microsoft.com/office/word/2016/wordml/cid" xmlns:w16="http://schemas.microsoft.com/office/word/2018/wordml" xmlns:w16se="http://schemas.microsoft.com/office/word/2015/wordml/symex" xmlns:wpg="http://schemas.microsoft.com/office/word/2010/wordprocessingGroup" xmlns:wpi="http://schemas.microsoft.com/office/word/2010/wordprocessingInk" xmlns:wne="http://schemas.microsoft.com/office/word/2006/wordml" xmlns:wps="http://schemas.microsoft.com/office/word/2010/wordprocessingShape" mc:Ignorable="w14 w15 w16se w16cid w16 w16cex wp14">
   <w16cid:commentId w16cid:paraId="492928DA" w16cid:durableId="22921279"/>
-  <w16cid:commentId w16cid:paraId="709E9398" w16cid:durableId="22931406"/>
   <w16cid:commentId w16cid:paraId="54D47FD0" w16cid:durableId="2292170A"/>
   <w16cid:commentId w16cid:paraId="7C1655FB" w16cid:durableId="22931AA6"/>
   <w16cid:commentId w16cid:paraId="2972F583" w16cid:durableId="226E2E67"/>
@@ -18109,9 +18224,6 @@
 <w15:people xmlns:wpc="http://schemas.microsoft.com/office/word/2010/wordprocessingCanvas" xmlns:cx="http://schemas.microsoft.com/office/drawing/2014/chartex" xmlns:cx1="http://schemas.microsoft.com/office/drawing/2015/9/8/chartex" xmlns:cx2="http://schemas.microsoft.com/office/drawing/2015/10/21/chartex" xmlns:cx3="http://schemas.microsoft.com/office/drawing/2016/5/9/chartex" xmlns:cx4="http://schemas.microsoft.com/office/drawing/2016/5/10/chartex" xmlns:cx5="http://schemas.microsoft.com/office/drawing/2016/5/11/chartex" xmlns:cx6="http://schemas.microsoft.com/office/drawing/2016/5/12/chartex" xmlns:cx7="http://schemas.microsoft.com/office/drawing/2016/5/13/chartex" xmlns:cx8="http://schemas.microsoft.com/office/drawing/2016/5/14/chartex" xmlns:mc="http://schemas.openxmlformats.org/markup-compatibility/2006" xmlns:aink="http://schemas.microsoft.com/office/drawing/2016/ink" xmlns:am3d="http://schemas.microsoft.com/office/drawing/2017/model3d" xmlns:o="urn:schemas-microsoft-com:office:office" xmlns:r="http://schemas.openxmlformats.org/officeDocument/2006/relationships" xmlns:m="http://schemas.openxmlformats.org/officeDocument/2006/math" xmlns:v="urn:schemas-microsoft-com:vml" xmlns:wp14="http://schemas.microsoft.com/office/word/2010/wordprocessingDrawing" xmlns:wp="http://schemas.openxmlformats.org/drawingml/2006/wordprocessingDrawing" xmlns:w10="urn:schemas-microsoft-com:office:word" xmlns:w="http://schemas.openxmlformats.org/wordprocessingml/2006/main" xmlns:w14="http://schemas.microsoft.com/office/word/2010/wordml" xmlns:w15="http://schemas.microsoft.com/office/word/2012/wordml" xmlns:w16cex="http://schemas.microsoft.com/office/word/2018/wordml/cex" xmlns:w16cid="http://schemas.microsoft.com/office/word/2016/wordml/cid" xmlns:w16="http://schemas.microsoft.com/office/word/2018/wordml" xmlns:w16se="http://schemas.microsoft.com/office/word/2015/wordml/symex" xmlns:wpg="http://schemas.microsoft.com/office/word/2010/wordprocessingGroup" xmlns:wpi="http://schemas.microsoft.com/office/word/2010/wordprocessingInk" xmlns:wne="http://schemas.microsoft.com/office/word/2006/wordml" xmlns:wps="http://schemas.microsoft.com/office/word/2010/wordprocessingShape" mc:Ignorable="w14 w15 w16se w16cid w16 w16cex wp14">
   <w15:person w15:author="Ana Miller-Ter Kuile">
     <w15:presenceInfo w15:providerId="AD" w15:userId="S::ana00@umail.ucsb.edu::72e8dace-931d-4365-9f0f-d4fcb4a54264"/>
-  </w15:person>
-  <w15:person w15:author="Austen Apigo">
-    <w15:presenceInfo w15:providerId="None" w15:userId="Austen Apigo"/>
   </w15:person>
 </w15:people>
 </file>

</xml_diff>